<commit_message>
updated notes, instructions, small changes
</commit_message>
<xml_diff>
--- a/Faciliator Notes.docx
+++ b/Faciliator Notes.docx
@@ -888,6 +888,47 @@
       <w:pPr>
         <w:pStyle w:val="ListParagraph"/>
         <w:numPr>
+          <w:ilvl w:val="1"/>
+          <w:numId w:val="1"/>
+        </w:numPr>
+        <w:rPr>
+          <w:rFonts w:eastAsiaTheme="majorEastAsia"/>
+          <w:sz w:val="32"/>
+          <w:szCs w:val="32"/>
+        </w:rPr>
+      </w:pPr>
+      <w:r>
+        <w:rPr>
+          <w:rFonts w:eastAsiaTheme="majorEastAsia"/>
+          <w:sz w:val="32"/>
+          <w:szCs w:val="32"/>
+        </w:rPr>
+        <w:t>How else could you use this? Evaluating 3</w:t>
+      </w:r>
+      <w:r>
+        <w:rPr>
+          <w:rFonts w:eastAsiaTheme="majorEastAsia"/>
+          <w:sz w:val="32"/>
+          <w:szCs w:val="32"/>
+          <w:vertAlign w:val="superscript"/>
+        </w:rPr>
+        <w:t>rd</w:t>
+      </w:r>
+      <w:r>
+        <w:rPr>
+          <w:rFonts w:eastAsiaTheme="majorEastAsia"/>
+          <w:sz w:val="32"/>
+          <w:szCs w:val="32"/>
+        </w:rPr>
+        <w:t xml:space="preserve"> party software? Taking hackathon projects to production? Just getting started with a foreign AWS environment?</w:t>
+      </w:r>
+      <w:bookmarkStart w:id="14" w:name="_GoBack"/>
+      <w:bookmarkEnd w:id="14"/>
+    </w:p>
+    <w:p>
+      <w:pPr>
+        <w:pStyle w:val="ListParagraph"/>
+        <w:numPr>
           <w:ilvl w:val="0"/>
           <w:numId w:val="1"/>
         </w:numPr>
@@ -1027,6 +1068,7 @@
           <w:sz w:val="32"/>
           <w:szCs w:val="32"/>
         </w:rPr>
+        <w:lastRenderedPageBreak/>
         <w:t>Knows of some AWS services but new to AWS; mention services briefly but not that the lab focuses on Config and Security Hub</w:t>
       </w:r>
     </w:p>
@@ -1049,8 +1091,396 @@
           <w:sz w:val="32"/>
           <w:szCs w:val="32"/>
         </w:rPr>
+        <w:t>Ask how the architecture might be improved to be better, well architected</w:t>
+      </w:r>
+    </w:p>
+    <w:p>
+      <w:pPr>
+        <w:pStyle w:val="ListParagraph"/>
+        <w:numPr>
+          <w:ilvl w:val="1"/>
+          <w:numId w:val="1"/>
+        </w:numPr>
+        <w:rPr>
+          <w:rFonts w:eastAsiaTheme="majorEastAsia"/>
+          <w:sz w:val="32"/>
+          <w:szCs w:val="32"/>
+        </w:rPr>
+      </w:pPr>
+      <w:r>
+        <w:rPr>
+          <w:rFonts w:eastAsiaTheme="majorEastAsia"/>
+          <w:sz w:val="32"/>
+          <w:szCs w:val="32"/>
+        </w:rPr>
+        <w:t>Route 53 for globally available DNS</w:t>
+      </w:r>
+    </w:p>
+    <w:p>
+      <w:pPr>
+        <w:pStyle w:val="ListParagraph"/>
+        <w:numPr>
+          <w:ilvl w:val="1"/>
+          <w:numId w:val="1"/>
+        </w:numPr>
+        <w:rPr>
+          <w:rFonts w:eastAsiaTheme="majorEastAsia"/>
+          <w:sz w:val="32"/>
+          <w:szCs w:val="32"/>
+        </w:rPr>
+      </w:pPr>
+      <w:proofErr w:type="spellStart"/>
+      <w:r>
+        <w:rPr>
+          <w:rFonts w:eastAsiaTheme="majorEastAsia"/>
+          <w:sz w:val="32"/>
+          <w:szCs w:val="32"/>
+        </w:rPr>
+        <w:t>Cloudfront</w:t>
+      </w:r>
+      <w:proofErr w:type="spellEnd"/>
+      <w:r>
+        <w:rPr>
+          <w:rFonts w:eastAsiaTheme="majorEastAsia"/>
+          <w:sz w:val="32"/>
+          <w:szCs w:val="32"/>
+        </w:rPr>
+        <w:t xml:space="preserve"> distribution for S3</w:t>
+      </w:r>
+    </w:p>
+    <w:p>
+      <w:pPr>
+        <w:pStyle w:val="ListParagraph"/>
+        <w:numPr>
+          <w:ilvl w:val="1"/>
+          <w:numId w:val="1"/>
+        </w:numPr>
+        <w:rPr>
+          <w:rFonts w:eastAsiaTheme="majorEastAsia"/>
+          <w:sz w:val="32"/>
+          <w:szCs w:val="32"/>
+        </w:rPr>
+      </w:pPr>
+      <w:r>
+        <w:rPr>
+          <w:rFonts w:eastAsiaTheme="majorEastAsia"/>
+          <w:sz w:val="32"/>
+          <w:szCs w:val="32"/>
+        </w:rPr>
+        <w:t>Caching solution for database reads</w:t>
+      </w:r>
+    </w:p>
+    <w:p>
+      <w:pPr>
+        <w:pStyle w:val="ListParagraph"/>
+        <w:numPr>
+          <w:ilvl w:val="1"/>
+          <w:numId w:val="1"/>
+        </w:numPr>
+        <w:rPr>
+          <w:rFonts w:eastAsiaTheme="majorEastAsia"/>
+          <w:sz w:val="32"/>
+          <w:szCs w:val="32"/>
+        </w:rPr>
+      </w:pPr>
+      <w:r>
+        <w:rPr>
+          <w:rFonts w:eastAsiaTheme="majorEastAsia"/>
+          <w:sz w:val="32"/>
+          <w:szCs w:val="32"/>
+        </w:rPr>
+        <w:t xml:space="preserve">Additional Availability zones for resiliency </w:t>
+      </w:r>
+    </w:p>
+    <w:p>
+      <w:pPr>
+        <w:ind w:left="360"/>
+        <w:rPr>
+          <w:rFonts w:eastAsiaTheme="majorEastAsia"/>
+          <w:b/>
+          <w:bCs/>
+          <w:sz w:val="32"/>
+          <w:szCs w:val="32"/>
+          <w:u w:val="single"/>
+        </w:rPr>
+      </w:pPr>
+      <w:r>
+        <w:rPr>
+          <w:rFonts w:eastAsiaTheme="majorEastAsia"/>
+          <w:b/>
+          <w:bCs/>
+          <w:sz w:val="32"/>
+          <w:szCs w:val="32"/>
+          <w:u w:val="single"/>
+        </w:rPr>
+        <w:t>Task 1</w:t>
+      </w:r>
+    </w:p>
+    <w:p>
+      <w:pPr>
+        <w:pStyle w:val="ListParagraph"/>
+        <w:numPr>
+          <w:ilvl w:val="0"/>
+          <w:numId w:val="1"/>
+        </w:numPr>
+        <w:rPr>
+          <w:rFonts w:eastAsiaTheme="majorEastAsia"/>
+          <w:sz w:val="32"/>
+          <w:szCs w:val="32"/>
+        </w:rPr>
+      </w:pPr>
+      <w:r>
+        <w:rPr>
+          <w:rFonts w:eastAsiaTheme="majorEastAsia"/>
+          <w:sz w:val="32"/>
+          <w:szCs w:val="32"/>
+        </w:rPr>
+        <w:t>Have attendees</w:t>
+      </w:r>
+      <w:r>
+        <w:rPr>
+          <w:rFonts w:eastAsiaTheme="majorEastAsia"/>
+          <w:sz w:val="32"/>
+          <w:szCs w:val="32"/>
+        </w:rPr>
+        <w:t xml:space="preserve"> enable AWS Config and</w:t>
+      </w:r>
+      <w:r>
+        <w:rPr>
+          <w:rFonts w:eastAsiaTheme="majorEastAsia"/>
+          <w:sz w:val="32"/>
+          <w:szCs w:val="32"/>
+        </w:rPr>
+        <w:t xml:space="preserve"> walk through the steps in task 1</w:t>
+      </w:r>
+    </w:p>
+    <w:p>
+      <w:pPr>
+        <w:pStyle w:val="ListParagraph"/>
+        <w:numPr>
+          <w:ilvl w:val="0"/>
+          <w:numId w:val="1"/>
+        </w:numPr>
+        <w:rPr>
+          <w:rFonts w:eastAsiaTheme="majorEastAsia"/>
+          <w:sz w:val="32"/>
+          <w:szCs w:val="32"/>
+        </w:rPr>
+      </w:pPr>
+      <w:r>
+        <w:rPr>
+          <w:rFonts w:eastAsiaTheme="majorEastAsia"/>
+          <w:sz w:val="32"/>
+          <w:szCs w:val="32"/>
+        </w:rPr>
+        <w:t>Discuss what Config is</w:t>
+      </w:r>
+    </w:p>
+    <w:p>
+      <w:pPr>
+        <w:pStyle w:val="ListParagraph"/>
+        <w:numPr>
+          <w:ilvl w:val="1"/>
+          <w:numId w:val="1"/>
+        </w:numPr>
+        <w:rPr>
+          <w:rFonts w:eastAsiaTheme="majorEastAsia"/>
+          <w:sz w:val="32"/>
+          <w:szCs w:val="32"/>
+        </w:rPr>
+      </w:pPr>
+      <w:r>
+        <w:rPr>
+          <w:rFonts w:eastAsiaTheme="majorEastAsia"/>
+          <w:sz w:val="32"/>
+          <w:szCs w:val="32"/>
+        </w:rPr>
+        <w:t>AWS Config is a service that enables you to assess, audit, and evaluate the configurations of your AWS resources.</w:t>
+      </w:r>
+    </w:p>
+    <w:p>
+      <w:pPr>
+        <w:pStyle w:val="ListParagraph"/>
+        <w:numPr>
+          <w:ilvl w:val="1"/>
+          <w:numId w:val="1"/>
+        </w:numPr>
+        <w:rPr>
+          <w:rFonts w:eastAsiaTheme="majorEastAsia"/>
+          <w:sz w:val="32"/>
+          <w:szCs w:val="32"/>
+        </w:rPr>
+      </w:pPr>
+      <w:r>
+        <w:rPr>
+          <w:rFonts w:eastAsiaTheme="majorEastAsia"/>
+          <w:sz w:val="32"/>
+          <w:szCs w:val="32"/>
+        </w:rPr>
+        <w:t>Config continuously monitors and records your AWS resource configurations and allows you to automate the evaluation of recorded configurations against desired configurations.</w:t>
+      </w:r>
+    </w:p>
+    <w:p>
+      <w:pPr>
+        <w:pStyle w:val="ListParagraph"/>
+        <w:numPr>
+          <w:ilvl w:val="1"/>
+          <w:numId w:val="1"/>
+        </w:numPr>
+        <w:rPr>
+          <w:rFonts w:eastAsiaTheme="majorEastAsia"/>
+          <w:sz w:val="32"/>
+          <w:szCs w:val="32"/>
+        </w:rPr>
+      </w:pPr>
+      <w:r>
+        <w:rPr>
+          <w:rFonts w:eastAsiaTheme="majorEastAsia"/>
+          <w:sz w:val="32"/>
+          <w:szCs w:val="32"/>
+        </w:rPr>
+        <w:t>This enables you to simplify compliance auditing, security analysis, change management, and operational troubleshooting.</w:t>
+      </w:r>
+    </w:p>
+    <w:p>
+      <w:pPr>
+        <w:pStyle w:val="ListParagraph"/>
+        <w:numPr>
+          <w:ilvl w:val="1"/>
+          <w:numId w:val="1"/>
+        </w:numPr>
+        <w:rPr>
+          <w:rFonts w:eastAsiaTheme="majorEastAsia"/>
+          <w:sz w:val="32"/>
+          <w:szCs w:val="32"/>
+        </w:rPr>
+      </w:pPr>
+      <w:r>
+        <w:rPr>
+          <w:rFonts w:eastAsiaTheme="majorEastAsia"/>
+          <w:sz w:val="32"/>
+          <w:szCs w:val="32"/>
+        </w:rPr>
+        <w:t>We will be using Config today for identification and remediation of security configurations</w:t>
+      </w:r>
+    </w:p>
+    <w:p>
+      <w:pPr>
+        <w:pStyle w:val="ListParagraph"/>
+        <w:numPr>
+          <w:ilvl w:val="0"/>
+          <w:numId w:val="1"/>
+        </w:numPr>
+        <w:rPr>
+          <w:rFonts w:eastAsiaTheme="majorEastAsia"/>
+          <w:sz w:val="32"/>
+          <w:szCs w:val="32"/>
+        </w:rPr>
+      </w:pPr>
+      <w:r>
+        <w:rPr>
+          <w:rFonts w:eastAsiaTheme="majorEastAsia"/>
+          <w:sz w:val="32"/>
+          <w:szCs w:val="32"/>
+        </w:rPr>
+        <w:t>Have attendees enable AWS Security Hub and walk through the steps in task 1</w:t>
+      </w:r>
+    </w:p>
+    <w:p>
+      <w:pPr>
+        <w:pStyle w:val="ListParagraph"/>
+        <w:numPr>
+          <w:ilvl w:val="0"/>
+          <w:numId w:val="1"/>
+        </w:numPr>
+        <w:rPr>
+          <w:rFonts w:eastAsiaTheme="majorEastAsia"/>
+          <w:sz w:val="32"/>
+          <w:szCs w:val="32"/>
+        </w:rPr>
+      </w:pPr>
+      <w:r>
+        <w:rPr>
+          <w:rFonts w:eastAsiaTheme="majorEastAsia"/>
+          <w:sz w:val="32"/>
+          <w:szCs w:val="32"/>
+        </w:rPr>
+        <w:t>Discuss what Security Hub is</w:t>
+      </w:r>
+    </w:p>
+    <w:p>
+      <w:pPr>
+        <w:pStyle w:val="ListParagraph"/>
+        <w:numPr>
+          <w:ilvl w:val="1"/>
+          <w:numId w:val="1"/>
+        </w:numPr>
+        <w:rPr>
+          <w:rFonts w:eastAsiaTheme="majorEastAsia"/>
+          <w:sz w:val="32"/>
+          <w:szCs w:val="32"/>
+        </w:rPr>
+      </w:pPr>
+      <w:r>
+        <w:rPr>
+          <w:rFonts w:eastAsiaTheme="majorEastAsia"/>
+          <w:sz w:val="32"/>
+          <w:szCs w:val="32"/>
+        </w:rPr>
+        <w:t>Requires config</w:t>
+      </w:r>
+    </w:p>
+    <w:p>
+      <w:pPr>
+        <w:pStyle w:val="ListParagraph"/>
+        <w:numPr>
+          <w:ilvl w:val="1"/>
+          <w:numId w:val="1"/>
+        </w:numPr>
+        <w:rPr>
+          <w:rFonts w:eastAsiaTheme="majorEastAsia"/>
+          <w:sz w:val="32"/>
+          <w:szCs w:val="32"/>
+        </w:rPr>
+      </w:pPr>
+      <w:r>
+        <w:rPr>
+          <w:rFonts w:eastAsiaTheme="majorEastAsia"/>
+          <w:sz w:val="32"/>
+          <w:szCs w:val="32"/>
+        </w:rPr>
+        <w:t>AWS Security Hub gives you a comprehensive view of your high-priority security alerts and compliance status across AWS accounts. </w:t>
+      </w:r>
+    </w:p>
+    <w:p>
+      <w:pPr>
+        <w:pStyle w:val="ListParagraph"/>
+        <w:numPr>
+          <w:ilvl w:val="1"/>
+          <w:numId w:val="1"/>
+        </w:numPr>
+        <w:rPr>
+          <w:rFonts w:eastAsiaTheme="majorEastAsia"/>
+          <w:sz w:val="32"/>
+          <w:szCs w:val="32"/>
+        </w:rPr>
+      </w:pPr>
+      <w:r>
+        <w:rPr>
+          <w:rFonts w:eastAsiaTheme="majorEastAsia"/>
+          <w:sz w:val="32"/>
+          <w:szCs w:val="32"/>
+        </w:rPr>
+        <w:t xml:space="preserve">With all the different security tools available   oftentimes this leaves your team switching back-and-forth between </w:t>
+      </w:r>
+      <w:r>
+        <w:rPr>
+          <w:rFonts w:eastAsiaTheme="majorEastAsia"/>
+          <w:sz w:val="32"/>
+          <w:szCs w:val="32"/>
+        </w:rPr>
         <w:lastRenderedPageBreak/>
-        <w:t>Ask how the architecture might be improved to be better, well architected</w:t>
+        <w:t>these tools to deal with hundreds, and sometimes thousands, of security alerts every day</w:t>
       </w:r>
     </w:p>
     <w:p>
@@ -1072,419 +1502,6 @@
           <w:sz w:val="32"/>
           <w:szCs w:val="32"/>
         </w:rPr>
-        <w:t>Route 53 for globally available DNS</w:t>
-      </w:r>
-    </w:p>
-    <w:p>
-      <w:pPr>
-        <w:pStyle w:val="ListParagraph"/>
-        <w:numPr>
-          <w:ilvl w:val="1"/>
-          <w:numId w:val="1"/>
-        </w:numPr>
-        <w:rPr>
-          <w:rFonts w:eastAsiaTheme="majorEastAsia"/>
-          <w:sz w:val="32"/>
-          <w:szCs w:val="32"/>
-        </w:rPr>
-      </w:pPr>
-      <w:proofErr w:type="spellStart"/>
-      <w:r>
-        <w:rPr>
-          <w:rFonts w:eastAsiaTheme="majorEastAsia"/>
-          <w:sz w:val="32"/>
-          <w:szCs w:val="32"/>
-        </w:rPr>
-        <w:t>Cloudfront</w:t>
-      </w:r>
-      <w:proofErr w:type="spellEnd"/>
-      <w:r>
-        <w:rPr>
-          <w:rFonts w:eastAsiaTheme="majorEastAsia"/>
-          <w:sz w:val="32"/>
-          <w:szCs w:val="32"/>
-        </w:rPr>
-        <w:t xml:space="preserve"> distribution for S3</w:t>
-      </w:r>
-    </w:p>
-    <w:p>
-      <w:pPr>
-        <w:pStyle w:val="ListParagraph"/>
-        <w:numPr>
-          <w:ilvl w:val="1"/>
-          <w:numId w:val="1"/>
-        </w:numPr>
-        <w:rPr>
-          <w:rFonts w:eastAsiaTheme="majorEastAsia"/>
-          <w:sz w:val="32"/>
-          <w:szCs w:val="32"/>
-        </w:rPr>
-      </w:pPr>
-      <w:r>
-        <w:rPr>
-          <w:rFonts w:eastAsiaTheme="majorEastAsia"/>
-          <w:sz w:val="32"/>
-          <w:szCs w:val="32"/>
-        </w:rPr>
-        <w:t>Caching solution for database reads</w:t>
-      </w:r>
-    </w:p>
-    <w:p>
-      <w:pPr>
-        <w:pStyle w:val="ListParagraph"/>
-        <w:numPr>
-          <w:ilvl w:val="1"/>
-          <w:numId w:val="1"/>
-        </w:numPr>
-        <w:rPr>
-          <w:rFonts w:eastAsiaTheme="majorEastAsia"/>
-          <w:sz w:val="32"/>
-          <w:szCs w:val="32"/>
-        </w:rPr>
-      </w:pPr>
-      <w:r>
-        <w:rPr>
-          <w:rFonts w:eastAsiaTheme="majorEastAsia"/>
-          <w:sz w:val="32"/>
-          <w:szCs w:val="32"/>
-        </w:rPr>
-        <w:t xml:space="preserve">Additional Availability zones for resiliency </w:t>
-      </w:r>
-    </w:p>
-    <w:p>
-      <w:pPr>
-        <w:ind w:left="360"/>
-        <w:rPr>
-          <w:rFonts w:eastAsiaTheme="majorEastAsia"/>
-          <w:b/>
-          <w:bCs/>
-          <w:sz w:val="32"/>
-          <w:szCs w:val="32"/>
-          <w:u w:val="single"/>
-        </w:rPr>
-      </w:pPr>
-      <w:r>
-        <w:rPr>
-          <w:rFonts w:eastAsiaTheme="majorEastAsia"/>
-          <w:b/>
-          <w:bCs/>
-          <w:sz w:val="32"/>
-          <w:szCs w:val="32"/>
-          <w:u w:val="single"/>
-        </w:rPr>
-        <w:t>Task 1</w:t>
-      </w:r>
-    </w:p>
-    <w:p>
-      <w:pPr>
-        <w:pStyle w:val="ListParagraph"/>
-        <w:numPr>
-          <w:ilvl w:val="0"/>
-          <w:numId w:val="1"/>
-        </w:numPr>
-        <w:rPr>
-          <w:rFonts w:eastAsiaTheme="majorEastAsia"/>
-          <w:sz w:val="32"/>
-          <w:szCs w:val="32"/>
-        </w:rPr>
-      </w:pPr>
-      <w:r>
-        <w:rPr>
-          <w:rFonts w:eastAsiaTheme="majorEastAsia"/>
-          <w:sz w:val="32"/>
-          <w:szCs w:val="32"/>
-        </w:rPr>
-        <w:t>Have attendees</w:t>
-      </w:r>
-      <w:r>
-        <w:rPr>
-          <w:rFonts w:eastAsiaTheme="majorEastAsia"/>
-          <w:sz w:val="32"/>
-          <w:szCs w:val="32"/>
-        </w:rPr>
-        <w:t xml:space="preserve"> enable AWS Config and</w:t>
-      </w:r>
-      <w:r>
-        <w:rPr>
-          <w:rFonts w:eastAsiaTheme="majorEastAsia"/>
-          <w:sz w:val="32"/>
-          <w:szCs w:val="32"/>
-        </w:rPr>
-        <w:t xml:space="preserve"> walk through the steps in task 1</w:t>
-      </w:r>
-    </w:p>
-    <w:p>
-      <w:pPr>
-        <w:pStyle w:val="ListParagraph"/>
-        <w:numPr>
-          <w:ilvl w:val="0"/>
-          <w:numId w:val="1"/>
-        </w:numPr>
-        <w:rPr>
-          <w:rFonts w:eastAsiaTheme="majorEastAsia"/>
-          <w:sz w:val="32"/>
-          <w:szCs w:val="32"/>
-        </w:rPr>
-      </w:pPr>
-      <w:r>
-        <w:rPr>
-          <w:rFonts w:eastAsiaTheme="majorEastAsia"/>
-          <w:sz w:val="32"/>
-          <w:szCs w:val="32"/>
-        </w:rPr>
-        <w:t>Discuss what Config is</w:t>
-      </w:r>
-    </w:p>
-    <w:p>
-      <w:pPr>
-        <w:pStyle w:val="ListParagraph"/>
-        <w:numPr>
-          <w:ilvl w:val="1"/>
-          <w:numId w:val="1"/>
-        </w:numPr>
-        <w:rPr>
-          <w:rFonts w:eastAsiaTheme="majorEastAsia"/>
-          <w:sz w:val="32"/>
-          <w:szCs w:val="32"/>
-        </w:rPr>
-      </w:pPr>
-      <w:r>
-        <w:rPr>
-          <w:rFonts w:eastAsiaTheme="majorEastAsia"/>
-          <w:sz w:val="32"/>
-          <w:szCs w:val="32"/>
-        </w:rPr>
-        <w:t>AWS Config is a service that enables you to assess, audit, and evaluate the configurations of your AWS resources.</w:t>
-      </w:r>
-    </w:p>
-    <w:p>
-      <w:pPr>
-        <w:pStyle w:val="ListParagraph"/>
-        <w:numPr>
-          <w:ilvl w:val="1"/>
-          <w:numId w:val="1"/>
-        </w:numPr>
-        <w:rPr>
-          <w:rFonts w:eastAsiaTheme="majorEastAsia"/>
-          <w:sz w:val="32"/>
-          <w:szCs w:val="32"/>
-        </w:rPr>
-      </w:pPr>
-      <w:r>
-        <w:rPr>
-          <w:rFonts w:eastAsiaTheme="majorEastAsia"/>
-          <w:sz w:val="32"/>
-          <w:szCs w:val="32"/>
-        </w:rPr>
-        <w:t>Config continuously monitors and records your AWS resource configurations and allows you to automate the evaluation of recorded configurations against desired configurations.</w:t>
-      </w:r>
-    </w:p>
-    <w:p>
-      <w:pPr>
-        <w:pStyle w:val="ListParagraph"/>
-        <w:numPr>
-          <w:ilvl w:val="1"/>
-          <w:numId w:val="1"/>
-        </w:numPr>
-        <w:rPr>
-          <w:rFonts w:eastAsiaTheme="majorEastAsia"/>
-          <w:sz w:val="32"/>
-          <w:szCs w:val="32"/>
-        </w:rPr>
-      </w:pPr>
-      <w:r>
-        <w:rPr>
-          <w:rFonts w:eastAsiaTheme="majorEastAsia"/>
-          <w:sz w:val="32"/>
-          <w:szCs w:val="32"/>
-        </w:rPr>
-        <w:t>This enables you to simplify compliance auditing, security analysis, change management, and operational troubleshooting.</w:t>
-      </w:r>
-    </w:p>
-    <w:p>
-      <w:pPr>
-        <w:pStyle w:val="ListParagraph"/>
-        <w:numPr>
-          <w:ilvl w:val="1"/>
-          <w:numId w:val="1"/>
-        </w:numPr>
-        <w:rPr>
-          <w:rFonts w:eastAsiaTheme="majorEastAsia"/>
-          <w:sz w:val="32"/>
-          <w:szCs w:val="32"/>
-        </w:rPr>
-      </w:pPr>
-      <w:r>
-        <w:rPr>
-          <w:rFonts w:eastAsiaTheme="majorEastAsia"/>
-          <w:sz w:val="32"/>
-          <w:szCs w:val="32"/>
-        </w:rPr>
-        <w:t>We will be using Config today for identification and remediation of security configurations</w:t>
-      </w:r>
-    </w:p>
-    <w:p>
-      <w:pPr>
-        <w:pStyle w:val="ListParagraph"/>
-        <w:numPr>
-          <w:ilvl w:val="0"/>
-          <w:numId w:val="1"/>
-        </w:numPr>
-        <w:rPr>
-          <w:rFonts w:eastAsiaTheme="majorEastAsia"/>
-          <w:sz w:val="32"/>
-          <w:szCs w:val="32"/>
-        </w:rPr>
-      </w:pPr>
-      <w:r>
-        <w:rPr>
-          <w:rFonts w:eastAsiaTheme="majorEastAsia"/>
-          <w:sz w:val="32"/>
-          <w:szCs w:val="32"/>
-        </w:rPr>
-        <w:t xml:space="preserve">Have attendees enable AWS </w:t>
-      </w:r>
-      <w:r>
-        <w:rPr>
-          <w:rFonts w:eastAsiaTheme="majorEastAsia"/>
-          <w:sz w:val="32"/>
-          <w:szCs w:val="32"/>
-        </w:rPr>
-        <w:t>Security Hub</w:t>
-      </w:r>
-      <w:r>
-        <w:rPr>
-          <w:rFonts w:eastAsiaTheme="majorEastAsia"/>
-          <w:sz w:val="32"/>
-          <w:szCs w:val="32"/>
-        </w:rPr>
-        <w:t xml:space="preserve"> and walk through the steps in task 1</w:t>
-      </w:r>
-    </w:p>
-    <w:p>
-      <w:pPr>
-        <w:pStyle w:val="ListParagraph"/>
-        <w:numPr>
-          <w:ilvl w:val="0"/>
-          <w:numId w:val="1"/>
-        </w:numPr>
-        <w:rPr>
-          <w:rFonts w:eastAsiaTheme="majorEastAsia"/>
-          <w:sz w:val="32"/>
-          <w:szCs w:val="32"/>
-        </w:rPr>
-      </w:pPr>
-      <w:r>
-        <w:rPr>
-          <w:rFonts w:eastAsiaTheme="majorEastAsia"/>
-          <w:sz w:val="32"/>
-          <w:szCs w:val="32"/>
-        </w:rPr>
-        <w:t>Discuss what Security Hub is</w:t>
-      </w:r>
-    </w:p>
-    <w:p>
-      <w:pPr>
-        <w:pStyle w:val="ListParagraph"/>
-        <w:numPr>
-          <w:ilvl w:val="1"/>
-          <w:numId w:val="1"/>
-        </w:numPr>
-        <w:rPr>
-          <w:rFonts w:eastAsiaTheme="majorEastAsia"/>
-          <w:sz w:val="32"/>
-          <w:szCs w:val="32"/>
-        </w:rPr>
-      </w:pPr>
-      <w:r>
-        <w:rPr>
-          <w:rFonts w:eastAsiaTheme="majorEastAsia"/>
-          <w:sz w:val="32"/>
-          <w:szCs w:val="32"/>
-        </w:rPr>
-        <w:t>Requires config</w:t>
-      </w:r>
-    </w:p>
-    <w:p>
-      <w:pPr>
-        <w:pStyle w:val="ListParagraph"/>
-        <w:numPr>
-          <w:ilvl w:val="1"/>
-          <w:numId w:val="1"/>
-        </w:numPr>
-        <w:rPr>
-          <w:rFonts w:eastAsiaTheme="majorEastAsia"/>
-          <w:sz w:val="32"/>
-          <w:szCs w:val="32"/>
-        </w:rPr>
-      </w:pPr>
-      <w:r>
-        <w:rPr>
-          <w:rFonts w:eastAsiaTheme="majorEastAsia"/>
-          <w:sz w:val="32"/>
-          <w:szCs w:val="32"/>
-        </w:rPr>
-        <w:t>AWS Security Hub gives you a comprehensive view of your high-priority security alerts and compliance status across AWS accounts.</w:t>
-      </w:r>
-      <w:r>
-        <w:rPr>
-          <w:rFonts w:eastAsiaTheme="majorEastAsia"/>
-          <w:sz w:val="32"/>
-          <w:szCs w:val="32"/>
-        </w:rPr>
-        <w:t> </w:t>
-      </w:r>
-    </w:p>
-    <w:p>
-      <w:pPr>
-        <w:pStyle w:val="ListParagraph"/>
-        <w:numPr>
-          <w:ilvl w:val="1"/>
-          <w:numId w:val="1"/>
-        </w:numPr>
-        <w:rPr>
-          <w:rFonts w:eastAsiaTheme="majorEastAsia"/>
-          <w:sz w:val="32"/>
-          <w:szCs w:val="32"/>
-        </w:rPr>
-      </w:pPr>
-      <w:r>
-        <w:rPr>
-          <w:rFonts w:eastAsiaTheme="majorEastAsia"/>
-          <w:sz w:val="32"/>
-          <w:szCs w:val="32"/>
-        </w:rPr>
-        <w:t>With all the different security tools available  </w:t>
-      </w:r>
-      <w:r>
-        <w:rPr>
-          <w:rFonts w:eastAsiaTheme="majorEastAsia"/>
-          <w:sz w:val="32"/>
-          <w:szCs w:val="32"/>
-        </w:rPr>
-        <w:t xml:space="preserve"> oftentimes this leaves your team switching back-and-forth between these tools to deal with hundreds, and sometimes thousands, of security alerts every day</w:t>
-      </w:r>
-    </w:p>
-    <w:p>
-      <w:pPr>
-        <w:pStyle w:val="ListParagraph"/>
-        <w:numPr>
-          <w:ilvl w:val="1"/>
-          <w:numId w:val="1"/>
-        </w:numPr>
-        <w:rPr>
-          <w:rFonts w:eastAsiaTheme="majorEastAsia"/>
-          <w:sz w:val="32"/>
-          <w:szCs w:val="32"/>
-        </w:rPr>
-      </w:pPr>
-      <w:r>
-        <w:rPr>
-          <w:rFonts w:eastAsiaTheme="majorEastAsia"/>
-          <w:sz w:val="32"/>
-          <w:szCs w:val="32"/>
-        </w:rPr>
-        <w:lastRenderedPageBreak/>
         <w:t xml:space="preserve">With Security Hub, you now have a single place that aggregates, organizes, and prioritizes your security alerts, or findings, from multiple AWS services, such as Amazon </w:t>
       </w:r>
       <w:proofErr w:type="spellStart"/>
@@ -1938,6 +1955,7 @@
           <w:sz w:val="32"/>
           <w:szCs w:val="32"/>
         </w:rPr>
+        <w:lastRenderedPageBreak/>
         <w:t>Once deployed remind them to capture the ‘Output’ value for ‘</w:t>
       </w:r>
       <w:proofErr w:type="spellStart"/>
@@ -1978,90 +1996,545 @@
           <w:sz w:val="32"/>
           <w:szCs w:val="32"/>
         </w:rPr>
+        <w:t>Also have them check the email address they entered and confirm their SNS subscription</w:t>
+      </w:r>
+    </w:p>
+    <w:p>
+      <w:pPr>
+        <w:rPr>
+          <w:rFonts w:eastAsiaTheme="majorEastAsia"/>
+          <w:sz w:val="32"/>
+          <w:szCs w:val="32"/>
+        </w:rPr>
+      </w:pPr>
+    </w:p>
+    <w:p>
+      <w:pPr>
+        <w:rPr>
+          <w:rFonts w:eastAsiaTheme="majorEastAsia"/>
+          <w:b/>
+          <w:bCs/>
+          <w:sz w:val="32"/>
+          <w:szCs w:val="32"/>
+          <w:u w:val="single"/>
+        </w:rPr>
+      </w:pPr>
+      <w:r>
+        <w:rPr>
+          <w:rFonts w:eastAsiaTheme="majorEastAsia"/>
+          <w:b/>
+          <w:bCs/>
+          <w:sz w:val="32"/>
+          <w:szCs w:val="32"/>
+          <w:u w:val="single"/>
+        </w:rPr>
+        <w:t>Task 5</w:t>
+      </w:r>
+    </w:p>
+    <w:p>
+      <w:pPr>
+        <w:pStyle w:val="ListParagraph"/>
+        <w:numPr>
+          <w:ilvl w:val="0"/>
+          <w:numId w:val="1"/>
+        </w:numPr>
+        <w:rPr>
+          <w:rFonts w:eastAsiaTheme="majorEastAsia"/>
+          <w:b/>
+          <w:bCs/>
+          <w:sz w:val="32"/>
+          <w:szCs w:val="32"/>
+          <w:u w:val="single"/>
+        </w:rPr>
+      </w:pPr>
+      <w:r>
+        <w:rPr>
+          <w:rFonts w:eastAsiaTheme="majorEastAsia"/>
+          <w:sz w:val="32"/>
+          <w:szCs w:val="32"/>
+        </w:rPr>
+        <w:t>Have attendees navigate to the AWS Config service in the console</w:t>
+      </w:r>
+    </w:p>
+    <w:p>
+      <w:pPr>
+        <w:pStyle w:val="ListParagraph"/>
+        <w:numPr>
+          <w:ilvl w:val="0"/>
+          <w:numId w:val="1"/>
+        </w:numPr>
+        <w:rPr>
+          <w:rFonts w:eastAsiaTheme="majorEastAsia"/>
+          <w:b/>
+          <w:bCs/>
+          <w:sz w:val="32"/>
+          <w:szCs w:val="32"/>
+          <w:u w:val="single"/>
+        </w:rPr>
+      </w:pPr>
+      <w:r>
+        <w:rPr>
+          <w:rFonts w:eastAsiaTheme="majorEastAsia"/>
+          <w:sz w:val="32"/>
+          <w:szCs w:val="32"/>
+        </w:rPr>
+        <w:t>Direct them to the ‘S3_Bucket_Public_Read_Prohibited’ rule</w:t>
+      </w:r>
+    </w:p>
+    <w:p>
+      <w:pPr>
+        <w:pStyle w:val="ListParagraph"/>
+        <w:numPr>
+          <w:ilvl w:val="1"/>
+          <w:numId w:val="1"/>
+        </w:numPr>
+        <w:rPr>
+          <w:rFonts w:eastAsiaTheme="majorEastAsia"/>
+          <w:b/>
+          <w:bCs/>
+          <w:sz w:val="32"/>
+          <w:szCs w:val="32"/>
+          <w:u w:val="single"/>
+        </w:rPr>
+      </w:pPr>
+      <w:r>
+        <w:rPr>
+          <w:rFonts w:eastAsiaTheme="majorEastAsia"/>
+          <w:sz w:val="32"/>
+          <w:szCs w:val="32"/>
+        </w:rPr>
+        <w:t>Click the name</w:t>
+      </w:r>
+    </w:p>
+    <w:p>
+      <w:pPr>
+        <w:pStyle w:val="ListParagraph"/>
+        <w:numPr>
+          <w:ilvl w:val="1"/>
+          <w:numId w:val="1"/>
+        </w:numPr>
+        <w:rPr>
+          <w:rFonts w:eastAsiaTheme="majorEastAsia"/>
+          <w:b/>
+          <w:bCs/>
+          <w:sz w:val="32"/>
+          <w:szCs w:val="32"/>
+          <w:u w:val="single"/>
+        </w:rPr>
+      </w:pPr>
+      <w:r>
+        <w:rPr>
+          <w:rFonts w:eastAsiaTheme="majorEastAsia"/>
+          <w:sz w:val="32"/>
+          <w:szCs w:val="32"/>
+        </w:rPr>
+        <w:t xml:space="preserve">Click edit and view the </w:t>
+      </w:r>
+      <w:proofErr w:type="spellStart"/>
+      <w:r>
+        <w:rPr>
+          <w:rFonts w:eastAsiaTheme="majorEastAsia"/>
+          <w:sz w:val="32"/>
+          <w:szCs w:val="32"/>
+        </w:rPr>
+        <w:t>remeidiation</w:t>
+      </w:r>
+      <w:proofErr w:type="spellEnd"/>
+      <w:r>
+        <w:rPr>
+          <w:rFonts w:eastAsiaTheme="majorEastAsia"/>
+          <w:sz w:val="32"/>
+          <w:szCs w:val="32"/>
+        </w:rPr>
+        <w:t xml:space="preserve"> actions</w:t>
+      </w:r>
+    </w:p>
+    <w:p>
+      <w:pPr>
+        <w:pStyle w:val="ListParagraph"/>
+        <w:numPr>
+          <w:ilvl w:val="1"/>
+          <w:numId w:val="1"/>
+        </w:numPr>
+        <w:rPr>
+          <w:rFonts w:eastAsiaTheme="majorEastAsia"/>
+          <w:b/>
+          <w:bCs/>
+          <w:sz w:val="32"/>
+          <w:szCs w:val="32"/>
+          <w:u w:val="single"/>
+        </w:rPr>
+      </w:pPr>
+      <w:r>
+        <w:rPr>
+          <w:rFonts w:eastAsiaTheme="majorEastAsia"/>
+          <w:sz w:val="32"/>
+          <w:szCs w:val="32"/>
+        </w:rPr>
+        <w:t>Close the edit screen and view the buckets it found (if not populated click re-</w:t>
+      </w:r>
+      <w:proofErr w:type="spellStart"/>
+      <w:r>
+        <w:rPr>
+          <w:rFonts w:eastAsiaTheme="majorEastAsia"/>
+          <w:sz w:val="32"/>
+          <w:szCs w:val="32"/>
+        </w:rPr>
+        <w:t>evaulate</w:t>
+      </w:r>
+      <w:proofErr w:type="spellEnd"/>
+      <w:r>
+        <w:rPr>
+          <w:rFonts w:eastAsiaTheme="majorEastAsia"/>
+          <w:sz w:val="32"/>
+          <w:szCs w:val="32"/>
+        </w:rPr>
+        <w:t xml:space="preserve">, if not remediated, click </w:t>
+      </w:r>
+      <w:proofErr w:type="spellStart"/>
+      <w:r>
+        <w:rPr>
+          <w:rFonts w:eastAsiaTheme="majorEastAsia"/>
+          <w:sz w:val="32"/>
+          <w:szCs w:val="32"/>
+        </w:rPr>
+        <w:t>remidate</w:t>
+      </w:r>
+      <w:proofErr w:type="spellEnd"/>
+      <w:r>
+        <w:rPr>
+          <w:rFonts w:eastAsiaTheme="majorEastAsia"/>
+          <w:sz w:val="32"/>
+          <w:szCs w:val="32"/>
+        </w:rPr>
+        <w:t>)</w:t>
+      </w:r>
+    </w:p>
+    <w:p>
+      <w:pPr>
+        <w:pStyle w:val="ListParagraph"/>
+        <w:numPr>
+          <w:ilvl w:val="2"/>
+          <w:numId w:val="1"/>
+        </w:numPr>
+        <w:rPr>
+          <w:rFonts w:eastAsiaTheme="majorEastAsia"/>
+          <w:b/>
+          <w:bCs/>
+          <w:sz w:val="32"/>
+          <w:szCs w:val="32"/>
+          <w:u w:val="single"/>
+        </w:rPr>
+      </w:pPr>
+      <w:r>
+        <w:rPr>
+          <w:rFonts w:eastAsiaTheme="majorEastAsia"/>
+          <w:sz w:val="32"/>
+          <w:szCs w:val="32"/>
+        </w:rPr>
+        <w:t>If those steps are required discuss how it scans the whole account and note that we deployed our infrastructure first, future scans found on ‘changes’ or ‘creation’</w:t>
+      </w:r>
+    </w:p>
+    <w:p>
+      <w:pPr>
+        <w:pStyle w:val="ListParagraph"/>
+        <w:numPr>
+          <w:ilvl w:val="1"/>
+          <w:numId w:val="1"/>
+        </w:numPr>
+        <w:rPr>
+          <w:rFonts w:eastAsiaTheme="majorEastAsia"/>
+          <w:b/>
+          <w:bCs/>
+          <w:sz w:val="32"/>
+          <w:szCs w:val="32"/>
+          <w:u w:val="single"/>
+        </w:rPr>
+      </w:pPr>
+      <w:r>
+        <w:rPr>
+          <w:rFonts w:eastAsiaTheme="majorEastAsia"/>
+          <w:sz w:val="32"/>
+          <w:szCs w:val="32"/>
+        </w:rPr>
+        <w:t>Talk about why the findings show ‘</w:t>
+      </w:r>
+      <w:proofErr w:type="spellStart"/>
+      <w:r>
+        <w:rPr>
+          <w:rFonts w:eastAsiaTheme="majorEastAsia"/>
+          <w:sz w:val="32"/>
+          <w:szCs w:val="32"/>
+        </w:rPr>
+        <w:t>remeidation</w:t>
+      </w:r>
+      <w:proofErr w:type="spellEnd"/>
+      <w:r>
+        <w:rPr>
+          <w:rFonts w:eastAsiaTheme="majorEastAsia"/>
+          <w:sz w:val="32"/>
+          <w:szCs w:val="32"/>
+        </w:rPr>
+        <w:t xml:space="preserve"> </w:t>
+      </w:r>
+      <w:proofErr w:type="spellStart"/>
+      <w:r>
+        <w:rPr>
+          <w:rFonts w:eastAsiaTheme="majorEastAsia"/>
+          <w:sz w:val="32"/>
+          <w:szCs w:val="32"/>
+        </w:rPr>
+        <w:t>succesful</w:t>
+      </w:r>
+      <w:proofErr w:type="spellEnd"/>
+      <w:r>
+        <w:rPr>
+          <w:rFonts w:eastAsiaTheme="majorEastAsia"/>
+          <w:sz w:val="32"/>
+          <w:szCs w:val="32"/>
+        </w:rPr>
+        <w:t>’ but still show non-compliant</w:t>
+      </w:r>
+    </w:p>
+    <w:p>
+      <w:pPr>
+        <w:pStyle w:val="ListParagraph"/>
+        <w:numPr>
+          <w:ilvl w:val="2"/>
+          <w:numId w:val="1"/>
+        </w:numPr>
+        <w:rPr>
+          <w:rFonts w:eastAsiaTheme="majorEastAsia"/>
+          <w:b/>
+          <w:bCs/>
+          <w:sz w:val="32"/>
+          <w:szCs w:val="32"/>
+          <w:u w:val="single"/>
+        </w:rPr>
+      </w:pPr>
+      <w:r>
+        <w:rPr>
+          <w:rFonts w:eastAsiaTheme="majorEastAsia"/>
+          <w:sz w:val="32"/>
+          <w:szCs w:val="32"/>
+        </w:rPr>
+        <w:t>Didn’t actually change bucket policy/ACL; but enabled override capabilities at the bucket level preventing public read/write</w:t>
+      </w:r>
+    </w:p>
+    <w:p>
+      <w:pPr>
+        <w:pStyle w:val="ListParagraph"/>
+        <w:numPr>
+          <w:ilvl w:val="1"/>
+          <w:numId w:val="1"/>
+        </w:numPr>
+        <w:rPr>
+          <w:rFonts w:eastAsiaTheme="majorEastAsia"/>
+          <w:b/>
+          <w:bCs/>
+          <w:sz w:val="32"/>
+          <w:szCs w:val="32"/>
+          <w:u w:val="single"/>
+        </w:rPr>
+      </w:pPr>
+      <w:r>
+        <w:rPr>
+          <w:rFonts w:eastAsiaTheme="majorEastAsia"/>
+          <w:sz w:val="32"/>
+          <w:szCs w:val="32"/>
+        </w:rPr>
+        <w:t xml:space="preserve">Next Open the Config rule for </w:t>
+      </w:r>
+      <w:r>
+        <w:rPr>
+          <w:rFonts w:eastAsiaTheme="majorEastAsia"/>
+          <w:sz w:val="32"/>
+          <w:szCs w:val="32"/>
+        </w:rPr>
+        <w:t>IAM_POLICY_NO_STATEMENTS_WITH_ADMIN_ACCESS’</w:t>
+      </w:r>
+    </w:p>
+    <w:p>
+      <w:pPr>
+        <w:pStyle w:val="ListParagraph"/>
+        <w:numPr>
+          <w:ilvl w:val="2"/>
+          <w:numId w:val="1"/>
+        </w:numPr>
+        <w:rPr>
+          <w:rFonts w:eastAsiaTheme="majorEastAsia"/>
+          <w:b/>
+          <w:bCs/>
+          <w:sz w:val="32"/>
+          <w:szCs w:val="32"/>
+          <w:u w:val="single"/>
+        </w:rPr>
+      </w:pPr>
+      <w:r>
+        <w:rPr>
+          <w:rFonts w:eastAsiaTheme="majorEastAsia"/>
+          <w:sz w:val="32"/>
+          <w:szCs w:val="32"/>
+        </w:rPr>
+        <w:t>Click Edit and note the remediation, pushing to an SNS topic vs. remediating</w:t>
+      </w:r>
+    </w:p>
+    <w:p>
+      <w:pPr>
+        <w:pStyle w:val="ListParagraph"/>
+        <w:numPr>
+          <w:ilvl w:val="2"/>
+          <w:numId w:val="1"/>
+        </w:numPr>
+        <w:rPr>
+          <w:rFonts w:eastAsiaTheme="majorEastAsia"/>
+          <w:b/>
+          <w:bCs/>
+          <w:sz w:val="32"/>
+          <w:szCs w:val="32"/>
+          <w:u w:val="single"/>
+        </w:rPr>
+      </w:pPr>
+      <w:r>
+        <w:rPr>
+          <w:rFonts w:eastAsiaTheme="majorEastAsia"/>
+          <w:sz w:val="32"/>
+          <w:szCs w:val="32"/>
+        </w:rPr>
+        <w:t>Using a Lambda for remediation</w:t>
+      </w:r>
+    </w:p>
+    <w:p>
+      <w:pPr>
+        <w:pStyle w:val="ListParagraph"/>
+        <w:numPr>
+          <w:ilvl w:val="2"/>
+          <w:numId w:val="1"/>
+        </w:numPr>
+        <w:rPr>
+          <w:rFonts w:eastAsiaTheme="majorEastAsia"/>
+          <w:b/>
+          <w:bCs/>
+          <w:sz w:val="32"/>
+          <w:szCs w:val="32"/>
+          <w:u w:val="single"/>
+        </w:rPr>
+      </w:pPr>
+      <w:r>
+        <w:rPr>
+          <w:rFonts w:eastAsiaTheme="majorEastAsia"/>
+          <w:sz w:val="32"/>
+          <w:szCs w:val="32"/>
+        </w:rPr>
+        <w:t xml:space="preserve">Have attendees open Lambda console in another tab and find/review the lambda function with </w:t>
+      </w:r>
+      <w:proofErr w:type="spellStart"/>
+      <w:r>
+        <w:rPr>
+          <w:rFonts w:eastAsiaTheme="majorEastAsia"/>
+          <w:sz w:val="32"/>
+          <w:szCs w:val="32"/>
+        </w:rPr>
+        <w:t>IAMRemediationLambdaFunction</w:t>
+      </w:r>
+      <w:proofErr w:type="spellEnd"/>
+      <w:r>
+        <w:rPr>
+          <w:rFonts w:eastAsiaTheme="majorEastAsia"/>
+          <w:sz w:val="32"/>
+          <w:szCs w:val="32"/>
+        </w:rPr>
+        <w:t xml:space="preserve"> in the name</w:t>
+      </w:r>
+    </w:p>
+    <w:p>
+      <w:pPr>
+        <w:rPr>
+          <w:rFonts w:eastAsiaTheme="majorEastAsia"/>
+          <w:b/>
+          <w:bCs/>
+          <w:sz w:val="32"/>
+          <w:szCs w:val="32"/>
+          <w:u w:val="single"/>
+        </w:rPr>
+      </w:pPr>
+      <w:r>
+        <w:rPr>
+          <w:rFonts w:eastAsiaTheme="majorEastAsia"/>
+          <w:b/>
+          <w:bCs/>
+          <w:sz w:val="32"/>
+          <w:szCs w:val="32"/>
+          <w:u w:val="single"/>
+        </w:rPr>
+        <w:t>Task 6</w:t>
+      </w:r>
+    </w:p>
+    <w:p>
+      <w:pPr>
+        <w:pStyle w:val="ListParagraph"/>
+        <w:numPr>
+          <w:ilvl w:val="0"/>
+          <w:numId w:val="1"/>
+        </w:numPr>
+        <w:rPr>
+          <w:rFonts w:eastAsiaTheme="majorEastAsia"/>
+          <w:sz w:val="32"/>
+          <w:szCs w:val="32"/>
+        </w:rPr>
+      </w:pPr>
+      <w:r>
+        <w:rPr>
+          <w:rFonts w:eastAsiaTheme="majorEastAsia"/>
+          <w:sz w:val="32"/>
+          <w:szCs w:val="32"/>
+        </w:rPr>
+        <w:t>Direct attendees to open the Security Hub service in the AWS console</w:t>
+      </w:r>
+    </w:p>
+    <w:p>
+      <w:pPr>
+        <w:pStyle w:val="ListParagraph"/>
+        <w:numPr>
+          <w:ilvl w:val="0"/>
+          <w:numId w:val="1"/>
+        </w:numPr>
+        <w:rPr>
+          <w:rFonts w:eastAsiaTheme="majorEastAsia"/>
+          <w:sz w:val="32"/>
+          <w:szCs w:val="32"/>
+        </w:rPr>
+      </w:pPr>
+      <w:r>
+        <w:rPr>
+          <w:rFonts w:eastAsiaTheme="majorEastAsia"/>
+          <w:sz w:val="32"/>
+          <w:szCs w:val="32"/>
+        </w:rPr>
         <w:lastRenderedPageBreak/>
-        <w:t>Also have them check the email address they entered and confirm their SNS subscription</w:t>
-      </w:r>
-    </w:p>
-    <w:p>
-      <w:pPr>
-        <w:rPr>
-          <w:rFonts w:eastAsiaTheme="majorEastAsia"/>
-          <w:sz w:val="32"/>
-          <w:szCs w:val="32"/>
-        </w:rPr>
-      </w:pPr>
-    </w:p>
-    <w:p>
-      <w:pPr>
-        <w:rPr>
-          <w:rFonts w:eastAsiaTheme="majorEastAsia"/>
-          <w:b/>
-          <w:bCs/>
-          <w:sz w:val="32"/>
-          <w:szCs w:val="32"/>
-          <w:u w:val="single"/>
-        </w:rPr>
-      </w:pPr>
-      <w:r>
-        <w:rPr>
-          <w:rFonts w:eastAsiaTheme="majorEastAsia"/>
-          <w:b/>
-          <w:bCs/>
-          <w:sz w:val="32"/>
-          <w:szCs w:val="32"/>
-          <w:u w:val="single"/>
-        </w:rPr>
-        <w:t>Task 5</w:t>
-      </w:r>
-    </w:p>
-    <w:p>
-      <w:pPr>
-        <w:pStyle w:val="ListParagraph"/>
-        <w:numPr>
-          <w:ilvl w:val="0"/>
-          <w:numId w:val="1"/>
-        </w:numPr>
-        <w:rPr>
-          <w:rFonts w:eastAsiaTheme="majorEastAsia"/>
-          <w:b/>
-          <w:bCs/>
-          <w:sz w:val="32"/>
-          <w:szCs w:val="32"/>
-          <w:u w:val="single"/>
-        </w:rPr>
-      </w:pPr>
-      <w:r>
-        <w:rPr>
-          <w:rFonts w:eastAsiaTheme="majorEastAsia"/>
-          <w:sz w:val="32"/>
-          <w:szCs w:val="32"/>
-        </w:rPr>
-        <w:t>Have attendees navigate to the AWS Config service in the console</w:t>
-      </w:r>
-    </w:p>
-    <w:p>
-      <w:pPr>
-        <w:pStyle w:val="ListParagraph"/>
-        <w:numPr>
-          <w:ilvl w:val="0"/>
-          <w:numId w:val="1"/>
-        </w:numPr>
-        <w:rPr>
-          <w:rFonts w:eastAsiaTheme="majorEastAsia"/>
-          <w:b/>
-          <w:bCs/>
-          <w:sz w:val="32"/>
-          <w:szCs w:val="32"/>
-          <w:u w:val="single"/>
-        </w:rPr>
-      </w:pPr>
-      <w:r>
-        <w:rPr>
-          <w:rFonts w:eastAsiaTheme="majorEastAsia"/>
-          <w:sz w:val="32"/>
-          <w:szCs w:val="32"/>
-        </w:rPr>
-        <w:t>Direct them to the ‘S3_Bucket_Public_Read_Prohibited’ rule</w:t>
+        <w:t>Briefly discuss the CIS items that are populated in the ‘findings’ section; mention it helps you to know what you don’t know</w:t>
+      </w:r>
+    </w:p>
+    <w:p>
+      <w:pPr>
+        <w:pStyle w:val="ListParagraph"/>
+        <w:numPr>
+          <w:ilvl w:val="0"/>
+          <w:numId w:val="1"/>
+        </w:numPr>
+        <w:rPr>
+          <w:rFonts w:eastAsiaTheme="majorEastAsia"/>
+          <w:sz w:val="32"/>
+          <w:szCs w:val="32"/>
+        </w:rPr>
+      </w:pPr>
+      <w:r>
+        <w:rPr>
+          <w:rFonts w:eastAsiaTheme="majorEastAsia"/>
+          <w:sz w:val="32"/>
+          <w:szCs w:val="32"/>
+        </w:rPr>
+        <w:t>Click on the integrations section and discuss various integration options</w:t>
       </w:r>
     </w:p>
     <w:p>
@@ -2073,20 +2546,27 @@
         </w:numPr>
         <w:rPr>
           <w:rFonts w:eastAsiaTheme="majorEastAsia"/>
-          <w:b/>
-          <w:bCs/>
-          <w:sz w:val="32"/>
-          <w:szCs w:val="32"/>
-          <w:u w:val="single"/>
-        </w:rPr>
-      </w:pPr>
-      <w:r>
-        <w:rPr>
-          <w:rFonts w:eastAsiaTheme="majorEastAsia"/>
-          <w:sz w:val="32"/>
-          <w:szCs w:val="32"/>
-        </w:rPr>
-        <w:t>Click the name</w:t>
+          <w:sz w:val="32"/>
+          <w:szCs w:val="32"/>
+        </w:rPr>
+      </w:pPr>
+      <w:proofErr w:type="spellStart"/>
+      <w:r>
+        <w:rPr>
+          <w:rFonts w:eastAsiaTheme="majorEastAsia"/>
+          <w:sz w:val="32"/>
+          <w:szCs w:val="32"/>
+        </w:rPr>
+        <w:t>GaurDuty</w:t>
+      </w:r>
+      <w:proofErr w:type="spellEnd"/>
+      <w:r>
+        <w:rPr>
+          <w:rFonts w:eastAsiaTheme="majorEastAsia"/>
+          <w:sz w:val="32"/>
+          <w:szCs w:val="32"/>
+        </w:rPr>
+        <w:t xml:space="preserve"> – Machine learning backed solution to identify common behavior and flag/alert when things are out of the norm</w:t>
       </w:r>
     </w:p>
     <w:p>
@@ -2098,38 +2578,17 @@
         </w:numPr>
         <w:rPr>
           <w:rFonts w:eastAsiaTheme="majorEastAsia"/>
-          <w:b/>
-          <w:bCs/>
-          <w:sz w:val="32"/>
-          <w:szCs w:val="32"/>
-          <w:u w:val="single"/>
-        </w:rPr>
-      </w:pPr>
-      <w:r>
-        <w:rPr>
-          <w:rFonts w:eastAsiaTheme="majorEastAsia"/>
-          <w:sz w:val="32"/>
-          <w:szCs w:val="32"/>
-        </w:rPr>
-        <w:t xml:space="preserve">Click edit and view the </w:t>
-      </w:r>
-      <w:proofErr w:type="spellStart"/>
-      <w:r>
-        <w:rPr>
-          <w:rFonts w:eastAsiaTheme="majorEastAsia"/>
-          <w:sz w:val="32"/>
-          <w:szCs w:val="32"/>
-        </w:rPr>
-        <w:t>remeidiation</w:t>
-      </w:r>
-      <w:proofErr w:type="spellEnd"/>
-      <w:r>
-        <w:rPr>
-          <w:rFonts w:eastAsiaTheme="majorEastAsia"/>
-          <w:sz w:val="32"/>
-          <w:szCs w:val="32"/>
-        </w:rPr>
-        <w:t xml:space="preserve"> actions</w:t>
+          <w:sz w:val="32"/>
+          <w:szCs w:val="32"/>
+        </w:rPr>
+      </w:pPr>
+      <w:r>
+        <w:rPr>
+          <w:rFonts w:eastAsiaTheme="majorEastAsia"/>
+          <w:sz w:val="32"/>
+          <w:szCs w:val="32"/>
+        </w:rPr>
+        <w:t>Inspector – Vulnerability assessment service with two different options (network based/agentless) and (host based/with Agent)</w:t>
       </w:r>
     </w:p>
     <w:p>
@@ -2141,81 +2600,17 @@
         </w:numPr>
         <w:rPr>
           <w:rFonts w:eastAsiaTheme="majorEastAsia"/>
-          <w:b/>
-          <w:bCs/>
-          <w:sz w:val="32"/>
-          <w:szCs w:val="32"/>
-          <w:u w:val="single"/>
-        </w:rPr>
-      </w:pPr>
-      <w:r>
-        <w:rPr>
-          <w:rFonts w:eastAsiaTheme="majorEastAsia"/>
-          <w:sz w:val="32"/>
-          <w:szCs w:val="32"/>
-        </w:rPr>
-        <w:t>Close the edit screen and view the buckets it found (if not populated click re-</w:t>
-      </w:r>
-      <w:proofErr w:type="spellStart"/>
-      <w:r>
-        <w:rPr>
-          <w:rFonts w:eastAsiaTheme="majorEastAsia"/>
-          <w:sz w:val="32"/>
-          <w:szCs w:val="32"/>
-        </w:rPr>
-        <w:t>evaulate</w:t>
-      </w:r>
-      <w:proofErr w:type="spellEnd"/>
-      <w:r>
-        <w:rPr>
-          <w:rFonts w:eastAsiaTheme="majorEastAsia"/>
-          <w:sz w:val="32"/>
-          <w:szCs w:val="32"/>
-        </w:rPr>
-        <w:t xml:space="preserve">, if not remediated, click </w:t>
-      </w:r>
-      <w:proofErr w:type="spellStart"/>
-      <w:r>
-        <w:rPr>
-          <w:rFonts w:eastAsiaTheme="majorEastAsia"/>
-          <w:sz w:val="32"/>
-          <w:szCs w:val="32"/>
-        </w:rPr>
-        <w:t>remidate</w:t>
-      </w:r>
-      <w:proofErr w:type="spellEnd"/>
-      <w:r>
-        <w:rPr>
-          <w:rFonts w:eastAsiaTheme="majorEastAsia"/>
-          <w:sz w:val="32"/>
-          <w:szCs w:val="32"/>
-        </w:rPr>
-        <w:t>)</w:t>
-      </w:r>
-    </w:p>
-    <w:p>
-      <w:pPr>
-        <w:pStyle w:val="ListParagraph"/>
-        <w:numPr>
-          <w:ilvl w:val="2"/>
-          <w:numId w:val="1"/>
-        </w:numPr>
-        <w:rPr>
-          <w:rFonts w:eastAsiaTheme="majorEastAsia"/>
-          <w:b/>
-          <w:bCs/>
-          <w:sz w:val="32"/>
-          <w:szCs w:val="32"/>
-          <w:u w:val="single"/>
-        </w:rPr>
-      </w:pPr>
-      <w:r>
-        <w:rPr>
-          <w:rFonts w:eastAsiaTheme="majorEastAsia"/>
-          <w:sz w:val="32"/>
-          <w:szCs w:val="32"/>
-        </w:rPr>
-        <w:t>If those steps are required discuss how it scans the whole account and note that we deployed our infrastructure first, future scans found on ‘changes’ or ‘creation’</w:t>
+          <w:sz w:val="32"/>
+          <w:szCs w:val="32"/>
+        </w:rPr>
+      </w:pPr>
+      <w:r>
+        <w:rPr>
+          <w:rFonts w:eastAsiaTheme="majorEastAsia"/>
+          <w:sz w:val="32"/>
+          <w:szCs w:val="32"/>
+        </w:rPr>
+        <w:t>Macie – Machine learning backed service that identifies and notifies you of sensitive data in S3 and learns user behavior as it relates to S3.</w:t>
       </w:r>
     </w:p>
     <w:p>
@@ -2227,274 +2622,314 @@
         </w:numPr>
         <w:rPr>
           <w:rFonts w:eastAsiaTheme="majorEastAsia"/>
-          <w:b/>
-          <w:bCs/>
-          <w:sz w:val="32"/>
-          <w:szCs w:val="32"/>
-          <w:u w:val="single"/>
-        </w:rPr>
-      </w:pPr>
-      <w:r>
-        <w:rPr>
-          <w:rFonts w:eastAsiaTheme="majorEastAsia"/>
-          <w:sz w:val="32"/>
-          <w:szCs w:val="32"/>
-        </w:rPr>
-        <w:t>Talk about why the findings show ‘</w:t>
-      </w:r>
-      <w:proofErr w:type="spellStart"/>
-      <w:r>
-        <w:rPr>
-          <w:rFonts w:eastAsiaTheme="majorEastAsia"/>
-          <w:sz w:val="32"/>
-          <w:szCs w:val="32"/>
-        </w:rPr>
-        <w:t>remeidation</w:t>
-      </w:r>
-      <w:proofErr w:type="spellEnd"/>
-      <w:r>
-        <w:rPr>
-          <w:rFonts w:eastAsiaTheme="majorEastAsia"/>
-          <w:sz w:val="32"/>
-          <w:szCs w:val="32"/>
-        </w:rPr>
-        <w:t xml:space="preserve"> </w:t>
-      </w:r>
-      <w:proofErr w:type="spellStart"/>
-      <w:r>
-        <w:rPr>
-          <w:rFonts w:eastAsiaTheme="majorEastAsia"/>
-          <w:sz w:val="32"/>
-          <w:szCs w:val="32"/>
-        </w:rPr>
-        <w:t>succesful</w:t>
-      </w:r>
-      <w:proofErr w:type="spellEnd"/>
-      <w:r>
-        <w:rPr>
-          <w:rFonts w:eastAsiaTheme="majorEastAsia"/>
-          <w:sz w:val="32"/>
-          <w:szCs w:val="32"/>
-        </w:rPr>
-        <w:t>’ but still show non-compliant</w:t>
-      </w:r>
-    </w:p>
-    <w:p>
-      <w:pPr>
-        <w:pStyle w:val="ListParagraph"/>
-        <w:numPr>
-          <w:ilvl w:val="2"/>
-          <w:numId w:val="1"/>
-        </w:numPr>
-        <w:rPr>
-          <w:rFonts w:eastAsiaTheme="majorEastAsia"/>
-          <w:b/>
-          <w:bCs/>
-          <w:sz w:val="32"/>
-          <w:szCs w:val="32"/>
-          <w:u w:val="single"/>
-        </w:rPr>
-      </w:pPr>
-      <w:r>
-        <w:rPr>
-          <w:rFonts w:eastAsiaTheme="majorEastAsia"/>
-          <w:sz w:val="32"/>
-          <w:szCs w:val="32"/>
-        </w:rPr>
-        <w:t>Didn’t actually change bucket policy/ACL; but enabled override capabilities at the bucket level preventing public read/write</w:t>
-      </w:r>
-    </w:p>
-    <w:p>
-      <w:pPr>
-        <w:pStyle w:val="ListParagraph"/>
-        <w:numPr>
-          <w:ilvl w:val="1"/>
-          <w:numId w:val="1"/>
-        </w:numPr>
-        <w:rPr>
-          <w:rFonts w:eastAsiaTheme="majorEastAsia"/>
-          <w:b/>
-          <w:bCs/>
-          <w:sz w:val="32"/>
-          <w:szCs w:val="32"/>
-          <w:u w:val="single"/>
-        </w:rPr>
-      </w:pPr>
-      <w:r>
-        <w:rPr>
-          <w:rFonts w:eastAsiaTheme="majorEastAsia"/>
-          <w:sz w:val="32"/>
-          <w:szCs w:val="32"/>
-        </w:rPr>
-        <w:t xml:space="preserve">Next Open the Config rule for </w:t>
-      </w:r>
-      <w:r>
-        <w:rPr>
-          <w:rFonts w:eastAsiaTheme="majorEastAsia"/>
-          <w:sz w:val="32"/>
-          <w:szCs w:val="32"/>
-        </w:rPr>
-        <w:t>IAM_POLICY_NO_STATEMENTS_WITH_ADMIN_ACCESS’</w:t>
-      </w:r>
-    </w:p>
-    <w:p>
-      <w:pPr>
-        <w:pStyle w:val="ListParagraph"/>
-        <w:numPr>
-          <w:ilvl w:val="2"/>
-          <w:numId w:val="1"/>
-        </w:numPr>
-        <w:rPr>
-          <w:rFonts w:eastAsiaTheme="majorEastAsia"/>
-          <w:b/>
-          <w:bCs/>
-          <w:sz w:val="32"/>
-          <w:szCs w:val="32"/>
-          <w:u w:val="single"/>
-        </w:rPr>
-      </w:pPr>
-      <w:r>
-        <w:rPr>
-          <w:rFonts w:eastAsiaTheme="majorEastAsia"/>
-          <w:sz w:val="32"/>
-          <w:szCs w:val="32"/>
-        </w:rPr>
-        <w:t>Click Edit and note the remediation, pushing to an SNS topic vs. remediating</w:t>
-      </w:r>
-    </w:p>
-    <w:p>
-      <w:pPr>
-        <w:pStyle w:val="ListParagraph"/>
-        <w:numPr>
-          <w:ilvl w:val="2"/>
-          <w:numId w:val="1"/>
-        </w:numPr>
-        <w:rPr>
-          <w:rFonts w:eastAsiaTheme="majorEastAsia"/>
-          <w:b/>
-          <w:bCs/>
-          <w:sz w:val="32"/>
-          <w:szCs w:val="32"/>
-          <w:u w:val="single"/>
-        </w:rPr>
-      </w:pPr>
-      <w:r>
-        <w:rPr>
-          <w:rFonts w:eastAsiaTheme="majorEastAsia"/>
-          <w:sz w:val="32"/>
-          <w:szCs w:val="32"/>
-        </w:rPr>
-        <w:t>Using a Lambda for remediation</w:t>
-      </w:r>
-    </w:p>
-    <w:p>
-      <w:pPr>
-        <w:pStyle w:val="ListParagraph"/>
-        <w:numPr>
-          <w:ilvl w:val="2"/>
-          <w:numId w:val="1"/>
-        </w:numPr>
-        <w:rPr>
-          <w:rFonts w:eastAsiaTheme="majorEastAsia"/>
-          <w:b/>
-          <w:bCs/>
-          <w:sz w:val="32"/>
-          <w:szCs w:val="32"/>
-          <w:u w:val="single"/>
-        </w:rPr>
-      </w:pPr>
-      <w:r>
-        <w:rPr>
-          <w:rFonts w:eastAsiaTheme="majorEastAsia"/>
-          <w:sz w:val="32"/>
-          <w:szCs w:val="32"/>
-        </w:rPr>
-        <w:t xml:space="preserve">Have attendees open Lambda console in another tab and find/review the lambda function with </w:t>
-      </w:r>
-      <w:proofErr w:type="spellStart"/>
-      <w:r>
-        <w:rPr>
-          <w:rFonts w:eastAsiaTheme="majorEastAsia"/>
-          <w:sz w:val="32"/>
-          <w:szCs w:val="32"/>
-        </w:rPr>
-        <w:t>IAMRemediationLambdaFunction</w:t>
-      </w:r>
-      <w:proofErr w:type="spellEnd"/>
-      <w:r>
-        <w:rPr>
-          <w:rFonts w:eastAsiaTheme="majorEastAsia"/>
-          <w:sz w:val="32"/>
-          <w:szCs w:val="32"/>
-        </w:rPr>
-        <w:t xml:space="preserve"> in the name</w:t>
-      </w:r>
-    </w:p>
-    <w:p>
-      <w:pPr>
-        <w:rPr>
-          <w:rFonts w:eastAsiaTheme="majorEastAsia"/>
-          <w:b/>
-          <w:bCs/>
-          <w:sz w:val="32"/>
-          <w:szCs w:val="32"/>
-          <w:u w:val="single"/>
-        </w:rPr>
-      </w:pPr>
-      <w:r>
-        <w:rPr>
-          <w:rFonts w:eastAsiaTheme="majorEastAsia"/>
-          <w:b/>
-          <w:bCs/>
-          <w:sz w:val="32"/>
-          <w:szCs w:val="32"/>
-          <w:u w:val="single"/>
-        </w:rPr>
-        <w:t>Task 6</w:t>
-      </w:r>
-    </w:p>
-    <w:p>
-      <w:pPr>
-        <w:pStyle w:val="ListParagraph"/>
-        <w:numPr>
-          <w:ilvl w:val="0"/>
-          <w:numId w:val="1"/>
-        </w:numPr>
-        <w:rPr>
-          <w:rFonts w:eastAsiaTheme="majorEastAsia"/>
-          <w:sz w:val="32"/>
-          <w:szCs w:val="32"/>
-        </w:rPr>
-      </w:pPr>
-      <w:r>
-        <w:rPr>
-          <w:rFonts w:eastAsiaTheme="majorEastAsia"/>
-          <w:sz w:val="32"/>
-          <w:szCs w:val="32"/>
-        </w:rPr>
-        <w:t>Direct attendees to open the Security Hub service in the AWS console</w:t>
-      </w:r>
-    </w:p>
-    <w:p>
-      <w:pPr>
-        <w:pStyle w:val="ListParagraph"/>
-        <w:numPr>
-          <w:ilvl w:val="0"/>
-          <w:numId w:val="1"/>
-        </w:numPr>
-        <w:rPr>
-          <w:rFonts w:eastAsiaTheme="majorEastAsia"/>
-          <w:sz w:val="32"/>
-          <w:szCs w:val="32"/>
-        </w:rPr>
-      </w:pPr>
-      <w:r>
-        <w:rPr>
-          <w:rFonts w:eastAsiaTheme="majorEastAsia"/>
-          <w:sz w:val="32"/>
-          <w:szCs w:val="32"/>
-        </w:rPr>
-        <w:t>Briefly discuss the CIS items that are populated in the ‘findings’ section; mention it helps you to know what you don’t know</w:t>
+          <w:sz w:val="32"/>
+          <w:szCs w:val="32"/>
+        </w:rPr>
+      </w:pPr>
+      <w:r>
+        <w:rPr>
+          <w:rFonts w:eastAsiaTheme="majorEastAsia"/>
+          <w:sz w:val="32"/>
+          <w:szCs w:val="32"/>
+        </w:rPr>
+        <w:t>3</w:t>
+      </w:r>
+      <w:r>
+        <w:rPr>
+          <w:rFonts w:eastAsiaTheme="majorEastAsia"/>
+          <w:sz w:val="32"/>
+          <w:szCs w:val="32"/>
+          <w:vertAlign w:val="superscript"/>
+        </w:rPr>
+        <w:t>rd</w:t>
+      </w:r>
+      <w:r>
+        <w:rPr>
+          <w:rFonts w:eastAsiaTheme="majorEastAsia"/>
+          <w:sz w:val="32"/>
+          <w:szCs w:val="32"/>
+        </w:rPr>
+        <w:t xml:space="preserve"> party options (currently 22 different 3</w:t>
+      </w:r>
+      <w:r>
+        <w:rPr>
+          <w:rFonts w:eastAsiaTheme="majorEastAsia"/>
+          <w:sz w:val="32"/>
+          <w:szCs w:val="32"/>
+          <w:vertAlign w:val="superscript"/>
+        </w:rPr>
+        <w:t>rd</w:t>
+      </w:r>
+      <w:r>
+        <w:rPr>
+          <w:rFonts w:eastAsiaTheme="majorEastAsia"/>
+          <w:sz w:val="32"/>
+          <w:szCs w:val="32"/>
+        </w:rPr>
+        <w:t xml:space="preserve"> party solutions)</w:t>
+      </w:r>
+    </w:p>
+    <w:p>
+      <w:pPr>
+        <w:rPr>
+          <w:rFonts w:eastAsiaTheme="majorEastAsia"/>
+          <w:sz w:val="32"/>
+          <w:szCs w:val="32"/>
+        </w:rPr>
+      </w:pPr>
+    </w:p>
+    <w:p>
+      <w:pPr>
+        <w:rPr>
+          <w:rFonts w:eastAsiaTheme="majorEastAsia"/>
+          <w:sz w:val="32"/>
+          <w:szCs w:val="32"/>
+        </w:rPr>
+      </w:pPr>
+      <w:r>
+        <w:rPr>
+          <w:rFonts w:eastAsiaTheme="majorEastAsia"/>
+          <w:b/>
+          <w:bCs/>
+          <w:sz w:val="32"/>
+          <w:szCs w:val="32"/>
+          <w:u w:val="single"/>
+        </w:rPr>
+        <w:t>Task 7</w:t>
+      </w:r>
+    </w:p>
+    <w:p>
+      <w:pPr>
+        <w:pStyle w:val="ListParagraph"/>
+        <w:numPr>
+          <w:ilvl w:val="0"/>
+          <w:numId w:val="1"/>
+        </w:numPr>
+        <w:rPr>
+          <w:rFonts w:eastAsiaTheme="majorEastAsia"/>
+          <w:sz w:val="32"/>
+          <w:szCs w:val="32"/>
+        </w:rPr>
+      </w:pPr>
+      <w:r>
+        <w:rPr>
+          <w:rFonts w:eastAsiaTheme="majorEastAsia"/>
+          <w:sz w:val="32"/>
+          <w:szCs w:val="32"/>
+        </w:rPr>
+        <w:t>Have attendees work through creating their own config rule</w:t>
+      </w:r>
+    </w:p>
+    <w:p>
+      <w:pPr>
+        <w:pStyle w:val="ListParagraph"/>
+        <w:numPr>
+          <w:ilvl w:val="0"/>
+          <w:numId w:val="1"/>
+        </w:numPr>
+        <w:rPr>
+          <w:rFonts w:eastAsiaTheme="majorEastAsia"/>
+          <w:sz w:val="32"/>
+          <w:szCs w:val="32"/>
+        </w:rPr>
+      </w:pPr>
+      <w:r>
+        <w:rPr>
+          <w:rFonts w:eastAsiaTheme="majorEastAsia"/>
+          <w:sz w:val="32"/>
+          <w:szCs w:val="32"/>
+        </w:rPr>
+        <w:t>Answer questions as necessary</w:t>
+      </w:r>
+    </w:p>
+    <w:p>
+      <w:pPr>
+        <w:rPr>
+          <w:rFonts w:eastAsiaTheme="majorEastAsia"/>
+          <w:sz w:val="32"/>
+          <w:szCs w:val="32"/>
+        </w:rPr>
+      </w:pPr>
+    </w:p>
+    <w:p>
+      <w:pPr>
+        <w:rPr>
+          <w:rFonts w:eastAsiaTheme="majorEastAsia"/>
+          <w:b/>
+          <w:bCs/>
+          <w:sz w:val="32"/>
+          <w:szCs w:val="32"/>
+          <w:u w:val="single"/>
+        </w:rPr>
+      </w:pPr>
+      <w:r>
+        <w:rPr>
+          <w:rFonts w:eastAsiaTheme="majorEastAsia"/>
+          <w:b/>
+          <w:bCs/>
+          <w:sz w:val="32"/>
+          <w:szCs w:val="32"/>
+          <w:u w:val="single"/>
+        </w:rPr>
+        <w:t>Task 8</w:t>
+      </w:r>
+    </w:p>
+    <w:p>
+      <w:pPr>
+        <w:pStyle w:val="ListParagraph"/>
+        <w:numPr>
+          <w:ilvl w:val="0"/>
+          <w:numId w:val="1"/>
+        </w:numPr>
+        <w:rPr>
+          <w:rFonts w:eastAsiaTheme="majorEastAsia"/>
+          <w:sz w:val="32"/>
+          <w:szCs w:val="32"/>
+          <w:u w:val="single"/>
+        </w:rPr>
+      </w:pPr>
+      <w:r>
+        <w:rPr>
+          <w:rFonts w:eastAsiaTheme="majorEastAsia"/>
+          <w:sz w:val="32"/>
+          <w:szCs w:val="32"/>
+        </w:rPr>
+        <w:t>Based on time remaining encourage attendees to view existing config rules and create resources that will be remediated with those rules. (S3 bucket w/ public access is the easiest)</w:t>
+      </w:r>
+    </w:p>
+    <w:p>
+      <w:pPr>
+        <w:pStyle w:val="ListParagraph"/>
+        <w:numPr>
+          <w:ilvl w:val="0"/>
+          <w:numId w:val="1"/>
+        </w:numPr>
+        <w:rPr>
+          <w:rFonts w:eastAsiaTheme="majorEastAsia"/>
+          <w:sz w:val="32"/>
+          <w:szCs w:val="32"/>
+          <w:u w:val="single"/>
+        </w:rPr>
+      </w:pPr>
+      <w:r>
+        <w:rPr>
+          <w:rFonts w:eastAsiaTheme="majorEastAsia"/>
+          <w:sz w:val="32"/>
+          <w:szCs w:val="32"/>
+        </w:rPr>
+        <w:t>Have them validate resources were remediated</w:t>
+      </w:r>
+    </w:p>
+    <w:p>
+      <w:pPr>
+        <w:rPr>
+          <w:rFonts w:eastAsiaTheme="majorEastAsia"/>
+          <w:sz w:val="32"/>
+          <w:szCs w:val="32"/>
+          <w:u w:val="single"/>
+        </w:rPr>
+      </w:pPr>
+    </w:p>
+    <w:p>
+      <w:pPr>
+        <w:rPr>
+          <w:rFonts w:eastAsiaTheme="majorEastAsia"/>
+          <w:b/>
+          <w:bCs/>
+          <w:sz w:val="32"/>
+          <w:szCs w:val="32"/>
+          <w:u w:val="single"/>
+        </w:rPr>
+      </w:pPr>
+      <w:r>
+        <w:rPr>
+          <w:rFonts w:eastAsiaTheme="majorEastAsia"/>
+          <w:b/>
+          <w:bCs/>
+          <w:sz w:val="32"/>
+          <w:szCs w:val="32"/>
+          <w:u w:val="single"/>
+        </w:rPr>
+        <w:t>Task 9</w:t>
+      </w:r>
+    </w:p>
+    <w:p>
+      <w:pPr>
+        <w:pStyle w:val="ListParagraph"/>
+        <w:numPr>
+          <w:ilvl w:val="0"/>
+          <w:numId w:val="1"/>
+        </w:numPr>
+        <w:rPr>
+          <w:rFonts w:eastAsiaTheme="majorEastAsia"/>
+          <w:sz w:val="32"/>
+          <w:szCs w:val="32"/>
+          <w:u w:val="single"/>
+        </w:rPr>
+      </w:pPr>
+      <w:r>
+        <w:rPr>
+          <w:rFonts w:eastAsiaTheme="majorEastAsia"/>
+          <w:sz w:val="32"/>
+          <w:szCs w:val="32"/>
+        </w:rPr>
+        <w:t xml:space="preserve">Briefly discuss cleanup that is done if lab is not completed in a pre-provisioned account.  </w:t>
+      </w:r>
+    </w:p>
+    <w:p>
+      <w:pPr>
+        <w:pStyle w:val="ListParagraph"/>
+        <w:numPr>
+          <w:ilvl w:val="0"/>
+          <w:numId w:val="1"/>
+        </w:numPr>
+        <w:rPr>
+          <w:rFonts w:eastAsiaTheme="majorEastAsia"/>
+          <w:sz w:val="32"/>
+          <w:szCs w:val="32"/>
+          <w:u w:val="single"/>
+        </w:rPr>
+      </w:pPr>
+      <w:r>
+        <w:rPr>
+          <w:rFonts w:eastAsiaTheme="majorEastAsia"/>
+          <w:sz w:val="32"/>
+          <w:szCs w:val="32"/>
+        </w:rPr>
+        <w:t>Note that they don’t have to worry about it here as accounts will be decommissioned once lab is finished</w:t>
+      </w:r>
+    </w:p>
+    <w:p>
+      <w:pPr>
+        <w:rPr>
+          <w:rFonts w:eastAsiaTheme="majorEastAsia"/>
+          <w:sz w:val="32"/>
+          <w:szCs w:val="32"/>
+          <w:u w:val="single"/>
+        </w:rPr>
+      </w:pPr>
+    </w:p>
+    <w:p>
+      <w:pPr>
+        <w:rPr>
+          <w:rFonts w:eastAsiaTheme="majorEastAsia"/>
+          <w:b/>
+          <w:bCs/>
+          <w:sz w:val="32"/>
+          <w:szCs w:val="32"/>
+          <w:u w:val="single"/>
+        </w:rPr>
+      </w:pPr>
+      <w:r>
+        <w:rPr>
+          <w:rFonts w:eastAsiaTheme="majorEastAsia"/>
+          <w:b/>
+          <w:bCs/>
+          <w:sz w:val="32"/>
+          <w:szCs w:val="32"/>
+          <w:u w:val="single"/>
+        </w:rPr>
+        <w:t>Task 10</w:t>
       </w:r>
     </w:p>
     <w:p>
@@ -2517,427 +2952,8 @@
           <w:szCs w:val="32"/>
         </w:rPr>
         <w:lastRenderedPageBreak/>
-        <w:t>Click on the integrations section and discuss various integration options</w:t>
-      </w:r>
-    </w:p>
-    <w:p>
-      <w:pPr>
-        <w:pStyle w:val="ListParagraph"/>
-        <w:numPr>
-          <w:ilvl w:val="1"/>
-          <w:numId w:val="1"/>
-        </w:numPr>
-        <w:rPr>
-          <w:rFonts w:eastAsiaTheme="majorEastAsia"/>
-          <w:sz w:val="32"/>
-          <w:szCs w:val="32"/>
-        </w:rPr>
-      </w:pPr>
-      <w:proofErr w:type="spellStart"/>
-      <w:r>
-        <w:rPr>
-          <w:rFonts w:eastAsiaTheme="majorEastAsia"/>
-          <w:sz w:val="32"/>
-          <w:szCs w:val="32"/>
-        </w:rPr>
-        <w:t>GaurDuty</w:t>
-      </w:r>
-      <w:proofErr w:type="spellEnd"/>
-      <w:r>
-        <w:rPr>
-          <w:rFonts w:eastAsiaTheme="majorEastAsia"/>
-          <w:sz w:val="32"/>
-          <w:szCs w:val="32"/>
-        </w:rPr>
-        <w:t xml:space="preserve"> – Machine learning backed solution to identify common behavior and flag/alert when things are out of the norm</w:t>
-      </w:r>
-    </w:p>
-    <w:p>
-      <w:pPr>
-        <w:pStyle w:val="ListParagraph"/>
-        <w:numPr>
-          <w:ilvl w:val="1"/>
-          <w:numId w:val="1"/>
-        </w:numPr>
-        <w:rPr>
-          <w:rFonts w:eastAsiaTheme="majorEastAsia"/>
-          <w:sz w:val="32"/>
-          <w:szCs w:val="32"/>
-        </w:rPr>
-      </w:pPr>
-      <w:r>
-        <w:rPr>
-          <w:rFonts w:eastAsiaTheme="majorEastAsia"/>
-          <w:sz w:val="32"/>
-          <w:szCs w:val="32"/>
-        </w:rPr>
-        <w:t>Inspector – Vulnerability assessment service with two different options (network based/agentless) and (host based/with Agent)</w:t>
-      </w:r>
-    </w:p>
-    <w:p>
-      <w:pPr>
-        <w:pStyle w:val="ListParagraph"/>
-        <w:numPr>
-          <w:ilvl w:val="1"/>
-          <w:numId w:val="1"/>
-        </w:numPr>
-        <w:rPr>
-          <w:rFonts w:eastAsiaTheme="majorEastAsia"/>
-          <w:sz w:val="32"/>
-          <w:szCs w:val="32"/>
-        </w:rPr>
-      </w:pPr>
-      <w:r>
-        <w:rPr>
-          <w:rFonts w:eastAsiaTheme="majorEastAsia"/>
-          <w:sz w:val="32"/>
-          <w:szCs w:val="32"/>
-        </w:rPr>
-        <w:t>Macie – Machine learning backed service that identifies and notifies you of sensitive data in S3 and learns user behavior as it relates to S3.</w:t>
-      </w:r>
-    </w:p>
-    <w:p>
-      <w:pPr>
-        <w:pStyle w:val="ListParagraph"/>
-        <w:numPr>
-          <w:ilvl w:val="1"/>
-          <w:numId w:val="1"/>
-        </w:numPr>
-        <w:rPr>
-          <w:rFonts w:eastAsiaTheme="majorEastAsia"/>
-          <w:sz w:val="32"/>
-          <w:szCs w:val="32"/>
-        </w:rPr>
-      </w:pPr>
-      <w:r>
-        <w:rPr>
-          <w:rFonts w:eastAsiaTheme="majorEastAsia"/>
-          <w:sz w:val="32"/>
-          <w:szCs w:val="32"/>
-        </w:rPr>
-        <w:t>3</w:t>
-      </w:r>
-      <w:r>
-        <w:rPr>
-          <w:rFonts w:eastAsiaTheme="majorEastAsia"/>
-          <w:sz w:val="32"/>
-          <w:szCs w:val="32"/>
-          <w:vertAlign w:val="superscript"/>
-        </w:rPr>
-        <w:t>rd</w:t>
-      </w:r>
-      <w:r>
-        <w:rPr>
-          <w:rFonts w:eastAsiaTheme="majorEastAsia"/>
-          <w:sz w:val="32"/>
-          <w:szCs w:val="32"/>
-        </w:rPr>
-        <w:t xml:space="preserve"> party options (currently 22 different 3</w:t>
-      </w:r>
-      <w:r>
-        <w:rPr>
-          <w:rFonts w:eastAsiaTheme="majorEastAsia"/>
-          <w:sz w:val="32"/>
-          <w:szCs w:val="32"/>
-          <w:vertAlign w:val="superscript"/>
-        </w:rPr>
-        <w:t>rd</w:t>
-      </w:r>
-      <w:r>
-        <w:rPr>
-          <w:rFonts w:eastAsiaTheme="majorEastAsia"/>
-          <w:sz w:val="32"/>
-          <w:szCs w:val="32"/>
-        </w:rPr>
-        <w:t xml:space="preserve"> party solutions)</w:t>
-      </w:r>
-    </w:p>
-    <w:p>
-      <w:pPr>
-        <w:rPr>
-          <w:rFonts w:eastAsiaTheme="majorEastAsia"/>
-          <w:sz w:val="32"/>
-          <w:szCs w:val="32"/>
-        </w:rPr>
-      </w:pPr>
-    </w:p>
-    <w:p>
-      <w:pPr>
-        <w:rPr>
-          <w:rFonts w:eastAsiaTheme="majorEastAsia"/>
-          <w:sz w:val="32"/>
-          <w:szCs w:val="32"/>
-        </w:rPr>
-      </w:pPr>
-      <w:r>
-        <w:rPr>
-          <w:rFonts w:eastAsiaTheme="majorEastAsia"/>
-          <w:b/>
-          <w:bCs/>
-          <w:sz w:val="32"/>
-          <w:szCs w:val="32"/>
-          <w:u w:val="single"/>
-        </w:rPr>
-        <w:t>Task 7</w:t>
-      </w:r>
-    </w:p>
-    <w:p>
-      <w:pPr>
-        <w:pStyle w:val="ListParagraph"/>
-        <w:numPr>
-          <w:ilvl w:val="0"/>
-          <w:numId w:val="1"/>
-        </w:numPr>
-        <w:rPr>
-          <w:rFonts w:eastAsiaTheme="majorEastAsia"/>
-          <w:sz w:val="32"/>
-          <w:szCs w:val="32"/>
-        </w:rPr>
-      </w:pPr>
-      <w:r>
-        <w:rPr>
-          <w:rFonts w:eastAsiaTheme="majorEastAsia"/>
-          <w:sz w:val="32"/>
-          <w:szCs w:val="32"/>
-        </w:rPr>
-        <w:t>Have attendees work through creating their own config rule</w:t>
-      </w:r>
-    </w:p>
-    <w:p>
-      <w:pPr>
-        <w:pStyle w:val="ListParagraph"/>
-        <w:numPr>
-          <w:ilvl w:val="0"/>
-          <w:numId w:val="1"/>
-        </w:numPr>
-        <w:rPr>
-          <w:rFonts w:eastAsiaTheme="majorEastAsia"/>
-          <w:sz w:val="32"/>
-          <w:szCs w:val="32"/>
-        </w:rPr>
-      </w:pPr>
-      <w:r>
-        <w:rPr>
-          <w:rFonts w:eastAsiaTheme="majorEastAsia"/>
-          <w:sz w:val="32"/>
-          <w:szCs w:val="32"/>
-        </w:rPr>
-        <w:t>Answer questions as necessary</w:t>
-      </w:r>
-    </w:p>
-    <w:p>
-      <w:pPr>
-        <w:rPr>
-          <w:rFonts w:eastAsiaTheme="majorEastAsia"/>
-          <w:sz w:val="32"/>
-          <w:szCs w:val="32"/>
-        </w:rPr>
-      </w:pPr>
-    </w:p>
-    <w:p>
-      <w:pPr>
-        <w:rPr>
-          <w:rFonts w:eastAsiaTheme="majorEastAsia"/>
-          <w:b/>
-          <w:bCs/>
-          <w:sz w:val="32"/>
-          <w:szCs w:val="32"/>
-          <w:u w:val="single"/>
-        </w:rPr>
-      </w:pPr>
-      <w:r>
-        <w:rPr>
-          <w:rFonts w:eastAsiaTheme="majorEastAsia"/>
-          <w:b/>
-          <w:bCs/>
-          <w:sz w:val="32"/>
-          <w:szCs w:val="32"/>
-          <w:u w:val="single"/>
-        </w:rPr>
-        <w:t>Task 8</w:t>
-      </w:r>
-    </w:p>
-    <w:p>
-      <w:pPr>
-        <w:pStyle w:val="ListParagraph"/>
-        <w:numPr>
-          <w:ilvl w:val="0"/>
-          <w:numId w:val="1"/>
-        </w:numPr>
-        <w:rPr>
-          <w:rFonts w:eastAsiaTheme="majorEastAsia"/>
-          <w:sz w:val="32"/>
-          <w:szCs w:val="32"/>
-          <w:u w:val="single"/>
-        </w:rPr>
-      </w:pPr>
-      <w:r>
-        <w:rPr>
-          <w:rFonts w:eastAsiaTheme="majorEastAsia"/>
-          <w:sz w:val="32"/>
-          <w:szCs w:val="32"/>
-        </w:rPr>
-        <w:t>Based on time remaining encourage attendees to view existing config rules and create resources that will be remediated with those rules. (S3 bucket w/ public access is the easiest)</w:t>
-      </w:r>
-    </w:p>
-    <w:p>
-      <w:pPr>
-        <w:pStyle w:val="ListParagraph"/>
-        <w:numPr>
-          <w:ilvl w:val="0"/>
-          <w:numId w:val="1"/>
-        </w:numPr>
-        <w:rPr>
-          <w:rFonts w:eastAsiaTheme="majorEastAsia"/>
-          <w:sz w:val="32"/>
-          <w:szCs w:val="32"/>
-          <w:u w:val="single"/>
-        </w:rPr>
-      </w:pPr>
-      <w:r>
-        <w:rPr>
-          <w:rFonts w:eastAsiaTheme="majorEastAsia"/>
-          <w:sz w:val="32"/>
-          <w:szCs w:val="32"/>
-        </w:rPr>
-        <w:t>Have them validate resources were remediated</w:t>
-      </w:r>
-    </w:p>
-    <w:p>
-      <w:pPr>
-        <w:rPr>
-          <w:rFonts w:eastAsiaTheme="majorEastAsia"/>
-          <w:sz w:val="32"/>
-          <w:szCs w:val="32"/>
-          <w:u w:val="single"/>
-        </w:rPr>
-      </w:pPr>
-    </w:p>
-    <w:p>
-      <w:pPr>
-        <w:rPr>
-          <w:rFonts w:eastAsiaTheme="majorEastAsia"/>
-          <w:b/>
-          <w:bCs/>
-          <w:sz w:val="32"/>
-          <w:szCs w:val="32"/>
-          <w:u w:val="single"/>
-        </w:rPr>
-      </w:pPr>
-      <w:r>
-        <w:rPr>
-          <w:rFonts w:eastAsiaTheme="majorEastAsia"/>
-          <w:b/>
-          <w:bCs/>
-          <w:sz w:val="32"/>
-          <w:szCs w:val="32"/>
-          <w:u w:val="single"/>
-        </w:rPr>
-        <w:t>Task 9</w:t>
-      </w:r>
-    </w:p>
-    <w:p>
-      <w:pPr>
-        <w:pStyle w:val="ListParagraph"/>
-        <w:numPr>
-          <w:ilvl w:val="0"/>
-          <w:numId w:val="1"/>
-        </w:numPr>
-        <w:rPr>
-          <w:rFonts w:eastAsiaTheme="majorEastAsia"/>
-          <w:sz w:val="32"/>
-          <w:szCs w:val="32"/>
-          <w:u w:val="single"/>
-        </w:rPr>
-      </w:pPr>
-      <w:r>
-        <w:rPr>
-          <w:rFonts w:eastAsiaTheme="majorEastAsia"/>
-          <w:sz w:val="32"/>
-          <w:szCs w:val="32"/>
-        </w:rPr>
-        <w:t xml:space="preserve">Briefly discuss cleanup that is done if lab is not completed in a pre-provisioned account.  </w:t>
-      </w:r>
-    </w:p>
-    <w:p>
-      <w:pPr>
-        <w:pStyle w:val="ListParagraph"/>
-        <w:numPr>
-          <w:ilvl w:val="0"/>
-          <w:numId w:val="1"/>
-        </w:numPr>
-        <w:rPr>
-          <w:rFonts w:eastAsiaTheme="majorEastAsia"/>
-          <w:sz w:val="32"/>
-          <w:szCs w:val="32"/>
-          <w:u w:val="single"/>
-        </w:rPr>
-      </w:pPr>
-      <w:r>
-        <w:rPr>
-          <w:rFonts w:eastAsiaTheme="majorEastAsia"/>
-          <w:sz w:val="32"/>
-          <w:szCs w:val="32"/>
-        </w:rPr>
-        <w:t>Note that they don’t have to worry about it here as accounts will be decommissioned once lab is finished</w:t>
-      </w:r>
-    </w:p>
-    <w:p>
-      <w:pPr>
-        <w:rPr>
-          <w:rFonts w:eastAsiaTheme="majorEastAsia"/>
-          <w:sz w:val="32"/>
-          <w:szCs w:val="32"/>
-          <w:u w:val="single"/>
-        </w:rPr>
-      </w:pPr>
-    </w:p>
-    <w:p>
-      <w:pPr>
-        <w:rPr>
-          <w:rFonts w:eastAsiaTheme="majorEastAsia"/>
-          <w:b/>
-          <w:bCs/>
-          <w:sz w:val="32"/>
-          <w:szCs w:val="32"/>
-          <w:u w:val="single"/>
-        </w:rPr>
-      </w:pPr>
-      <w:r>
-        <w:rPr>
-          <w:rFonts w:eastAsiaTheme="majorEastAsia"/>
-          <w:b/>
-          <w:bCs/>
-          <w:sz w:val="32"/>
-          <w:szCs w:val="32"/>
-          <w:u w:val="single"/>
-        </w:rPr>
-        <w:t>Task 10</w:t>
-      </w:r>
-    </w:p>
-    <w:p>
-      <w:pPr>
-        <w:pStyle w:val="ListParagraph"/>
-        <w:numPr>
-          <w:ilvl w:val="0"/>
-          <w:numId w:val="1"/>
-        </w:numPr>
-        <w:rPr>
-          <w:rFonts w:eastAsiaTheme="majorEastAsia"/>
-          <w:sz w:val="32"/>
-          <w:szCs w:val="32"/>
-        </w:rPr>
-      </w:pPr>
-      <w:r>
-        <w:rPr>
-          <w:rFonts w:eastAsiaTheme="majorEastAsia"/>
-          <w:sz w:val="32"/>
-          <w:szCs w:val="32"/>
-        </w:rPr>
         <w:t>Discuss the further reading section and encourage attendees to ‘dive deep’</w:t>
       </w:r>
-      <w:bookmarkStart w:id="14" w:name="_GoBack"/>
-      <w:bookmarkEnd w:id="14"/>
     </w:p>
     <w:sectPr>
       <w:pgSz w:w="12240" w:h="15840"/>
@@ -3082,7 +3098,7 @@
     </w:rPrDefault>
     <w:pPrDefault/>
   </w:docDefaults>
-  <w:latentStyles w:defLockedState="0" w:defUIPriority="99" w:defSemiHidden="0" w:defUnhideWhenUsed="0" w:defQFormat="0" w:count="377">
+  <w:latentStyles w:defLockedState="0" w:defUIPriority="99" w:defSemiHidden="0" w:defUnhideWhenUsed="0" w:defQFormat="0" w:count="375">
     <w:lsdException w:name="Normal" w:uiPriority="0" w:qFormat="1"/>
     <w:lsdException w:name="heading 1" w:uiPriority="9" w:qFormat="1"/>
     <w:lsdException w:name="heading 2" w:semiHidden="1" w:uiPriority="9" w:unhideWhenUsed="1" w:qFormat="1"/>
@@ -3188,6 +3204,7 @@
     <w:lsdException w:name="HTML Sample" w:semiHidden="1" w:unhideWhenUsed="1"/>
     <w:lsdException w:name="HTML Typewriter" w:semiHidden="1" w:unhideWhenUsed="1"/>
     <w:lsdException w:name="HTML Variable" w:semiHidden="1" w:unhideWhenUsed="1"/>
+    <w:lsdException w:name="Normal Table" w:semiHidden="1" w:unhideWhenUsed="1"/>
     <w:lsdException w:name="annotation subject" w:semiHidden="1" w:unhideWhenUsed="1"/>
     <w:lsdException w:name="No List" w:semiHidden="1" w:unhideWhenUsed="1"/>
     <w:lsdException w:name="Outline List 1" w:semiHidden="1" w:unhideWhenUsed="1"/>
@@ -3233,9 +3250,11 @@
     <w:lsdException w:name="Table Subtle 1" w:semiHidden="1" w:unhideWhenUsed="1"/>
     <w:lsdException w:name="Table Subtle 2" w:semiHidden="1" w:unhideWhenUsed="1"/>
     <w:lsdException w:name="Table Web 1" w:semiHidden="1" w:unhideWhenUsed="1"/>
+    <w:lsdException w:name="Table Web 2" w:semiHidden="1" w:unhideWhenUsed="1"/>
     <w:lsdException w:name="Table Web 3" w:semiHidden="1" w:unhideWhenUsed="1"/>
     <w:lsdException w:name="Balloon Text" w:semiHidden="1" w:unhideWhenUsed="1"/>
     <w:lsdException w:name="Table Grid" w:uiPriority="39"/>
+    <w:lsdException w:name="Table Theme" w:semiHidden="1" w:unhideWhenUsed="1"/>
     <w:lsdException w:name="Placeholder Text" w:semiHidden="1"/>
     <w:lsdException w:name="No Spacing" w:uiPriority="1" w:qFormat="1"/>
     <w:lsdException w:name="Light Shading" w:uiPriority="60"/>
@@ -3455,8 +3474,6 @@
     <w:lsdException w:name="Smart Hyperlink" w:semiHidden="1" w:unhideWhenUsed="1"/>
     <w:lsdException w:name="Hashtag" w:semiHidden="1" w:unhideWhenUsed="1"/>
     <w:lsdException w:name="Unresolved Mention" w:semiHidden="1" w:unhideWhenUsed="1"/>
-    <w:lsdException w:name="Smart Link" w:semiHidden="1" w:unhideWhenUsed="1"/>
-    <w:lsdException w:name="Smart Link Error" w:semiHidden="1" w:unhideWhenUsed="1"/>
   </w:latentStyles>
   <w:style w:type="paragraph" w:default="1" w:styleId="Normal">
     <w:name w:val="Normal"/>

</xml_diff>

<commit_message>
updated lab guide and speaker notes
</commit_message>
<xml_diff>
--- a/Faciliator Notes.docx
+++ b/Faciliator Notes.docx
@@ -1345,6 +1345,28 @@
           <w:sz w:val="32"/>
           <w:szCs w:val="32"/>
         </w:rPr>
+        <w:t>Config fits perfectly into a layered security model, always start with preventative controls and use services like Config for detective controls and ongoing compliance validation</w:t>
+      </w:r>
+    </w:p>
+    <w:p>
+      <w:pPr>
+        <w:pStyle w:val="ListParagraph"/>
+        <w:numPr>
+          <w:ilvl w:val="1"/>
+          <w:numId w:val="1"/>
+        </w:numPr>
+        <w:rPr>
+          <w:rFonts w:eastAsiaTheme="majorEastAsia"/>
+          <w:sz w:val="32"/>
+          <w:szCs w:val="32"/>
+        </w:rPr>
+      </w:pPr>
+      <w:r>
+        <w:rPr>
+          <w:rFonts w:eastAsiaTheme="majorEastAsia"/>
+          <w:sz w:val="32"/>
+          <w:szCs w:val="32"/>
+        </w:rPr>
         <w:t>Config continuously monitors and records your AWS resource configurations and allows you to automate the evaluation of recorded configurations against desired configurations.</w:t>
       </w:r>
     </w:p>
@@ -1477,6 +1499,7 @@
           <w:sz w:val="32"/>
           <w:szCs w:val="32"/>
         </w:rPr>
+        <w:lastRenderedPageBreak/>
         <w:t>AWS Security Hub gives you a comprehensive view of your high-priority security alerts and compliance status across AWS accounts. </w:t>
       </w:r>
     </w:p>
@@ -1499,7 +1522,6 @@
           <w:sz w:val="32"/>
           <w:szCs w:val="32"/>
         </w:rPr>
-        <w:lastRenderedPageBreak/>
         <w:t>With all the different security tools available</w:t>
       </w:r>
       <w:r>
@@ -1591,18 +1613,7 @@
           <w:szCs w:val="32"/>
           <w:u w:val="single"/>
         </w:rPr>
-        <w:t xml:space="preserve">Task </w:t>
-      </w:r>
-      <w:r>
-        <w:rPr>
-          <w:rFonts w:eastAsiaTheme="majorEastAsia"/>
-          <w:b/>
-          <w:bCs/>
-          <w:sz w:val="32"/>
-          <w:szCs w:val="32"/>
-          <w:u w:val="single"/>
-        </w:rPr>
-        <w:t>2</w:t>
+        <w:t>Task 2</w:t>
       </w:r>
     </w:p>
     <w:p>
@@ -1644,15 +1655,897 @@
           <w:sz w:val="32"/>
           <w:szCs w:val="32"/>
         </w:rPr>
-        <w:t xml:space="preserve"> in task 4 by clicking hyperlink (validating they are in </w:t>
-      </w:r>
-      <w:r>
-        <w:rPr>
-          <w:rFonts w:eastAsiaTheme="majorEastAsia"/>
-          <w:sz w:val="32"/>
-          <w:szCs w:val="32"/>
-        </w:rPr>
-        <w:t>eu-central-1</w:t>
+        <w:t xml:space="preserve"> in task 4 by clicking hyperlink (validating they are in eu-central-1)</w:t>
+      </w:r>
+    </w:p>
+    <w:p>
+      <w:pPr>
+        <w:pStyle w:val="ListParagraph"/>
+        <w:numPr>
+          <w:ilvl w:val="0"/>
+          <w:numId w:val="1"/>
+        </w:numPr>
+        <w:rPr>
+          <w:rFonts w:eastAsiaTheme="majorEastAsia"/>
+          <w:sz w:val="32"/>
+          <w:szCs w:val="32"/>
+        </w:rPr>
+      </w:pPr>
+      <w:r>
+        <w:rPr>
+          <w:rFonts w:eastAsiaTheme="majorEastAsia"/>
+          <w:sz w:val="32"/>
+          <w:szCs w:val="32"/>
+        </w:rPr>
+        <w:t xml:space="preserve">Mention parameters and need to add in an email address that they have access to.  Not for marketing or anything like that, just for notifications in this lab. </w:t>
+      </w:r>
+    </w:p>
+    <w:p>
+      <w:pPr>
+        <w:pStyle w:val="ListParagraph"/>
+        <w:numPr>
+          <w:ilvl w:val="0"/>
+          <w:numId w:val="1"/>
+        </w:numPr>
+        <w:rPr>
+          <w:rFonts w:eastAsiaTheme="majorEastAsia"/>
+          <w:sz w:val="32"/>
+          <w:szCs w:val="32"/>
+        </w:rPr>
+      </w:pPr>
+      <w:r>
+        <w:rPr>
+          <w:rFonts w:eastAsiaTheme="majorEastAsia"/>
+          <w:sz w:val="32"/>
+          <w:szCs w:val="32"/>
+        </w:rPr>
+        <w:t>Once deployed remind them to capture the ‘Output’ value for ‘</w:t>
+      </w:r>
+      <w:proofErr w:type="spellStart"/>
+      <w:r>
+        <w:rPr>
+          <w:rFonts w:eastAsiaTheme="majorEastAsia"/>
+          <w:sz w:val="32"/>
+          <w:szCs w:val="32"/>
+        </w:rPr>
+        <w:t>IAMRoleArn</w:t>
+      </w:r>
+      <w:proofErr w:type="spellEnd"/>
+      <w:r>
+        <w:rPr>
+          <w:rFonts w:eastAsiaTheme="majorEastAsia"/>
+          <w:sz w:val="32"/>
+          <w:szCs w:val="32"/>
+        </w:rPr>
+        <w:t>’ – they will need this later</w:t>
+      </w:r>
+    </w:p>
+    <w:p>
+      <w:pPr>
+        <w:pStyle w:val="ListParagraph"/>
+        <w:numPr>
+          <w:ilvl w:val="0"/>
+          <w:numId w:val="1"/>
+        </w:numPr>
+        <w:rPr>
+          <w:rFonts w:eastAsiaTheme="majorEastAsia"/>
+          <w:sz w:val="32"/>
+          <w:szCs w:val="32"/>
+        </w:rPr>
+      </w:pPr>
+      <w:r>
+        <w:rPr>
+          <w:rFonts w:eastAsiaTheme="majorEastAsia"/>
+          <w:sz w:val="32"/>
+          <w:szCs w:val="32"/>
+        </w:rPr>
+        <w:t>Also have them check the email address they entered and confirm their SNS subscription</w:t>
+      </w:r>
+    </w:p>
+    <w:p>
+      <w:pPr>
+        <w:rPr>
+          <w:rFonts w:eastAsiaTheme="majorEastAsia"/>
+          <w:b/>
+          <w:bCs/>
+          <w:sz w:val="32"/>
+          <w:szCs w:val="32"/>
+          <w:u w:val="single"/>
+        </w:rPr>
+      </w:pPr>
+    </w:p>
+    <w:p>
+      <w:pPr>
+        <w:rPr>
+          <w:rFonts w:eastAsiaTheme="majorEastAsia"/>
+          <w:b/>
+          <w:bCs/>
+          <w:sz w:val="32"/>
+          <w:szCs w:val="32"/>
+          <w:u w:val="single"/>
+        </w:rPr>
+      </w:pPr>
+      <w:r>
+        <w:rPr>
+          <w:rFonts w:eastAsiaTheme="majorEastAsia"/>
+          <w:b/>
+          <w:bCs/>
+          <w:sz w:val="32"/>
+          <w:szCs w:val="32"/>
+          <w:u w:val="single"/>
+        </w:rPr>
+        <w:t>Task 3</w:t>
+      </w:r>
+    </w:p>
+    <w:p>
+      <w:pPr>
+        <w:pStyle w:val="ListParagraph"/>
+        <w:numPr>
+          <w:ilvl w:val="0"/>
+          <w:numId w:val="1"/>
+        </w:numPr>
+        <w:rPr>
+          <w:rFonts w:eastAsiaTheme="majorEastAsia"/>
+          <w:sz w:val="32"/>
+          <w:szCs w:val="32"/>
+        </w:rPr>
+      </w:pPr>
+      <w:r>
+        <w:rPr>
+          <w:rFonts w:eastAsiaTheme="majorEastAsia"/>
+          <w:sz w:val="32"/>
+          <w:szCs w:val="32"/>
+        </w:rPr>
+        <w:t>Reiterate disclaimer</w:t>
+      </w:r>
+    </w:p>
+    <w:p>
+      <w:pPr>
+        <w:pStyle w:val="ListParagraph"/>
+        <w:numPr>
+          <w:ilvl w:val="0"/>
+          <w:numId w:val="1"/>
+        </w:numPr>
+        <w:rPr>
+          <w:rFonts w:eastAsiaTheme="majorEastAsia"/>
+          <w:sz w:val="32"/>
+          <w:szCs w:val="32"/>
+        </w:rPr>
+      </w:pPr>
+      <w:r>
+        <w:rPr>
+          <w:rFonts w:eastAsiaTheme="majorEastAsia"/>
+          <w:sz w:val="32"/>
+          <w:szCs w:val="32"/>
+        </w:rPr>
+        <w:t>Have users click the hyperlink to deploy their stack (reminding them to be in US-East-1)</w:t>
+      </w:r>
+    </w:p>
+    <w:p>
+      <w:pPr>
+        <w:pStyle w:val="ListParagraph"/>
+        <w:numPr>
+          <w:ilvl w:val="0"/>
+          <w:numId w:val="1"/>
+        </w:numPr>
+        <w:rPr>
+          <w:rFonts w:eastAsiaTheme="majorEastAsia"/>
+          <w:sz w:val="32"/>
+          <w:szCs w:val="32"/>
+        </w:rPr>
+      </w:pPr>
+      <w:r>
+        <w:rPr>
+          <w:rFonts w:eastAsiaTheme="majorEastAsia"/>
+          <w:sz w:val="32"/>
+          <w:szCs w:val="32"/>
+        </w:rPr>
+        <w:t>Have them right click the hyperlink and save the target to view the code locally</w:t>
+      </w:r>
+    </w:p>
+    <w:p>
+      <w:pPr>
+        <w:pStyle w:val="ListParagraph"/>
+        <w:numPr>
+          <w:ilvl w:val="0"/>
+          <w:numId w:val="1"/>
+        </w:numPr>
+        <w:rPr>
+          <w:rFonts w:eastAsiaTheme="majorEastAsia"/>
+          <w:sz w:val="32"/>
+          <w:szCs w:val="32"/>
+        </w:rPr>
+      </w:pPr>
+      <w:r>
+        <w:rPr>
+          <w:rFonts w:eastAsiaTheme="majorEastAsia"/>
+          <w:sz w:val="32"/>
+          <w:szCs w:val="32"/>
+        </w:rPr>
+        <w:t>Discuss vulnerabilities they see in the code, queue them in to lines mentioned in the lab guide</w:t>
+      </w:r>
+    </w:p>
+    <w:p>
+      <w:pPr>
+        <w:rPr>
+          <w:rFonts w:eastAsiaTheme="majorEastAsia"/>
+          <w:b/>
+          <w:bCs/>
+          <w:sz w:val="32"/>
+          <w:szCs w:val="32"/>
+          <w:u w:val="single"/>
+        </w:rPr>
+      </w:pPr>
+    </w:p>
+    <w:p>
+      <w:pPr>
+        <w:rPr>
+          <w:rFonts w:eastAsiaTheme="majorEastAsia"/>
+          <w:sz w:val="32"/>
+          <w:szCs w:val="32"/>
+        </w:rPr>
+      </w:pPr>
+      <w:r>
+        <w:rPr>
+          <w:rFonts w:eastAsiaTheme="majorEastAsia"/>
+          <w:b/>
+          <w:bCs/>
+          <w:sz w:val="32"/>
+          <w:szCs w:val="32"/>
+          <w:u w:val="single"/>
+        </w:rPr>
+        <w:lastRenderedPageBreak/>
+        <w:t>Task 4</w:t>
+      </w:r>
+    </w:p>
+    <w:p>
+      <w:pPr>
+        <w:pStyle w:val="ListParagraph"/>
+        <w:numPr>
+          <w:ilvl w:val="0"/>
+          <w:numId w:val="1"/>
+        </w:numPr>
+        <w:rPr>
+          <w:rFonts w:eastAsiaTheme="majorEastAsia"/>
+          <w:sz w:val="32"/>
+          <w:szCs w:val="32"/>
+        </w:rPr>
+      </w:pPr>
+      <w:r>
+        <w:rPr>
+          <w:rFonts w:eastAsiaTheme="majorEastAsia"/>
+          <w:sz w:val="32"/>
+          <w:szCs w:val="32"/>
+        </w:rPr>
+        <w:t>Have the attendees open a new tab for the Security Hub service</w:t>
+      </w:r>
+    </w:p>
+    <w:p>
+      <w:pPr>
+        <w:pStyle w:val="ListParagraph"/>
+        <w:numPr>
+          <w:ilvl w:val="0"/>
+          <w:numId w:val="1"/>
+        </w:numPr>
+        <w:rPr>
+          <w:rFonts w:eastAsiaTheme="majorEastAsia"/>
+          <w:sz w:val="32"/>
+          <w:szCs w:val="32"/>
+        </w:rPr>
+      </w:pPr>
+      <w:r>
+        <w:rPr>
+          <w:rFonts w:eastAsiaTheme="majorEastAsia"/>
+          <w:sz w:val="32"/>
+          <w:szCs w:val="32"/>
+        </w:rPr>
+        <w:t>Discuss how you are starting to see certain findings and entries, based on CIS (Center for Internet Security) hardening guidelines</w:t>
+      </w:r>
+    </w:p>
+    <w:p>
+      <w:pPr>
+        <w:pStyle w:val="ListParagraph"/>
+        <w:numPr>
+          <w:ilvl w:val="0"/>
+          <w:numId w:val="1"/>
+        </w:numPr>
+        <w:rPr>
+          <w:rFonts w:eastAsiaTheme="majorEastAsia"/>
+          <w:sz w:val="32"/>
+          <w:szCs w:val="32"/>
+        </w:rPr>
+      </w:pPr>
+      <w:r>
+        <w:rPr>
+          <w:rFonts w:eastAsiaTheme="majorEastAsia"/>
+          <w:sz w:val="32"/>
+          <w:szCs w:val="32"/>
+        </w:rPr>
+        <w:t>Briefly discuss the CIS items that are populated in the ‘findings’ section; mention it helps you to know what you don’t know</w:t>
+      </w:r>
+    </w:p>
+    <w:p>
+      <w:pPr>
+        <w:pStyle w:val="ListParagraph"/>
+        <w:numPr>
+          <w:ilvl w:val="0"/>
+          <w:numId w:val="1"/>
+        </w:numPr>
+        <w:rPr>
+          <w:rFonts w:eastAsiaTheme="majorEastAsia"/>
+          <w:sz w:val="32"/>
+          <w:szCs w:val="32"/>
+        </w:rPr>
+      </w:pPr>
+      <w:r>
+        <w:rPr>
+          <w:rFonts w:eastAsiaTheme="majorEastAsia"/>
+          <w:sz w:val="32"/>
+          <w:szCs w:val="32"/>
+        </w:rPr>
+        <w:t>Click on the integrations section and discuss various integration options</w:t>
+      </w:r>
+    </w:p>
+    <w:p>
+      <w:pPr>
+        <w:pStyle w:val="ListParagraph"/>
+        <w:numPr>
+          <w:ilvl w:val="1"/>
+          <w:numId w:val="1"/>
+        </w:numPr>
+        <w:rPr>
+          <w:rFonts w:eastAsiaTheme="majorEastAsia"/>
+          <w:sz w:val="32"/>
+          <w:szCs w:val="32"/>
+        </w:rPr>
+      </w:pPr>
+      <w:proofErr w:type="spellStart"/>
+      <w:r>
+        <w:rPr>
+          <w:rFonts w:eastAsiaTheme="majorEastAsia"/>
+          <w:sz w:val="32"/>
+          <w:szCs w:val="32"/>
+        </w:rPr>
+        <w:t>GaurdDuty</w:t>
+      </w:r>
+      <w:proofErr w:type="spellEnd"/>
+      <w:r>
+        <w:rPr>
+          <w:rFonts w:eastAsiaTheme="majorEastAsia"/>
+          <w:sz w:val="32"/>
+          <w:szCs w:val="32"/>
+        </w:rPr>
+        <w:t xml:space="preserve"> – Machine learning backed solution to identify common behavior and flag/alert when things are out of the norm</w:t>
+      </w:r>
+    </w:p>
+    <w:p>
+      <w:pPr>
+        <w:pStyle w:val="ListParagraph"/>
+        <w:numPr>
+          <w:ilvl w:val="1"/>
+          <w:numId w:val="1"/>
+        </w:numPr>
+        <w:rPr>
+          <w:rFonts w:eastAsiaTheme="majorEastAsia"/>
+          <w:sz w:val="32"/>
+          <w:szCs w:val="32"/>
+        </w:rPr>
+      </w:pPr>
+      <w:r>
+        <w:rPr>
+          <w:rFonts w:eastAsiaTheme="majorEastAsia"/>
+          <w:sz w:val="32"/>
+          <w:szCs w:val="32"/>
+        </w:rPr>
+        <w:t>Inspector – Vulnerability assessment service with two different options (network based/agentless) and (host based/with Agent)</w:t>
+      </w:r>
+    </w:p>
+    <w:p>
+      <w:pPr>
+        <w:pStyle w:val="ListParagraph"/>
+        <w:numPr>
+          <w:ilvl w:val="1"/>
+          <w:numId w:val="1"/>
+        </w:numPr>
+        <w:rPr>
+          <w:rFonts w:eastAsiaTheme="majorEastAsia"/>
+          <w:sz w:val="32"/>
+          <w:szCs w:val="32"/>
+        </w:rPr>
+      </w:pPr>
+      <w:r>
+        <w:rPr>
+          <w:rFonts w:eastAsiaTheme="majorEastAsia"/>
+          <w:sz w:val="32"/>
+          <w:szCs w:val="32"/>
+        </w:rPr>
+        <w:t>Macie – Machine learning backed service that identifies and notifies you of sensitive data in S3 and learns user behavior as it relates to S3.</w:t>
+      </w:r>
+    </w:p>
+    <w:p>
+      <w:pPr>
+        <w:pStyle w:val="ListParagraph"/>
+        <w:numPr>
+          <w:ilvl w:val="1"/>
+          <w:numId w:val="1"/>
+        </w:numPr>
+        <w:rPr>
+          <w:rFonts w:eastAsiaTheme="majorEastAsia"/>
+          <w:sz w:val="32"/>
+          <w:szCs w:val="32"/>
+        </w:rPr>
+      </w:pPr>
+      <w:r>
+        <w:rPr>
+          <w:rFonts w:eastAsiaTheme="majorEastAsia"/>
+          <w:sz w:val="32"/>
+          <w:szCs w:val="32"/>
+        </w:rPr>
+        <w:t>3</w:t>
+      </w:r>
+      <w:r>
+        <w:rPr>
+          <w:rFonts w:eastAsiaTheme="majorEastAsia"/>
+          <w:sz w:val="32"/>
+          <w:szCs w:val="32"/>
+          <w:vertAlign w:val="superscript"/>
+        </w:rPr>
+        <w:t>rd</w:t>
+      </w:r>
+      <w:r>
+        <w:rPr>
+          <w:rFonts w:eastAsiaTheme="majorEastAsia"/>
+          <w:sz w:val="32"/>
+          <w:szCs w:val="32"/>
+        </w:rPr>
+        <w:t xml:space="preserve"> party options (currently 22 different 3</w:t>
+      </w:r>
+      <w:r>
+        <w:rPr>
+          <w:rFonts w:eastAsiaTheme="majorEastAsia"/>
+          <w:sz w:val="32"/>
+          <w:szCs w:val="32"/>
+          <w:vertAlign w:val="superscript"/>
+        </w:rPr>
+        <w:t>rd</w:t>
+      </w:r>
+      <w:r>
+        <w:rPr>
+          <w:rFonts w:eastAsiaTheme="majorEastAsia"/>
+          <w:sz w:val="32"/>
+          <w:szCs w:val="32"/>
+        </w:rPr>
+        <w:t xml:space="preserve"> party solutions)</w:t>
+      </w:r>
+    </w:p>
+    <w:p>
+      <w:pPr>
+        <w:pStyle w:val="ListParagraph"/>
+        <w:numPr>
+          <w:ilvl w:val="0"/>
+          <w:numId w:val="1"/>
+        </w:numPr>
+        <w:rPr>
+          <w:rFonts w:eastAsiaTheme="majorEastAsia"/>
+          <w:sz w:val="32"/>
+          <w:szCs w:val="32"/>
+        </w:rPr>
+      </w:pPr>
+      <w:r>
+        <w:rPr>
+          <w:rFonts w:eastAsiaTheme="majorEastAsia"/>
+          <w:sz w:val="32"/>
+          <w:szCs w:val="32"/>
+        </w:rPr>
+        <w:t>Look at ‘Findings’</w:t>
+      </w:r>
+    </w:p>
+    <w:p>
+      <w:pPr>
+        <w:pStyle w:val="ListParagraph"/>
+        <w:numPr>
+          <w:ilvl w:val="0"/>
+          <w:numId w:val="1"/>
+        </w:numPr>
+        <w:rPr>
+          <w:rFonts w:eastAsiaTheme="majorEastAsia"/>
+          <w:sz w:val="32"/>
+          <w:szCs w:val="32"/>
+        </w:rPr>
+      </w:pPr>
+      <w:r>
+        <w:rPr>
+          <w:rFonts w:eastAsiaTheme="majorEastAsia"/>
+          <w:sz w:val="32"/>
+          <w:szCs w:val="32"/>
+        </w:rPr>
+        <w:t>Click on the name of a rule, take not</w:t>
+      </w:r>
+      <w:r>
+        <w:rPr>
+          <w:rFonts w:eastAsiaTheme="majorEastAsia"/>
+          <w:sz w:val="32"/>
+          <w:szCs w:val="32"/>
+        </w:rPr>
+        <w:t>e</w:t>
+      </w:r>
+      <w:r>
+        <w:rPr>
+          <w:rFonts w:eastAsiaTheme="majorEastAsia"/>
+          <w:sz w:val="32"/>
+          <w:szCs w:val="32"/>
+        </w:rPr>
+        <w:t xml:space="preserve"> of the remediation option…. But it’s manual.  Discuss how you can do automated remediation (hint… hint… AWS Config)</w:t>
+      </w:r>
+    </w:p>
+    <w:p>
+      <w:pPr>
+        <w:pStyle w:val="ListParagraph"/>
+        <w:numPr>
+          <w:ilvl w:val="0"/>
+          <w:numId w:val="1"/>
+        </w:numPr>
+        <w:rPr>
+          <w:rFonts w:eastAsiaTheme="majorEastAsia"/>
+          <w:sz w:val="32"/>
+          <w:szCs w:val="32"/>
+        </w:rPr>
+      </w:pPr>
+      <w:r>
+        <w:rPr>
+          <w:rFonts w:eastAsiaTheme="majorEastAsia"/>
+          <w:sz w:val="32"/>
+          <w:szCs w:val="32"/>
+        </w:rPr>
+        <w:t>Go to findings and filter on ‘AwsS3Bucket’</w:t>
+      </w:r>
+    </w:p>
+    <w:p>
+      <w:pPr>
+        <w:pStyle w:val="ListParagraph"/>
+        <w:numPr>
+          <w:ilvl w:val="1"/>
+          <w:numId w:val="1"/>
+        </w:numPr>
+        <w:rPr>
+          <w:rFonts w:eastAsiaTheme="majorEastAsia"/>
+          <w:sz w:val="32"/>
+          <w:szCs w:val="32"/>
+        </w:rPr>
+      </w:pPr>
+      <w:r>
+        <w:rPr>
+          <w:rFonts w:eastAsiaTheme="majorEastAsia"/>
+          <w:sz w:val="32"/>
+          <w:szCs w:val="32"/>
+        </w:rPr>
+        <w:t>Mention the lack of a rule for bucket encryption, not there but it is a company policy</w:t>
+      </w:r>
+    </w:p>
+    <w:p>
+      <w:pPr>
+        <w:pStyle w:val="ListParagraph"/>
+        <w:numPr>
+          <w:ilvl w:val="0"/>
+          <w:numId w:val="1"/>
+        </w:numPr>
+        <w:rPr>
+          <w:rFonts w:eastAsiaTheme="majorEastAsia"/>
+          <w:sz w:val="32"/>
+          <w:szCs w:val="32"/>
+        </w:rPr>
+      </w:pPr>
+      <w:r>
+        <w:rPr>
+          <w:rFonts w:eastAsiaTheme="majorEastAsia"/>
+          <w:sz w:val="32"/>
+          <w:szCs w:val="32"/>
+        </w:rPr>
+        <w:t>Discuss how you could add a rule for encrypting S3 buckets and also leverage automated remediation (Config)</w:t>
+      </w:r>
+    </w:p>
+    <w:p>
+      <w:pPr>
+        <w:rPr>
+          <w:rFonts w:eastAsiaTheme="majorEastAsia"/>
+          <w:sz w:val="32"/>
+          <w:szCs w:val="32"/>
+        </w:rPr>
+      </w:pPr>
+    </w:p>
+    <w:p>
+      <w:pPr>
+        <w:rPr>
+          <w:rFonts w:eastAsiaTheme="majorEastAsia"/>
+          <w:sz w:val="32"/>
+          <w:szCs w:val="32"/>
+        </w:rPr>
+      </w:pPr>
+      <w:r>
+        <w:rPr>
+          <w:rFonts w:eastAsiaTheme="majorEastAsia"/>
+          <w:b/>
+          <w:bCs/>
+          <w:sz w:val="32"/>
+          <w:szCs w:val="32"/>
+          <w:u w:val="single"/>
+        </w:rPr>
+        <w:t>Task 5</w:t>
+      </w:r>
+    </w:p>
+    <w:p>
+      <w:pPr>
+        <w:pStyle w:val="ListParagraph"/>
+        <w:numPr>
+          <w:ilvl w:val="0"/>
+          <w:numId w:val="1"/>
+        </w:numPr>
+        <w:rPr>
+          <w:rFonts w:eastAsiaTheme="majorEastAsia"/>
+          <w:sz w:val="32"/>
+          <w:szCs w:val="32"/>
+        </w:rPr>
+      </w:pPr>
+      <w:r>
+        <w:rPr>
+          <w:rFonts w:eastAsiaTheme="majorEastAsia"/>
+          <w:sz w:val="32"/>
+          <w:szCs w:val="32"/>
+        </w:rPr>
+        <w:t>Have attendees work through creating their own config rule</w:t>
+      </w:r>
+    </w:p>
+    <w:p>
+      <w:pPr>
+        <w:pStyle w:val="ListParagraph"/>
+        <w:numPr>
+          <w:ilvl w:val="0"/>
+          <w:numId w:val="1"/>
+        </w:numPr>
+        <w:rPr>
+          <w:rFonts w:eastAsiaTheme="majorEastAsia"/>
+          <w:sz w:val="32"/>
+          <w:szCs w:val="32"/>
+        </w:rPr>
+      </w:pPr>
+      <w:r>
+        <w:rPr>
+          <w:rFonts w:eastAsiaTheme="majorEastAsia"/>
+          <w:sz w:val="32"/>
+          <w:szCs w:val="32"/>
+        </w:rPr>
+        <w:t>Answer questions as necessary</w:t>
+      </w:r>
+    </w:p>
+    <w:p>
+      <w:pPr>
+        <w:pStyle w:val="ListParagraph"/>
+        <w:numPr>
+          <w:ilvl w:val="0"/>
+          <w:numId w:val="1"/>
+        </w:numPr>
+        <w:rPr>
+          <w:rFonts w:eastAsiaTheme="majorEastAsia"/>
+          <w:sz w:val="32"/>
+          <w:szCs w:val="32"/>
+        </w:rPr>
+      </w:pPr>
+      <w:r>
+        <w:rPr>
+          <w:rFonts w:eastAsiaTheme="majorEastAsia"/>
+          <w:sz w:val="32"/>
+          <w:szCs w:val="32"/>
+        </w:rPr>
+        <w:t>Note that it could take some time for the rule to evaluate</w:t>
+      </w:r>
+    </w:p>
+    <w:p>
+      <w:pPr>
+        <w:rPr>
+          <w:rFonts w:eastAsiaTheme="majorEastAsia"/>
+          <w:sz w:val="32"/>
+          <w:szCs w:val="32"/>
+        </w:rPr>
+      </w:pPr>
+    </w:p>
+    <w:p>
+      <w:pPr>
+        <w:rPr>
+          <w:rFonts w:eastAsiaTheme="majorEastAsia"/>
+          <w:b/>
+          <w:bCs/>
+          <w:sz w:val="32"/>
+          <w:szCs w:val="32"/>
+          <w:u w:val="single"/>
+        </w:rPr>
+      </w:pPr>
+      <w:r>
+        <w:rPr>
+          <w:rFonts w:eastAsiaTheme="majorEastAsia"/>
+          <w:b/>
+          <w:bCs/>
+          <w:sz w:val="32"/>
+          <w:szCs w:val="32"/>
+          <w:u w:val="single"/>
+        </w:rPr>
+        <w:lastRenderedPageBreak/>
+        <w:t xml:space="preserve">Task </w:t>
+      </w:r>
+      <w:r>
+        <w:rPr>
+          <w:rFonts w:eastAsiaTheme="majorEastAsia"/>
+          <w:b/>
+          <w:bCs/>
+          <w:sz w:val="32"/>
+          <w:szCs w:val="32"/>
+          <w:u w:val="single"/>
+        </w:rPr>
+        <w:t>6</w:t>
+      </w:r>
+    </w:p>
+    <w:p>
+      <w:pPr>
+        <w:pStyle w:val="ListParagraph"/>
+        <w:numPr>
+          <w:ilvl w:val="0"/>
+          <w:numId w:val="1"/>
+        </w:numPr>
+        <w:rPr>
+          <w:rFonts w:eastAsiaTheme="majorEastAsia"/>
+          <w:b/>
+          <w:bCs/>
+          <w:sz w:val="32"/>
+          <w:szCs w:val="32"/>
+          <w:u w:val="single"/>
+        </w:rPr>
+      </w:pPr>
+      <w:r>
+        <w:rPr>
+          <w:rFonts w:eastAsiaTheme="majorEastAsia"/>
+          <w:sz w:val="32"/>
+          <w:szCs w:val="32"/>
+        </w:rPr>
+        <w:t>Have attendees navigate to the AWS Config service in the console</w:t>
+      </w:r>
+    </w:p>
+    <w:p>
+      <w:pPr>
+        <w:pStyle w:val="ListParagraph"/>
+        <w:numPr>
+          <w:ilvl w:val="0"/>
+          <w:numId w:val="1"/>
+        </w:numPr>
+        <w:rPr>
+          <w:rFonts w:eastAsiaTheme="majorEastAsia"/>
+          <w:b/>
+          <w:bCs/>
+          <w:sz w:val="32"/>
+          <w:szCs w:val="32"/>
+          <w:u w:val="single"/>
+        </w:rPr>
+      </w:pPr>
+      <w:r>
+        <w:rPr>
+          <w:rFonts w:eastAsiaTheme="majorEastAsia"/>
+          <w:sz w:val="32"/>
+          <w:szCs w:val="32"/>
+        </w:rPr>
+        <w:t>Direct them to the ‘S3_Bucket_Public_Read_Prohibited’ rule</w:t>
+      </w:r>
+    </w:p>
+    <w:p>
+      <w:pPr>
+        <w:pStyle w:val="ListParagraph"/>
+        <w:numPr>
+          <w:ilvl w:val="1"/>
+          <w:numId w:val="1"/>
+        </w:numPr>
+        <w:rPr>
+          <w:rFonts w:eastAsiaTheme="majorEastAsia"/>
+          <w:b/>
+          <w:bCs/>
+          <w:sz w:val="32"/>
+          <w:szCs w:val="32"/>
+          <w:u w:val="single"/>
+        </w:rPr>
+      </w:pPr>
+      <w:r>
+        <w:rPr>
+          <w:rFonts w:eastAsiaTheme="majorEastAsia"/>
+          <w:sz w:val="32"/>
+          <w:szCs w:val="32"/>
+        </w:rPr>
+        <w:t>Click the name</w:t>
+      </w:r>
+    </w:p>
+    <w:p>
+      <w:pPr>
+        <w:pStyle w:val="ListParagraph"/>
+        <w:numPr>
+          <w:ilvl w:val="1"/>
+          <w:numId w:val="1"/>
+        </w:numPr>
+        <w:rPr>
+          <w:rFonts w:eastAsiaTheme="majorEastAsia"/>
+          <w:b/>
+          <w:bCs/>
+          <w:sz w:val="32"/>
+          <w:szCs w:val="32"/>
+          <w:u w:val="single"/>
+        </w:rPr>
+      </w:pPr>
+      <w:r>
+        <w:rPr>
+          <w:rFonts w:eastAsiaTheme="majorEastAsia"/>
+          <w:sz w:val="32"/>
+          <w:szCs w:val="32"/>
+        </w:rPr>
+        <w:t xml:space="preserve">Click edit and view the </w:t>
+      </w:r>
+      <w:r>
+        <w:rPr>
+          <w:rFonts w:eastAsiaTheme="majorEastAsia"/>
+          <w:sz w:val="32"/>
+          <w:szCs w:val="32"/>
+        </w:rPr>
+        <w:t>remediation</w:t>
+      </w:r>
+      <w:r>
+        <w:rPr>
+          <w:rFonts w:eastAsiaTheme="majorEastAsia"/>
+          <w:sz w:val="32"/>
+          <w:szCs w:val="32"/>
+        </w:rPr>
+        <w:t xml:space="preserve"> actions</w:t>
+      </w:r>
+    </w:p>
+    <w:p>
+      <w:pPr>
+        <w:pStyle w:val="ListParagraph"/>
+        <w:numPr>
+          <w:ilvl w:val="1"/>
+          <w:numId w:val="1"/>
+        </w:numPr>
+        <w:rPr>
+          <w:rFonts w:eastAsiaTheme="majorEastAsia"/>
+          <w:b/>
+          <w:bCs/>
+          <w:sz w:val="32"/>
+          <w:szCs w:val="32"/>
+          <w:u w:val="single"/>
+        </w:rPr>
+      </w:pPr>
+      <w:r>
+        <w:rPr>
+          <w:rFonts w:eastAsiaTheme="majorEastAsia"/>
+          <w:sz w:val="32"/>
+          <w:szCs w:val="32"/>
+        </w:rPr>
+        <w:t>Close the edit screen and view the buckets it found (if not populated click re-</w:t>
+      </w:r>
+      <w:r>
+        <w:rPr>
+          <w:rFonts w:eastAsiaTheme="majorEastAsia"/>
+          <w:sz w:val="32"/>
+          <w:szCs w:val="32"/>
+        </w:rPr>
+        <w:t>evaluate</w:t>
+      </w:r>
+      <w:r>
+        <w:rPr>
+          <w:rFonts w:eastAsiaTheme="majorEastAsia"/>
+          <w:sz w:val="32"/>
+          <w:szCs w:val="32"/>
+        </w:rPr>
+        <w:t xml:space="preserve">, if not remediated, click </w:t>
+      </w:r>
+      <w:r>
+        <w:rPr>
+          <w:rFonts w:eastAsiaTheme="majorEastAsia"/>
+          <w:sz w:val="32"/>
+          <w:szCs w:val="32"/>
+        </w:rPr>
+        <w:t>remediate</w:t>
       </w:r>
       <w:r>
         <w:rPr>
@@ -1667,44 +2560,147 @@
       <w:pPr>
         <w:pStyle w:val="ListParagraph"/>
         <w:numPr>
-          <w:ilvl w:val="0"/>
-          <w:numId w:val="1"/>
-        </w:numPr>
-        <w:rPr>
-          <w:rFonts w:eastAsiaTheme="majorEastAsia"/>
-          <w:sz w:val="32"/>
-          <w:szCs w:val="32"/>
-        </w:rPr>
-      </w:pPr>
-      <w:r>
-        <w:rPr>
-          <w:rFonts w:eastAsiaTheme="majorEastAsia"/>
-          <w:sz w:val="32"/>
-          <w:szCs w:val="32"/>
-        </w:rPr>
-        <w:t xml:space="preserve">Mention parameters and need to add in an email address that they have access to.  Not for marketing or anything like that, just for notifications in this lab. </w:t>
-      </w:r>
-    </w:p>
-    <w:p>
-      <w:pPr>
-        <w:pStyle w:val="ListParagraph"/>
-        <w:numPr>
-          <w:ilvl w:val="0"/>
-          <w:numId w:val="1"/>
-        </w:numPr>
-        <w:rPr>
-          <w:rFonts w:eastAsiaTheme="majorEastAsia"/>
-          <w:sz w:val="32"/>
-          <w:szCs w:val="32"/>
-        </w:rPr>
-      </w:pPr>
-      <w:r>
-        <w:rPr>
-          <w:rFonts w:eastAsiaTheme="majorEastAsia"/>
-          <w:sz w:val="32"/>
-          <w:szCs w:val="32"/>
-        </w:rPr>
-        <w:t>Once deployed remind them to capture the ‘Output’ value for ‘</w:t>
+          <w:ilvl w:val="2"/>
+          <w:numId w:val="1"/>
+        </w:numPr>
+        <w:spacing w:after="200" w:line="276" w:lineRule="auto"/>
+        <w:rPr>
+          <w:rFonts w:eastAsiaTheme="majorEastAsia"/>
+          <w:sz w:val="32"/>
+          <w:szCs w:val="32"/>
+        </w:rPr>
+      </w:pPr>
+      <w:r>
+        <w:rPr>
+          <w:rFonts w:eastAsiaTheme="majorEastAsia"/>
+          <w:sz w:val="32"/>
+          <w:szCs w:val="32"/>
+        </w:rPr>
+        <w:t>If you don’t see resources, move on to the next step and come back later</w:t>
+      </w:r>
+    </w:p>
+    <w:p>
+      <w:pPr>
+        <w:pStyle w:val="ListParagraph"/>
+        <w:numPr>
+          <w:ilvl w:val="1"/>
+          <w:numId w:val="1"/>
+        </w:numPr>
+        <w:rPr>
+          <w:rFonts w:eastAsiaTheme="majorEastAsia"/>
+          <w:b/>
+          <w:bCs/>
+          <w:sz w:val="32"/>
+          <w:szCs w:val="32"/>
+          <w:u w:val="single"/>
+        </w:rPr>
+      </w:pPr>
+      <w:r>
+        <w:rPr>
+          <w:rFonts w:eastAsiaTheme="majorEastAsia"/>
+          <w:sz w:val="32"/>
+          <w:szCs w:val="32"/>
+        </w:rPr>
+        <w:t xml:space="preserve">Next Open the Config rule for </w:t>
+      </w:r>
+      <w:r>
+        <w:rPr>
+          <w:rFonts w:eastAsiaTheme="majorEastAsia"/>
+          <w:sz w:val="32"/>
+          <w:szCs w:val="32"/>
+        </w:rPr>
+        <w:t>‘</w:t>
+      </w:r>
+      <w:r>
+        <w:rPr>
+          <w:rFonts w:eastAsiaTheme="majorEastAsia"/>
+          <w:sz w:val="32"/>
+          <w:szCs w:val="32"/>
+        </w:rPr>
+        <w:t>REQUIRED_TAGS’</w:t>
+      </w:r>
+    </w:p>
+    <w:p>
+      <w:pPr>
+        <w:pStyle w:val="ListParagraph"/>
+        <w:numPr>
+          <w:ilvl w:val="2"/>
+          <w:numId w:val="1"/>
+        </w:numPr>
+        <w:rPr>
+          <w:rFonts w:eastAsiaTheme="majorEastAsia"/>
+          <w:b/>
+          <w:bCs/>
+          <w:sz w:val="32"/>
+          <w:szCs w:val="32"/>
+          <w:u w:val="single"/>
+        </w:rPr>
+      </w:pPr>
+      <w:r>
+        <w:rPr>
+          <w:rFonts w:eastAsiaTheme="majorEastAsia"/>
+          <w:sz w:val="32"/>
+          <w:szCs w:val="32"/>
+        </w:rPr>
+        <w:t>Click Edit and note the remediation, pushing to an SNS topic vs. remediating</w:t>
+      </w:r>
+    </w:p>
+    <w:p>
+      <w:pPr>
+        <w:pStyle w:val="ListParagraph"/>
+        <w:numPr>
+          <w:ilvl w:val="2"/>
+          <w:numId w:val="1"/>
+        </w:numPr>
+        <w:rPr>
+          <w:rFonts w:eastAsiaTheme="majorEastAsia"/>
+          <w:b/>
+          <w:bCs/>
+          <w:sz w:val="32"/>
+          <w:szCs w:val="32"/>
+          <w:u w:val="single"/>
+        </w:rPr>
+      </w:pPr>
+      <w:r>
+        <w:rPr>
+          <w:rFonts w:eastAsiaTheme="majorEastAsia"/>
+          <w:sz w:val="32"/>
+          <w:szCs w:val="32"/>
+        </w:rPr>
+        <w:t>Using a Lambda for remediation</w:t>
+      </w:r>
+    </w:p>
+    <w:p>
+      <w:pPr>
+        <w:pStyle w:val="ListParagraph"/>
+        <w:numPr>
+          <w:ilvl w:val="2"/>
+          <w:numId w:val="1"/>
+        </w:numPr>
+        <w:rPr>
+          <w:rFonts w:eastAsiaTheme="majorEastAsia"/>
+          <w:b/>
+          <w:bCs/>
+          <w:sz w:val="32"/>
+          <w:szCs w:val="32"/>
+          <w:u w:val="single"/>
+        </w:rPr>
+      </w:pPr>
+      <w:r>
+        <w:rPr>
+          <w:rFonts w:eastAsiaTheme="majorEastAsia"/>
+          <w:sz w:val="32"/>
+          <w:szCs w:val="32"/>
+        </w:rPr>
+        <w:t xml:space="preserve">Have attendees open Lambda console in another tab and find/review the lambda function with </w:t>
+      </w:r>
+      <w:r>
+        <w:rPr>
+          <w:rFonts w:eastAsiaTheme="majorEastAsia"/>
+          <w:sz w:val="32"/>
+          <w:szCs w:val="32"/>
+        </w:rPr>
+        <w:t>name including ‘</w:t>
       </w:r>
       <w:proofErr w:type="spellStart"/>
       <w:r>
@@ -1713,7 +2709,7 @@
           <w:sz w:val="32"/>
           <w:szCs w:val="32"/>
         </w:rPr>
-        <w:t>IAMRoleArn</w:t>
+        <w:t>requiredtags</w:t>
       </w:r>
       <w:proofErr w:type="spellEnd"/>
       <w:r>
@@ -1722,332 +2718,15 @@
           <w:sz w:val="32"/>
           <w:szCs w:val="32"/>
         </w:rPr>
-        <w:t>’ – they will need this later</w:t>
-      </w:r>
-    </w:p>
-    <w:p>
-      <w:pPr>
-        <w:pStyle w:val="ListParagraph"/>
-        <w:numPr>
-          <w:ilvl w:val="0"/>
-          <w:numId w:val="1"/>
-        </w:numPr>
-        <w:rPr>
-          <w:rFonts w:eastAsiaTheme="majorEastAsia"/>
-          <w:sz w:val="32"/>
-          <w:szCs w:val="32"/>
-        </w:rPr>
-      </w:pPr>
-      <w:r>
-        <w:rPr>
-          <w:rFonts w:eastAsiaTheme="majorEastAsia"/>
-          <w:sz w:val="32"/>
-          <w:szCs w:val="32"/>
-        </w:rPr>
-        <w:t>Also have them check the email address they entered and confirm their SNS subscription</w:t>
-      </w:r>
-    </w:p>
-    <w:p>
-      <w:pPr>
-        <w:rPr>
-          <w:rFonts w:eastAsiaTheme="majorEastAsia"/>
-          <w:b/>
-          <w:bCs/>
-          <w:sz w:val="32"/>
-          <w:szCs w:val="32"/>
-          <w:u w:val="single"/>
-        </w:rPr>
-      </w:pPr>
-    </w:p>
-    <w:p>
-      <w:pPr>
-        <w:rPr>
-          <w:rFonts w:eastAsiaTheme="majorEastAsia"/>
-          <w:b/>
-          <w:bCs/>
-          <w:sz w:val="32"/>
-          <w:szCs w:val="32"/>
-          <w:u w:val="single"/>
-        </w:rPr>
-      </w:pPr>
-      <w:r>
-        <w:rPr>
-          <w:rFonts w:eastAsiaTheme="majorEastAsia"/>
-          <w:b/>
-          <w:bCs/>
-          <w:sz w:val="32"/>
-          <w:szCs w:val="32"/>
-          <w:u w:val="single"/>
-        </w:rPr>
-        <w:t>Task 3</w:t>
-      </w:r>
-    </w:p>
-    <w:p>
-      <w:pPr>
-        <w:pStyle w:val="ListParagraph"/>
-        <w:numPr>
-          <w:ilvl w:val="0"/>
-          <w:numId w:val="1"/>
-        </w:numPr>
-        <w:rPr>
-          <w:rFonts w:eastAsiaTheme="majorEastAsia"/>
-          <w:sz w:val="32"/>
-          <w:szCs w:val="32"/>
-        </w:rPr>
-      </w:pPr>
-      <w:r>
-        <w:rPr>
-          <w:rFonts w:eastAsiaTheme="majorEastAsia"/>
-          <w:sz w:val="32"/>
-          <w:szCs w:val="32"/>
-        </w:rPr>
-        <w:t>Reiterate disclaimer</w:t>
-      </w:r>
-    </w:p>
-    <w:p>
-      <w:pPr>
-        <w:pStyle w:val="ListParagraph"/>
-        <w:numPr>
-          <w:ilvl w:val="0"/>
-          <w:numId w:val="1"/>
-        </w:numPr>
-        <w:rPr>
-          <w:rFonts w:eastAsiaTheme="majorEastAsia"/>
-          <w:sz w:val="32"/>
-          <w:szCs w:val="32"/>
-        </w:rPr>
-      </w:pPr>
-      <w:r>
-        <w:rPr>
-          <w:rFonts w:eastAsiaTheme="majorEastAsia"/>
-          <w:sz w:val="32"/>
-          <w:szCs w:val="32"/>
-        </w:rPr>
-        <w:t>Have users click the hyperlink to deploy their stack (reminding them to be in US-East-1)</w:t>
-      </w:r>
-    </w:p>
-    <w:p>
-      <w:pPr>
-        <w:pStyle w:val="ListParagraph"/>
-        <w:numPr>
-          <w:ilvl w:val="0"/>
-          <w:numId w:val="1"/>
-        </w:numPr>
-        <w:rPr>
-          <w:rFonts w:eastAsiaTheme="majorEastAsia"/>
-          <w:sz w:val="32"/>
-          <w:szCs w:val="32"/>
-        </w:rPr>
-      </w:pPr>
-      <w:r>
-        <w:rPr>
-          <w:rFonts w:eastAsiaTheme="majorEastAsia"/>
-          <w:sz w:val="32"/>
-          <w:szCs w:val="32"/>
-        </w:rPr>
-        <w:t>Have the</w:t>
-      </w:r>
-      <w:r>
-        <w:rPr>
-          <w:rFonts w:eastAsiaTheme="majorEastAsia"/>
-          <w:sz w:val="32"/>
-          <w:szCs w:val="32"/>
-        </w:rPr>
-        <w:t>m</w:t>
-      </w:r>
-      <w:r>
-        <w:rPr>
-          <w:rFonts w:eastAsiaTheme="majorEastAsia"/>
-          <w:sz w:val="32"/>
-          <w:szCs w:val="32"/>
-        </w:rPr>
-        <w:t xml:space="preserve"> right click the hyperlink and save the target to view the code locally</w:t>
-      </w:r>
-    </w:p>
-    <w:p>
-      <w:pPr>
-        <w:pStyle w:val="ListParagraph"/>
-        <w:numPr>
-          <w:ilvl w:val="0"/>
-          <w:numId w:val="1"/>
-        </w:numPr>
-        <w:rPr>
-          <w:rFonts w:eastAsiaTheme="majorEastAsia"/>
-          <w:sz w:val="32"/>
-          <w:szCs w:val="32"/>
-        </w:rPr>
-      </w:pPr>
-      <w:r>
-        <w:rPr>
-          <w:rFonts w:eastAsiaTheme="majorEastAsia"/>
-          <w:sz w:val="32"/>
-          <w:szCs w:val="32"/>
-        </w:rPr>
-        <w:t xml:space="preserve">Discuss vulnerabilities they see in the code, queue them in to lines </w:t>
-      </w:r>
-      <w:r>
-        <w:rPr>
-          <w:rFonts w:eastAsiaTheme="majorEastAsia"/>
-          <w:sz w:val="32"/>
-          <w:szCs w:val="32"/>
-        </w:rPr>
-        <w:t>mentioned</w:t>
-      </w:r>
-      <w:r>
-        <w:rPr>
-          <w:rFonts w:eastAsiaTheme="majorEastAsia"/>
-          <w:sz w:val="32"/>
-          <w:szCs w:val="32"/>
-        </w:rPr>
-        <w:t xml:space="preserve"> in </w:t>
-      </w:r>
-      <w:r>
-        <w:rPr>
-          <w:rFonts w:eastAsiaTheme="majorEastAsia"/>
-          <w:sz w:val="32"/>
-          <w:szCs w:val="32"/>
-        </w:rPr>
-        <w:t xml:space="preserve">the </w:t>
-      </w:r>
-      <w:r>
-        <w:rPr>
-          <w:rFonts w:eastAsiaTheme="majorEastAsia"/>
-          <w:sz w:val="32"/>
-          <w:szCs w:val="32"/>
-        </w:rPr>
-        <w:t>lab guide</w:t>
-      </w:r>
-    </w:p>
-    <w:p>
-      <w:pPr>
-        <w:rPr>
-          <w:rFonts w:eastAsiaTheme="majorEastAsia"/>
-          <w:b/>
-          <w:bCs/>
-          <w:sz w:val="32"/>
-          <w:szCs w:val="32"/>
-          <w:u w:val="single"/>
-        </w:rPr>
-      </w:pPr>
-    </w:p>
-    <w:p>
-      <w:pPr>
-        <w:rPr>
-          <w:rFonts w:eastAsiaTheme="majorEastAsia"/>
-          <w:sz w:val="32"/>
-          <w:szCs w:val="32"/>
-        </w:rPr>
-      </w:pPr>
-      <w:r>
-        <w:rPr>
-          <w:rFonts w:eastAsiaTheme="majorEastAsia"/>
-          <w:b/>
-          <w:bCs/>
-          <w:sz w:val="32"/>
-          <w:szCs w:val="32"/>
-          <w:u w:val="single"/>
-        </w:rPr>
-        <w:t xml:space="preserve">Task </w:t>
-      </w:r>
-      <w:r>
-        <w:rPr>
-          <w:rFonts w:eastAsiaTheme="majorEastAsia"/>
-          <w:b/>
-          <w:bCs/>
-          <w:sz w:val="32"/>
-          <w:szCs w:val="32"/>
-          <w:u w:val="single"/>
-        </w:rPr>
-        <w:t>4</w:t>
-      </w:r>
-    </w:p>
-    <w:p>
-      <w:pPr>
-        <w:pStyle w:val="ListParagraph"/>
-        <w:numPr>
-          <w:ilvl w:val="0"/>
-          <w:numId w:val="1"/>
-        </w:numPr>
-        <w:rPr>
-          <w:rFonts w:eastAsiaTheme="majorEastAsia"/>
-          <w:sz w:val="32"/>
-          <w:szCs w:val="32"/>
-        </w:rPr>
-      </w:pPr>
-      <w:r>
-        <w:rPr>
-          <w:rFonts w:eastAsiaTheme="majorEastAsia"/>
-          <w:sz w:val="32"/>
-          <w:szCs w:val="32"/>
-        </w:rPr>
-        <w:t>Have the attendees open a new tab for the Security Hub service</w:t>
-      </w:r>
-    </w:p>
-    <w:p>
-      <w:pPr>
-        <w:pStyle w:val="ListParagraph"/>
-        <w:numPr>
-          <w:ilvl w:val="0"/>
-          <w:numId w:val="1"/>
-        </w:numPr>
-        <w:rPr>
-          <w:rFonts w:eastAsiaTheme="majorEastAsia"/>
-          <w:sz w:val="32"/>
-          <w:szCs w:val="32"/>
-        </w:rPr>
-      </w:pPr>
-      <w:r>
-        <w:rPr>
-          <w:rFonts w:eastAsiaTheme="majorEastAsia"/>
-          <w:sz w:val="32"/>
-          <w:szCs w:val="32"/>
-        </w:rPr>
-        <w:lastRenderedPageBreak/>
-        <w:t>Discuss how you are starting to see certain findings and entries, based on CIS (Center for Internet Security) hardening guidelines</w:t>
-      </w:r>
-    </w:p>
-    <w:p>
-      <w:pPr>
-        <w:pStyle w:val="ListParagraph"/>
-        <w:numPr>
-          <w:ilvl w:val="0"/>
-          <w:numId w:val="1"/>
-        </w:numPr>
-        <w:rPr>
-          <w:rFonts w:eastAsiaTheme="majorEastAsia"/>
-          <w:sz w:val="32"/>
-          <w:szCs w:val="32"/>
-        </w:rPr>
-      </w:pPr>
-      <w:r>
-        <w:rPr>
-          <w:rFonts w:eastAsiaTheme="majorEastAsia"/>
-          <w:sz w:val="32"/>
-          <w:szCs w:val="32"/>
-        </w:rPr>
-        <w:t>Briefly discuss the CIS items that are populated in the ‘findings’ section; mention it helps you to know what you don’t know</w:t>
-      </w:r>
-    </w:p>
-    <w:p>
-      <w:pPr>
-        <w:pStyle w:val="ListParagraph"/>
-        <w:numPr>
-          <w:ilvl w:val="0"/>
-          <w:numId w:val="1"/>
-        </w:numPr>
-        <w:rPr>
-          <w:rFonts w:eastAsiaTheme="majorEastAsia"/>
-          <w:sz w:val="32"/>
-          <w:szCs w:val="32"/>
-        </w:rPr>
-      </w:pPr>
-      <w:r>
-        <w:rPr>
-          <w:rFonts w:eastAsiaTheme="majorEastAsia"/>
-          <w:sz w:val="32"/>
-          <w:szCs w:val="32"/>
-        </w:rPr>
-        <w:t>Click on the integrations section and discuss various integration options</w:t>
+        <w:t>’</w:t>
+      </w:r>
+      <w:r>
+        <w:rPr>
+          <w:rFonts w:eastAsiaTheme="majorEastAsia"/>
+          <w:sz w:val="32"/>
+          <w:szCs w:val="32"/>
+        </w:rPr>
+        <w:t xml:space="preserve"> in the name</w:t>
       </w:r>
     </w:p>
     <w:p>
@@ -2059,645 +2738,20 @@
         </w:numPr>
         <w:rPr>
           <w:rFonts w:eastAsiaTheme="majorEastAsia"/>
-          <w:sz w:val="32"/>
-          <w:szCs w:val="32"/>
-        </w:rPr>
-      </w:pPr>
-      <w:proofErr w:type="spellStart"/>
-      <w:r>
-        <w:rPr>
-          <w:rFonts w:eastAsiaTheme="majorEastAsia"/>
-          <w:sz w:val="32"/>
-          <w:szCs w:val="32"/>
-        </w:rPr>
-        <w:t>Gaur</w:t>
-      </w:r>
-      <w:r>
-        <w:rPr>
-          <w:rFonts w:eastAsiaTheme="majorEastAsia"/>
-          <w:sz w:val="32"/>
-          <w:szCs w:val="32"/>
-        </w:rPr>
-        <w:t>d</w:t>
-      </w:r>
-      <w:r>
-        <w:rPr>
-          <w:rFonts w:eastAsiaTheme="majorEastAsia"/>
-          <w:sz w:val="32"/>
-          <w:szCs w:val="32"/>
-        </w:rPr>
-        <w:t>Duty</w:t>
-      </w:r>
-      <w:proofErr w:type="spellEnd"/>
-      <w:r>
-        <w:rPr>
-          <w:rFonts w:eastAsiaTheme="majorEastAsia"/>
-          <w:sz w:val="32"/>
-          <w:szCs w:val="32"/>
-        </w:rPr>
-        <w:t xml:space="preserve"> – Machine learning backed solution to identify common behavior and flag/alert when things are out of the norm</w:t>
-      </w:r>
-    </w:p>
-    <w:p>
-      <w:pPr>
-        <w:pStyle w:val="ListParagraph"/>
-        <w:numPr>
-          <w:ilvl w:val="1"/>
-          <w:numId w:val="1"/>
-        </w:numPr>
-        <w:rPr>
-          <w:rFonts w:eastAsiaTheme="majorEastAsia"/>
-          <w:sz w:val="32"/>
-          <w:szCs w:val="32"/>
-        </w:rPr>
-      </w:pPr>
-      <w:r>
-        <w:rPr>
-          <w:rFonts w:eastAsiaTheme="majorEastAsia"/>
-          <w:sz w:val="32"/>
-          <w:szCs w:val="32"/>
-        </w:rPr>
-        <w:t>Inspector – Vulnerability assessment service with two different options (network based/agentless) and (host based/with Agent)</w:t>
-      </w:r>
-    </w:p>
-    <w:p>
-      <w:pPr>
-        <w:pStyle w:val="ListParagraph"/>
-        <w:numPr>
-          <w:ilvl w:val="1"/>
-          <w:numId w:val="1"/>
-        </w:numPr>
-        <w:rPr>
-          <w:rFonts w:eastAsiaTheme="majorEastAsia"/>
-          <w:sz w:val="32"/>
-          <w:szCs w:val="32"/>
-        </w:rPr>
-      </w:pPr>
-      <w:r>
-        <w:rPr>
-          <w:rFonts w:eastAsiaTheme="majorEastAsia"/>
-          <w:sz w:val="32"/>
-          <w:szCs w:val="32"/>
-        </w:rPr>
-        <w:t>Macie – Machine learning backed service that identifies and notifies you of sensitive data in S3 and learns user behavior as it relates to S3.</w:t>
-      </w:r>
-    </w:p>
-    <w:p>
-      <w:pPr>
-        <w:pStyle w:val="ListParagraph"/>
-        <w:numPr>
-          <w:ilvl w:val="1"/>
-          <w:numId w:val="1"/>
-        </w:numPr>
-        <w:rPr>
-          <w:rFonts w:eastAsiaTheme="majorEastAsia"/>
-          <w:sz w:val="32"/>
-          <w:szCs w:val="32"/>
-        </w:rPr>
-      </w:pPr>
-      <w:r>
-        <w:rPr>
-          <w:rFonts w:eastAsiaTheme="majorEastAsia"/>
-          <w:sz w:val="32"/>
-          <w:szCs w:val="32"/>
-        </w:rPr>
-        <w:t>3</w:t>
-      </w:r>
-      <w:r>
-        <w:rPr>
-          <w:rFonts w:eastAsiaTheme="majorEastAsia"/>
-          <w:sz w:val="32"/>
-          <w:szCs w:val="32"/>
-          <w:vertAlign w:val="superscript"/>
-        </w:rPr>
-        <w:t>rd</w:t>
-      </w:r>
-      <w:r>
-        <w:rPr>
-          <w:rFonts w:eastAsiaTheme="majorEastAsia"/>
-          <w:sz w:val="32"/>
-          <w:szCs w:val="32"/>
-        </w:rPr>
-        <w:t xml:space="preserve"> party options (currently 22 different 3</w:t>
-      </w:r>
-      <w:r>
-        <w:rPr>
-          <w:rFonts w:eastAsiaTheme="majorEastAsia"/>
-          <w:sz w:val="32"/>
-          <w:szCs w:val="32"/>
-          <w:vertAlign w:val="superscript"/>
-        </w:rPr>
-        <w:t>rd</w:t>
-      </w:r>
-      <w:r>
-        <w:rPr>
-          <w:rFonts w:eastAsiaTheme="majorEastAsia"/>
-          <w:sz w:val="32"/>
-          <w:szCs w:val="32"/>
-        </w:rPr>
-        <w:t xml:space="preserve"> party solutions)</w:t>
-      </w:r>
-    </w:p>
-    <w:p>
-      <w:pPr>
-        <w:pStyle w:val="ListParagraph"/>
-        <w:numPr>
-          <w:ilvl w:val="0"/>
-          <w:numId w:val="1"/>
-        </w:numPr>
-        <w:rPr>
-          <w:rFonts w:eastAsiaTheme="majorEastAsia"/>
-          <w:sz w:val="32"/>
-          <w:szCs w:val="32"/>
-        </w:rPr>
-      </w:pPr>
-      <w:r>
-        <w:rPr>
-          <w:rFonts w:eastAsiaTheme="majorEastAsia"/>
-          <w:sz w:val="32"/>
-          <w:szCs w:val="32"/>
-        </w:rPr>
-        <w:t>Look at ‘Findings’</w:t>
-      </w:r>
-    </w:p>
-    <w:p>
-      <w:pPr>
-        <w:pStyle w:val="ListParagraph"/>
-        <w:numPr>
-          <w:ilvl w:val="0"/>
-          <w:numId w:val="1"/>
-        </w:numPr>
-        <w:rPr>
-          <w:rFonts w:eastAsiaTheme="majorEastAsia"/>
-          <w:sz w:val="32"/>
-          <w:szCs w:val="32"/>
-        </w:rPr>
-      </w:pPr>
-      <w:r>
-        <w:rPr>
-          <w:rFonts w:eastAsiaTheme="majorEastAsia"/>
-          <w:sz w:val="32"/>
-          <w:szCs w:val="32"/>
-        </w:rPr>
-        <w:t xml:space="preserve">Click on the name of a rule, take </w:t>
-      </w:r>
-      <w:proofErr w:type="spellStart"/>
-      <w:r>
-        <w:rPr>
-          <w:rFonts w:eastAsiaTheme="majorEastAsia"/>
-          <w:sz w:val="32"/>
-          <w:szCs w:val="32"/>
-        </w:rPr>
-        <w:t>not</w:t>
-      </w:r>
-      <w:r>
-        <w:rPr>
-          <w:rFonts w:eastAsiaTheme="majorEastAsia"/>
-          <w:sz w:val="32"/>
-          <w:szCs w:val="32"/>
-        </w:rPr>
-        <w:t>E</w:t>
-      </w:r>
-      <w:proofErr w:type="spellEnd"/>
-      <w:r>
-        <w:rPr>
-          <w:rFonts w:eastAsiaTheme="majorEastAsia"/>
-          <w:sz w:val="32"/>
-          <w:szCs w:val="32"/>
-        </w:rPr>
-        <w:t xml:space="preserve"> of the remediation option…. But it’s manual.  Discuss how you can do automated </w:t>
-      </w:r>
-      <w:r>
-        <w:rPr>
-          <w:rFonts w:eastAsiaTheme="majorEastAsia"/>
-          <w:sz w:val="32"/>
-          <w:szCs w:val="32"/>
-        </w:rPr>
-        <w:t>remediation</w:t>
-      </w:r>
-      <w:r>
-        <w:rPr>
-          <w:rFonts w:eastAsiaTheme="majorEastAsia"/>
-          <w:sz w:val="32"/>
-          <w:szCs w:val="32"/>
-        </w:rPr>
-        <w:t xml:space="preserve"> (hint… hint… AWS Config)</w:t>
-      </w:r>
-    </w:p>
-    <w:p>
-      <w:pPr>
-        <w:pStyle w:val="ListParagraph"/>
-        <w:numPr>
-          <w:ilvl w:val="0"/>
-          <w:numId w:val="1"/>
-        </w:numPr>
-        <w:rPr>
-          <w:rFonts w:eastAsiaTheme="majorEastAsia"/>
-          <w:sz w:val="32"/>
-          <w:szCs w:val="32"/>
-        </w:rPr>
-      </w:pPr>
-      <w:r>
-        <w:rPr>
-          <w:rFonts w:eastAsiaTheme="majorEastAsia"/>
-          <w:sz w:val="32"/>
-          <w:szCs w:val="32"/>
-        </w:rPr>
-        <w:t>Go to findings and filter on ‘AwsS3Bucket’</w:t>
-      </w:r>
-    </w:p>
-    <w:p>
-      <w:pPr>
-        <w:pStyle w:val="ListParagraph"/>
-        <w:numPr>
-          <w:ilvl w:val="1"/>
-          <w:numId w:val="1"/>
-        </w:numPr>
-        <w:rPr>
-          <w:rFonts w:eastAsiaTheme="majorEastAsia"/>
-          <w:sz w:val="32"/>
-          <w:szCs w:val="32"/>
-        </w:rPr>
-      </w:pPr>
-      <w:r>
-        <w:rPr>
-          <w:rFonts w:eastAsiaTheme="majorEastAsia"/>
-          <w:sz w:val="32"/>
-          <w:szCs w:val="32"/>
-        </w:rPr>
-        <w:t>Mention the lack of a rule for bucket encryption, not there but it is a company policy</w:t>
-      </w:r>
-    </w:p>
-    <w:p>
-      <w:pPr>
-        <w:pStyle w:val="ListParagraph"/>
-        <w:numPr>
-          <w:ilvl w:val="0"/>
-          <w:numId w:val="1"/>
-        </w:numPr>
-        <w:rPr>
-          <w:rFonts w:eastAsiaTheme="majorEastAsia"/>
-          <w:sz w:val="32"/>
-          <w:szCs w:val="32"/>
-        </w:rPr>
-      </w:pPr>
-      <w:r>
-        <w:rPr>
-          <w:rFonts w:eastAsiaTheme="majorEastAsia"/>
-          <w:sz w:val="32"/>
-          <w:szCs w:val="32"/>
-        </w:rPr>
-        <w:t>Discuss how you could add a rule for encrypting S3 buckets and also leverage automated remediation (Config)</w:t>
-      </w:r>
-    </w:p>
-    <w:p>
-      <w:pPr>
-        <w:rPr>
-          <w:rFonts w:eastAsiaTheme="majorEastAsia"/>
-          <w:sz w:val="32"/>
-          <w:szCs w:val="32"/>
-        </w:rPr>
-      </w:pPr>
-    </w:p>
-    <w:p>
-      <w:pPr>
-        <w:rPr>
-          <w:rFonts w:eastAsiaTheme="majorEastAsia"/>
-          <w:sz w:val="32"/>
-          <w:szCs w:val="32"/>
-        </w:rPr>
-      </w:pPr>
-      <w:r>
-        <w:rPr>
-          <w:rFonts w:eastAsiaTheme="majorEastAsia"/>
-          <w:b/>
-          <w:bCs/>
-          <w:sz w:val="32"/>
-          <w:szCs w:val="32"/>
-          <w:u w:val="single"/>
-        </w:rPr>
-        <w:t xml:space="preserve">Task </w:t>
-      </w:r>
-      <w:r>
-        <w:rPr>
-          <w:rFonts w:eastAsiaTheme="majorEastAsia"/>
-          <w:b/>
-          <w:bCs/>
-          <w:sz w:val="32"/>
-          <w:szCs w:val="32"/>
-          <w:u w:val="single"/>
-        </w:rPr>
-        <w:t>5</w:t>
-      </w:r>
-    </w:p>
-    <w:p>
-      <w:pPr>
-        <w:pStyle w:val="ListParagraph"/>
-        <w:numPr>
-          <w:ilvl w:val="0"/>
-          <w:numId w:val="1"/>
-        </w:numPr>
-        <w:rPr>
-          <w:rFonts w:eastAsiaTheme="majorEastAsia"/>
-          <w:sz w:val="32"/>
-          <w:szCs w:val="32"/>
-        </w:rPr>
-      </w:pPr>
-      <w:r>
-        <w:rPr>
-          <w:rFonts w:eastAsiaTheme="majorEastAsia"/>
-          <w:sz w:val="32"/>
-          <w:szCs w:val="32"/>
-        </w:rPr>
-        <w:t>Have attendees work through creating their own config rule</w:t>
-      </w:r>
-    </w:p>
-    <w:p>
-      <w:pPr>
-        <w:pStyle w:val="ListParagraph"/>
-        <w:numPr>
-          <w:ilvl w:val="0"/>
-          <w:numId w:val="1"/>
-        </w:numPr>
-        <w:rPr>
-          <w:rFonts w:eastAsiaTheme="majorEastAsia"/>
-          <w:sz w:val="32"/>
-          <w:szCs w:val="32"/>
-        </w:rPr>
-      </w:pPr>
-      <w:r>
-        <w:rPr>
-          <w:rFonts w:eastAsiaTheme="majorEastAsia"/>
-          <w:sz w:val="32"/>
-          <w:szCs w:val="32"/>
-        </w:rPr>
-        <w:t>Answer questions as necessary</w:t>
-      </w:r>
-    </w:p>
-    <w:p>
-      <w:pPr>
-        <w:pStyle w:val="ListParagraph"/>
-        <w:numPr>
-          <w:ilvl w:val="0"/>
-          <w:numId w:val="1"/>
-        </w:numPr>
-        <w:rPr>
-          <w:rFonts w:eastAsiaTheme="majorEastAsia"/>
-          <w:sz w:val="32"/>
-          <w:szCs w:val="32"/>
-        </w:rPr>
-      </w:pPr>
-      <w:r>
-        <w:rPr>
-          <w:rFonts w:eastAsiaTheme="majorEastAsia"/>
-          <w:sz w:val="32"/>
-          <w:szCs w:val="32"/>
-        </w:rPr>
-        <w:t>Note that it could take some time for the rule to evaluate</w:t>
-      </w:r>
-    </w:p>
-    <w:p>
-      <w:pPr>
-        <w:rPr>
-          <w:rFonts w:eastAsiaTheme="majorEastAsia"/>
-          <w:sz w:val="32"/>
-          <w:szCs w:val="32"/>
-        </w:rPr>
-      </w:pPr>
-    </w:p>
-    <w:p>
-      <w:pPr>
-        <w:rPr>
-          <w:rFonts w:eastAsiaTheme="majorEastAsia"/>
-          <w:b/>
-          <w:bCs/>
-          <w:sz w:val="32"/>
-          <w:szCs w:val="32"/>
-          <w:u w:val="single"/>
-        </w:rPr>
-      </w:pPr>
-      <w:r>
-        <w:rPr>
-          <w:rFonts w:eastAsiaTheme="majorEastAsia"/>
-          <w:b/>
-          <w:bCs/>
-          <w:sz w:val="32"/>
-          <w:szCs w:val="32"/>
-          <w:u w:val="single"/>
-        </w:rPr>
-        <w:t xml:space="preserve">Task </w:t>
-      </w:r>
-      <w:r>
-        <w:rPr>
-          <w:rFonts w:eastAsiaTheme="majorEastAsia"/>
-          <w:b/>
-          <w:bCs/>
-          <w:sz w:val="32"/>
-          <w:szCs w:val="32"/>
-          <w:u w:val="single"/>
-        </w:rPr>
-        <w:t>6</w:t>
-      </w:r>
-    </w:p>
-    <w:p>
-      <w:pPr>
-        <w:pStyle w:val="ListParagraph"/>
-        <w:numPr>
-          <w:ilvl w:val="0"/>
-          <w:numId w:val="1"/>
-        </w:numPr>
-        <w:rPr>
-          <w:rFonts w:eastAsiaTheme="majorEastAsia"/>
-          <w:b/>
-          <w:bCs/>
-          <w:sz w:val="32"/>
-          <w:szCs w:val="32"/>
-          <w:u w:val="single"/>
-        </w:rPr>
-      </w:pPr>
-      <w:r>
-        <w:rPr>
-          <w:rFonts w:eastAsiaTheme="majorEastAsia"/>
-          <w:sz w:val="32"/>
-          <w:szCs w:val="32"/>
-        </w:rPr>
-        <w:t>Have attendees navigate to the AWS Config service in the console</w:t>
-      </w:r>
-    </w:p>
-    <w:p>
-      <w:pPr>
-        <w:pStyle w:val="ListParagraph"/>
-        <w:numPr>
-          <w:ilvl w:val="0"/>
-          <w:numId w:val="1"/>
-        </w:numPr>
-        <w:rPr>
-          <w:rFonts w:eastAsiaTheme="majorEastAsia"/>
-          <w:b/>
-          <w:bCs/>
-          <w:sz w:val="32"/>
-          <w:szCs w:val="32"/>
-          <w:u w:val="single"/>
-        </w:rPr>
-      </w:pPr>
-      <w:r>
-        <w:rPr>
-          <w:rFonts w:eastAsiaTheme="majorEastAsia"/>
-          <w:sz w:val="32"/>
-          <w:szCs w:val="32"/>
-        </w:rPr>
-        <w:lastRenderedPageBreak/>
-        <w:t>Direct them to the ‘S3_Bucket_Public_Read_Prohibited’ rule</w:t>
-      </w:r>
-    </w:p>
-    <w:p>
-      <w:pPr>
-        <w:pStyle w:val="ListParagraph"/>
-        <w:numPr>
-          <w:ilvl w:val="1"/>
-          <w:numId w:val="1"/>
-        </w:numPr>
-        <w:rPr>
-          <w:rFonts w:eastAsiaTheme="majorEastAsia"/>
-          <w:b/>
-          <w:bCs/>
-          <w:sz w:val="32"/>
-          <w:szCs w:val="32"/>
-          <w:u w:val="single"/>
-        </w:rPr>
-      </w:pPr>
-      <w:r>
-        <w:rPr>
-          <w:rFonts w:eastAsiaTheme="majorEastAsia"/>
-          <w:sz w:val="32"/>
-          <w:szCs w:val="32"/>
-        </w:rPr>
-        <w:t>Click the name</w:t>
-      </w:r>
-    </w:p>
-    <w:p>
-      <w:pPr>
-        <w:pStyle w:val="ListParagraph"/>
-        <w:numPr>
-          <w:ilvl w:val="1"/>
-          <w:numId w:val="1"/>
-        </w:numPr>
-        <w:rPr>
-          <w:rFonts w:eastAsiaTheme="majorEastAsia"/>
-          <w:b/>
-          <w:bCs/>
-          <w:sz w:val="32"/>
-          <w:szCs w:val="32"/>
-          <w:u w:val="single"/>
-        </w:rPr>
-      </w:pPr>
-      <w:r>
-        <w:rPr>
-          <w:rFonts w:eastAsiaTheme="majorEastAsia"/>
-          <w:sz w:val="32"/>
-          <w:szCs w:val="32"/>
-        </w:rPr>
-        <w:t xml:space="preserve">Click edit and view the </w:t>
-      </w:r>
-      <w:r>
-        <w:rPr>
-          <w:rFonts w:eastAsiaTheme="majorEastAsia"/>
-          <w:sz w:val="32"/>
-          <w:szCs w:val="32"/>
-        </w:rPr>
-        <w:t>remediation</w:t>
-      </w:r>
-      <w:r>
-        <w:rPr>
-          <w:rFonts w:eastAsiaTheme="majorEastAsia"/>
-          <w:sz w:val="32"/>
-          <w:szCs w:val="32"/>
-        </w:rPr>
-        <w:t xml:space="preserve"> actions</w:t>
-      </w:r>
-    </w:p>
-    <w:p>
-      <w:pPr>
-        <w:pStyle w:val="ListParagraph"/>
-        <w:numPr>
-          <w:ilvl w:val="1"/>
-          <w:numId w:val="1"/>
-        </w:numPr>
-        <w:rPr>
-          <w:rFonts w:eastAsiaTheme="majorEastAsia"/>
-          <w:b/>
-          <w:bCs/>
-          <w:sz w:val="32"/>
-          <w:szCs w:val="32"/>
-          <w:u w:val="single"/>
-        </w:rPr>
-      </w:pPr>
-      <w:r>
-        <w:rPr>
-          <w:rFonts w:eastAsiaTheme="majorEastAsia"/>
-          <w:sz w:val="32"/>
-          <w:szCs w:val="32"/>
-        </w:rPr>
-        <w:t>Close the edit screen and view the buckets it found (if not populated click re-</w:t>
-      </w:r>
-      <w:r>
-        <w:rPr>
-          <w:rFonts w:eastAsiaTheme="majorEastAsia"/>
-          <w:sz w:val="32"/>
-          <w:szCs w:val="32"/>
-        </w:rPr>
-        <w:t>evaluate</w:t>
-      </w:r>
-      <w:r>
-        <w:rPr>
-          <w:rFonts w:eastAsiaTheme="majorEastAsia"/>
-          <w:sz w:val="32"/>
-          <w:szCs w:val="32"/>
-        </w:rPr>
-        <w:t xml:space="preserve">, if not remediated, click </w:t>
-      </w:r>
-      <w:r>
-        <w:rPr>
-          <w:rFonts w:eastAsiaTheme="majorEastAsia"/>
-          <w:sz w:val="32"/>
-          <w:szCs w:val="32"/>
-        </w:rPr>
-        <w:t>remediate</w:t>
-      </w:r>
-      <w:r>
-        <w:rPr>
-          <w:rFonts w:eastAsiaTheme="majorEastAsia"/>
-          <w:sz w:val="32"/>
-          <w:szCs w:val="32"/>
-        </w:rPr>
-        <w:t>)</w:t>
-      </w:r>
-    </w:p>
-    <w:p>
-      <w:pPr>
-        <w:pStyle w:val="ListParagraph"/>
-        <w:numPr>
-          <w:ilvl w:val="1"/>
-          <w:numId w:val="1"/>
-        </w:numPr>
-        <w:rPr>
-          <w:rFonts w:eastAsiaTheme="majorEastAsia"/>
-          <w:b/>
-          <w:bCs/>
-          <w:sz w:val="32"/>
-          <w:szCs w:val="32"/>
-          <w:u w:val="single"/>
-        </w:rPr>
-      </w:pPr>
-      <w:r>
-        <w:rPr>
-          <w:rFonts w:eastAsiaTheme="majorEastAsia"/>
-          <w:b/>
-          <w:bCs/>
-          <w:sz w:val="32"/>
-          <w:szCs w:val="32"/>
-        </w:rPr>
-        <w:t>The remediation can happen fast, if no resources show, have them go look at their S3 bucket</w:t>
+          <w:b/>
+          <w:bCs/>
+          <w:sz w:val="32"/>
+          <w:szCs w:val="32"/>
+          <w:u w:val="single"/>
+        </w:rPr>
+      </w:pPr>
+      <w:r>
+        <w:rPr>
+          <w:rFonts w:eastAsiaTheme="majorEastAsia"/>
+          <w:sz w:val="32"/>
+          <w:szCs w:val="32"/>
+        </w:rPr>
+        <w:t>Go back to the config rule</w:t>
       </w:r>
     </w:p>
     <w:p>
@@ -2707,297 +2761,22 @@
           <w:ilvl w:val="2"/>
           <w:numId w:val="1"/>
         </w:numPr>
-        <w:spacing w:after="200" w:line="276" w:lineRule="auto"/>
-        <w:rPr>
-          <w:rFonts w:eastAsiaTheme="majorEastAsia"/>
-          <w:sz w:val="32"/>
-          <w:szCs w:val="32"/>
-        </w:rPr>
-      </w:pPr>
-      <w:r>
-        <w:rPr>
-          <w:rFonts w:eastAsiaTheme="majorEastAsia"/>
-          <w:sz w:val="32"/>
-          <w:szCs w:val="32"/>
-        </w:rPr>
-        <w:t xml:space="preserve">It is possible that the rule remediated and cleared results, to ensure rule was successful go the S3 bucket created in the </w:t>
-      </w:r>
-      <w:proofErr w:type="gramStart"/>
-      <w:r>
-        <w:rPr>
-          <w:rFonts w:eastAsiaTheme="majorEastAsia"/>
-          <w:sz w:val="32"/>
-          <w:szCs w:val="32"/>
-        </w:rPr>
-        <w:t>3 tier</w:t>
-      </w:r>
-      <w:proofErr w:type="gramEnd"/>
-      <w:r>
-        <w:rPr>
-          <w:rFonts w:eastAsiaTheme="majorEastAsia"/>
-          <w:sz w:val="32"/>
-          <w:szCs w:val="32"/>
-        </w:rPr>
-        <w:t xml:space="preserve"> web app CloudFormation Template and click on the permissions tab</w:t>
-      </w:r>
-    </w:p>
-    <w:p>
-      <w:pPr>
-        <w:pStyle w:val="ListParagraph"/>
-        <w:numPr>
-          <w:ilvl w:val="1"/>
-          <w:numId w:val="1"/>
-        </w:numPr>
-        <w:rPr>
-          <w:rFonts w:eastAsiaTheme="majorEastAsia"/>
-          <w:b/>
-          <w:bCs/>
-          <w:sz w:val="32"/>
-          <w:szCs w:val="32"/>
-          <w:u w:val="single"/>
-        </w:rPr>
-      </w:pPr>
-      <w:r>
-        <w:rPr>
-          <w:rFonts w:eastAsiaTheme="majorEastAsia"/>
-          <w:sz w:val="32"/>
-          <w:szCs w:val="32"/>
-        </w:rPr>
-        <w:t xml:space="preserve">Next Open the Config rule for </w:t>
-      </w:r>
-      <w:r>
-        <w:rPr>
-          <w:rFonts w:eastAsiaTheme="majorEastAsia"/>
-          <w:sz w:val="32"/>
-          <w:szCs w:val="32"/>
-        </w:rPr>
-        <w:t>‘</w:t>
-      </w:r>
-      <w:r>
-        <w:rPr>
-          <w:rFonts w:eastAsiaTheme="majorEastAsia"/>
-          <w:sz w:val="32"/>
-          <w:szCs w:val="32"/>
-        </w:rPr>
-        <w:t>REQUIRED_TAGS’</w:t>
-      </w:r>
-    </w:p>
-    <w:p>
-      <w:pPr>
-        <w:pStyle w:val="ListParagraph"/>
-        <w:numPr>
-          <w:ilvl w:val="2"/>
-          <w:numId w:val="1"/>
-        </w:numPr>
-        <w:rPr>
-          <w:rFonts w:eastAsiaTheme="majorEastAsia"/>
-          <w:b/>
-          <w:bCs/>
-          <w:sz w:val="32"/>
-          <w:szCs w:val="32"/>
-          <w:u w:val="single"/>
-        </w:rPr>
-      </w:pPr>
-      <w:r>
-        <w:rPr>
-          <w:rFonts w:eastAsiaTheme="majorEastAsia"/>
-          <w:sz w:val="32"/>
-          <w:szCs w:val="32"/>
-        </w:rPr>
-        <w:t>Click Edit and note the remediation, pushing to an SNS topic vs. remediating</w:t>
-      </w:r>
-    </w:p>
-    <w:p>
-      <w:pPr>
-        <w:pStyle w:val="ListParagraph"/>
-        <w:numPr>
-          <w:ilvl w:val="2"/>
-          <w:numId w:val="1"/>
-        </w:numPr>
-        <w:rPr>
-          <w:rFonts w:eastAsiaTheme="majorEastAsia"/>
-          <w:b/>
-          <w:bCs/>
-          <w:sz w:val="32"/>
-          <w:szCs w:val="32"/>
-          <w:u w:val="single"/>
-        </w:rPr>
-      </w:pPr>
-      <w:r>
-        <w:rPr>
-          <w:rFonts w:eastAsiaTheme="majorEastAsia"/>
-          <w:sz w:val="32"/>
-          <w:szCs w:val="32"/>
-        </w:rPr>
-        <w:t>Using a Lambda for remediation</w:t>
-      </w:r>
-    </w:p>
-    <w:p>
-      <w:pPr>
-        <w:pStyle w:val="ListParagraph"/>
-        <w:numPr>
-          <w:ilvl w:val="2"/>
-          <w:numId w:val="1"/>
-        </w:numPr>
-        <w:rPr>
-          <w:rFonts w:eastAsiaTheme="majorEastAsia"/>
-          <w:b/>
-          <w:bCs/>
-          <w:sz w:val="32"/>
-          <w:szCs w:val="32"/>
-          <w:u w:val="single"/>
-        </w:rPr>
-      </w:pPr>
-      <w:r>
-        <w:rPr>
-          <w:rFonts w:eastAsiaTheme="majorEastAsia"/>
-          <w:sz w:val="32"/>
-          <w:szCs w:val="32"/>
-        </w:rPr>
-        <w:t xml:space="preserve">Have attendees open Lambda console in another tab and find/review the lambda function with </w:t>
-      </w:r>
-      <w:proofErr w:type="spellStart"/>
-      <w:r>
-        <w:rPr>
-          <w:rFonts w:eastAsiaTheme="majorEastAsia"/>
-          <w:sz w:val="32"/>
-          <w:szCs w:val="32"/>
-        </w:rPr>
-        <w:t>nanme</w:t>
-      </w:r>
-      <w:proofErr w:type="spellEnd"/>
-      <w:r>
-        <w:rPr>
-          <w:rFonts w:eastAsiaTheme="majorEastAsia"/>
-          <w:sz w:val="32"/>
-          <w:szCs w:val="32"/>
-        </w:rPr>
-        <w:t xml:space="preserve"> including ‘</w:t>
-      </w:r>
-      <w:proofErr w:type="spellStart"/>
-      <w:r>
-        <w:rPr>
-          <w:rFonts w:eastAsiaTheme="majorEastAsia"/>
-          <w:sz w:val="32"/>
-          <w:szCs w:val="32"/>
-        </w:rPr>
-        <w:t>requiredtags</w:t>
-      </w:r>
-      <w:proofErr w:type="spellEnd"/>
-      <w:r>
-        <w:rPr>
-          <w:rFonts w:eastAsiaTheme="majorEastAsia"/>
-          <w:sz w:val="32"/>
-          <w:szCs w:val="32"/>
-        </w:rPr>
-        <w:t>’</w:t>
-      </w:r>
-      <w:r>
-        <w:rPr>
-          <w:rFonts w:eastAsiaTheme="majorEastAsia"/>
-          <w:sz w:val="32"/>
-          <w:szCs w:val="32"/>
-        </w:rPr>
-        <w:t xml:space="preserve"> in the name</w:t>
-      </w:r>
-    </w:p>
-    <w:p>
-      <w:pPr>
-        <w:pStyle w:val="ListParagraph"/>
-        <w:numPr>
-          <w:ilvl w:val="2"/>
-          <w:numId w:val="1"/>
-        </w:numPr>
-        <w:rPr>
-          <w:rFonts w:eastAsiaTheme="majorEastAsia"/>
-          <w:b/>
-          <w:bCs/>
-          <w:sz w:val="32"/>
-          <w:szCs w:val="32"/>
-          <w:u w:val="single"/>
-        </w:rPr>
-      </w:pPr>
-      <w:r>
-        <w:rPr>
-          <w:rFonts w:eastAsiaTheme="majorEastAsia"/>
-          <w:sz w:val="32"/>
-          <w:szCs w:val="32"/>
-        </w:rPr>
-        <w:t>Validate resource has had tags updated (click on name out of rule screen)</w:t>
-      </w:r>
-    </w:p>
-    <w:p>
-      <w:pPr>
-        <w:rPr>
-          <w:rFonts w:eastAsiaTheme="majorEastAsia"/>
-          <w:sz w:val="32"/>
-          <w:szCs w:val="32"/>
-        </w:rPr>
-      </w:pPr>
-    </w:p>
-    <w:p>
-      <w:pPr>
-        <w:rPr>
-          <w:rFonts w:eastAsiaTheme="majorEastAsia"/>
-          <w:b/>
-          <w:bCs/>
-          <w:sz w:val="32"/>
-          <w:szCs w:val="32"/>
-          <w:u w:val="single"/>
-        </w:rPr>
-      </w:pPr>
-      <w:r>
-        <w:rPr>
-          <w:rFonts w:eastAsiaTheme="majorEastAsia"/>
-          <w:b/>
-          <w:bCs/>
-          <w:sz w:val="32"/>
-          <w:szCs w:val="32"/>
-          <w:u w:val="single"/>
-        </w:rPr>
-        <w:t xml:space="preserve">Task </w:t>
-      </w:r>
-      <w:r>
-        <w:rPr>
-          <w:rFonts w:eastAsiaTheme="majorEastAsia"/>
-          <w:b/>
-          <w:bCs/>
-          <w:sz w:val="32"/>
-          <w:szCs w:val="32"/>
-          <w:u w:val="single"/>
-        </w:rPr>
-        <w:t>7</w:t>
-      </w:r>
-    </w:p>
-    <w:p>
-      <w:pPr>
-        <w:pStyle w:val="ListParagraph"/>
-        <w:numPr>
-          <w:ilvl w:val="0"/>
-          <w:numId w:val="1"/>
-        </w:numPr>
-        <w:rPr>
-          <w:rFonts w:eastAsiaTheme="majorEastAsia"/>
-          <w:sz w:val="32"/>
-          <w:szCs w:val="32"/>
-          <w:u w:val="single"/>
-        </w:rPr>
-      </w:pPr>
-      <w:r>
-        <w:rPr>
-          <w:rFonts w:eastAsiaTheme="majorEastAsia"/>
-          <w:sz w:val="32"/>
-          <w:szCs w:val="32"/>
-        </w:rPr>
-        <w:t>Based on time remaining encourage attendees to view existing config rules and create resources that will be remediated with those rules. (S3 bucket w/ public access</w:t>
-      </w:r>
-      <w:r>
-        <w:rPr>
-          <w:rFonts w:eastAsiaTheme="majorEastAsia"/>
-          <w:sz w:val="32"/>
-          <w:szCs w:val="32"/>
-        </w:rPr>
-        <w:t xml:space="preserve"> and enforced tags</w:t>
+        <w:rPr>
+          <w:rFonts w:eastAsiaTheme="majorEastAsia"/>
+          <w:b/>
+          <w:bCs/>
+          <w:sz w:val="32"/>
+          <w:szCs w:val="32"/>
+          <w:u w:val="single"/>
+        </w:rPr>
+      </w:pPr>
+      <w:r>
+        <w:rPr>
+          <w:rFonts w:eastAsiaTheme="majorEastAsia"/>
+          <w:sz w:val="32"/>
+          <w:szCs w:val="32"/>
+        </w:rPr>
+        <w:t>Click on the resource name and talk through the configuration timeline (changes in configuration) and Compliance</w:t>
       </w:r>
       <w:bookmarkStart w:id="14" w:name="_GoBack"/>
       <w:bookmarkEnd w:id="14"/>
@@ -3007,6 +2786,113 @@
           <w:sz w:val="32"/>
           <w:szCs w:val="32"/>
         </w:rPr>
+        <w:t xml:space="preserve"> Timeline (changes in compliance status)</w:t>
+      </w:r>
+    </w:p>
+    <w:p>
+      <w:pPr>
+        <w:pStyle w:val="ListParagraph"/>
+        <w:numPr>
+          <w:ilvl w:val="2"/>
+          <w:numId w:val="1"/>
+        </w:numPr>
+        <w:rPr>
+          <w:rFonts w:eastAsiaTheme="majorEastAsia"/>
+          <w:b/>
+          <w:bCs/>
+          <w:sz w:val="32"/>
+          <w:szCs w:val="32"/>
+          <w:u w:val="single"/>
+        </w:rPr>
+      </w:pPr>
+      <w:r>
+        <w:rPr>
+          <w:rFonts w:eastAsiaTheme="majorEastAsia"/>
+          <w:sz w:val="32"/>
+          <w:szCs w:val="32"/>
+        </w:rPr>
+        <w:t>Validate resource has had tags updated (click on name out of rule screen)</w:t>
+      </w:r>
+    </w:p>
+    <w:p>
+      <w:pPr>
+        <w:rPr>
+          <w:rFonts w:eastAsiaTheme="majorEastAsia"/>
+          <w:sz w:val="32"/>
+          <w:szCs w:val="32"/>
+        </w:rPr>
+      </w:pPr>
+    </w:p>
+    <w:p>
+      <w:pPr>
+        <w:rPr>
+          <w:rFonts w:eastAsiaTheme="majorEastAsia"/>
+          <w:b/>
+          <w:bCs/>
+          <w:sz w:val="32"/>
+          <w:szCs w:val="32"/>
+          <w:u w:val="single"/>
+        </w:rPr>
+      </w:pPr>
+      <w:r>
+        <w:rPr>
+          <w:rFonts w:eastAsiaTheme="majorEastAsia"/>
+          <w:b/>
+          <w:bCs/>
+          <w:sz w:val="32"/>
+          <w:szCs w:val="32"/>
+          <w:u w:val="single"/>
+        </w:rPr>
+        <w:t xml:space="preserve">Task </w:t>
+      </w:r>
+      <w:r>
+        <w:rPr>
+          <w:rFonts w:eastAsiaTheme="majorEastAsia"/>
+          <w:b/>
+          <w:bCs/>
+          <w:sz w:val="32"/>
+          <w:szCs w:val="32"/>
+          <w:u w:val="single"/>
+        </w:rPr>
+        <w:t>7</w:t>
+      </w:r>
+    </w:p>
+    <w:p>
+      <w:pPr>
+        <w:pStyle w:val="ListParagraph"/>
+        <w:numPr>
+          <w:ilvl w:val="0"/>
+          <w:numId w:val="1"/>
+        </w:numPr>
+        <w:rPr>
+          <w:rFonts w:eastAsiaTheme="majorEastAsia"/>
+          <w:sz w:val="32"/>
+          <w:szCs w:val="32"/>
+          <w:u w:val="single"/>
+        </w:rPr>
+      </w:pPr>
+      <w:r>
+        <w:rPr>
+          <w:rFonts w:eastAsiaTheme="majorEastAsia"/>
+          <w:sz w:val="32"/>
+          <w:szCs w:val="32"/>
+        </w:rPr>
+        <w:t>Based on time remaining encourage attendees to view existing config rules and create resources that will be remediated with those rules. (S3 bucket w/ public access</w:t>
+      </w:r>
+      <w:r>
+        <w:rPr>
+          <w:rFonts w:eastAsiaTheme="majorEastAsia"/>
+          <w:sz w:val="32"/>
+          <w:szCs w:val="32"/>
+        </w:rPr>
+        <w:t xml:space="preserve"> and enforced tags</w:t>
+      </w:r>
+      <w:r>
+        <w:rPr>
+          <w:rFonts w:eastAsiaTheme="majorEastAsia"/>
+          <w:sz w:val="32"/>
+          <w:szCs w:val="32"/>
+        </w:rPr>
         <w:t xml:space="preserve"> is the easiest)</w:t>
       </w:r>
     </w:p>
@@ -3086,6 +2972,7 @@
           <w:sz w:val="32"/>
           <w:szCs w:val="32"/>
         </w:rPr>
+        <w:lastRenderedPageBreak/>
         <w:t xml:space="preserve">Briefly discuss cleanup that is done if lab is not completed in a pre-provisioned account.  </w:t>
       </w:r>
     </w:p>
@@ -3109,7 +2996,6 @@
           <w:sz w:val="32"/>
           <w:szCs w:val="32"/>
         </w:rPr>
-        <w:lastRenderedPageBreak/>
         <w:t>Note that they don’t have to worry about it here as accounts will be decommissioned once lab is finished</w:t>
       </w:r>
     </w:p>
@@ -3506,6 +3392,7 @@
     <w:lsdException w:name="HTML Sample" w:semiHidden="1" w:unhideWhenUsed="1"/>
     <w:lsdException w:name="HTML Typewriter" w:semiHidden="1" w:unhideWhenUsed="1"/>
     <w:lsdException w:name="HTML Variable" w:semiHidden="1" w:unhideWhenUsed="1"/>
+    <w:lsdException w:name="Normal Table" w:semiHidden="1" w:unhideWhenUsed="1"/>
     <w:lsdException w:name="annotation subject" w:semiHidden="1" w:unhideWhenUsed="1"/>
     <w:lsdException w:name="No List" w:semiHidden="1" w:unhideWhenUsed="1"/>
     <w:lsdException w:name="Outline List 1" w:semiHidden="1" w:unhideWhenUsed="1"/>
@@ -3552,8 +3439,10 @@
     <w:lsdException w:name="Table Subtle 2" w:semiHidden="1" w:unhideWhenUsed="1"/>
     <w:lsdException w:name="Table Web 1" w:semiHidden="1" w:unhideWhenUsed="1"/>
     <w:lsdException w:name="Table Web 2" w:semiHidden="1" w:unhideWhenUsed="1"/>
+    <w:lsdException w:name="Table Web 3" w:semiHidden="1" w:unhideWhenUsed="1"/>
     <w:lsdException w:name="Balloon Text" w:semiHidden="1" w:unhideWhenUsed="1"/>
     <w:lsdException w:name="Table Grid" w:uiPriority="39"/>
+    <w:lsdException w:name="Table Theme" w:semiHidden="1" w:unhideWhenUsed="1"/>
     <w:lsdException w:name="Placeholder Text" w:semiHidden="1"/>
     <w:lsdException w:name="No Spacing" w:uiPriority="1" w:qFormat="1"/>
     <w:lsdException w:name="Light Shading" w:uiPriority="60"/>

</xml_diff>

<commit_message>
updated lab guide after EE run
</commit_message>
<xml_diff>
--- a/Faciliator Notes.docx
+++ b/Faciliator Notes.docx
@@ -1788,13 +1788,15 @@
           <w:rFonts w:eastAsiaTheme="majorEastAsia"/>
           <w:sz w:val="32"/>
           <w:szCs w:val="32"/>
-        </w:rPr>
-      </w:pPr>
-      <w:r>
-        <w:rPr>
-          <w:rFonts w:eastAsiaTheme="majorEastAsia"/>
-          <w:sz w:val="32"/>
-          <w:szCs w:val="32"/>
+          <w:highlight w:val="yellow"/>
+        </w:rPr>
+      </w:pPr>
+      <w:r>
+        <w:rPr>
+          <w:rFonts w:eastAsiaTheme="majorEastAsia"/>
+          <w:sz w:val="32"/>
+          <w:szCs w:val="32"/>
+          <w:highlight w:val="yellow"/>
         </w:rPr>
         <w:t>Reiterate disclaimer</w:t>
       </w:r>
@@ -1840,28 +1842,73 @@
           <w:sz w:val="32"/>
           <w:szCs w:val="32"/>
         </w:rPr>
-        <w:t>Have them right click the hyperlink and save the target to view the code locally</w:t>
-      </w:r>
-    </w:p>
-    <w:p>
-      <w:pPr>
-        <w:pStyle w:val="ListParagraph"/>
-        <w:numPr>
-          <w:ilvl w:val="0"/>
-          <w:numId w:val="1"/>
-        </w:numPr>
-        <w:rPr>
-          <w:rFonts w:eastAsiaTheme="majorEastAsia"/>
-          <w:sz w:val="32"/>
-          <w:szCs w:val="32"/>
-        </w:rPr>
-      </w:pPr>
-      <w:r>
-        <w:rPr>
-          <w:rFonts w:eastAsiaTheme="majorEastAsia"/>
-          <w:sz w:val="32"/>
-          <w:szCs w:val="32"/>
-        </w:rPr>
+        <w:t>Open the CloudFormation Template on your Laptop, connected to the screen and discuss the format of a CFT</w:t>
+      </w:r>
+    </w:p>
+    <w:p>
+      <w:pPr>
+        <w:pStyle w:val="ListParagraph"/>
+        <w:numPr>
+          <w:ilvl w:val="1"/>
+          <w:numId w:val="1"/>
+        </w:numPr>
+        <w:rPr>
+          <w:rFonts w:eastAsiaTheme="majorEastAsia"/>
+          <w:sz w:val="32"/>
+          <w:szCs w:val="32"/>
+        </w:rPr>
+      </w:pPr>
+      <w:r>
+        <w:rPr>
+          <w:rFonts w:eastAsiaTheme="majorEastAsia"/>
+          <w:sz w:val="32"/>
+          <w:szCs w:val="32"/>
+        </w:rPr>
+        <w:t>Resources are only required piece</w:t>
+      </w:r>
+    </w:p>
+    <w:p>
+      <w:pPr>
+        <w:pStyle w:val="ListParagraph"/>
+        <w:numPr>
+          <w:ilvl w:val="1"/>
+          <w:numId w:val="1"/>
+        </w:numPr>
+        <w:rPr>
+          <w:rFonts w:eastAsiaTheme="majorEastAsia"/>
+          <w:sz w:val="32"/>
+          <w:szCs w:val="32"/>
+        </w:rPr>
+      </w:pPr>
+      <w:r>
+        <w:rPr>
+          <w:rFonts w:eastAsiaTheme="majorEastAsia"/>
+          <w:sz w:val="32"/>
+          <w:szCs w:val="32"/>
+        </w:rPr>
+        <w:t>Written in YAML but could use JSON</w:t>
+      </w:r>
+    </w:p>
+    <w:p>
+      <w:pPr>
+        <w:pStyle w:val="ListParagraph"/>
+        <w:numPr>
+          <w:ilvl w:val="0"/>
+          <w:numId w:val="1"/>
+        </w:numPr>
+        <w:rPr>
+          <w:rFonts w:eastAsiaTheme="majorEastAsia"/>
+          <w:sz w:val="32"/>
+          <w:szCs w:val="32"/>
+        </w:rPr>
+      </w:pPr>
+      <w:r>
+        <w:rPr>
+          <w:rFonts w:eastAsiaTheme="majorEastAsia"/>
+          <w:sz w:val="32"/>
+          <w:szCs w:val="32"/>
+        </w:rPr>
+        <w:lastRenderedPageBreak/>
         <w:t>Discuss vulnerabilities they see in the code, queue them in to lines mentioned in the lab guide</w:t>
       </w:r>
     </w:p>
@@ -1894,1143 +1941,1151 @@
           <w:szCs w:val="32"/>
           <w:u w:val="single"/>
         </w:rPr>
+        <w:t>Task 4</w:t>
+      </w:r>
+    </w:p>
+    <w:p>
+      <w:pPr>
+        <w:pStyle w:val="ListParagraph"/>
+        <w:numPr>
+          <w:ilvl w:val="0"/>
+          <w:numId w:val="1"/>
+        </w:numPr>
+        <w:rPr>
+          <w:rFonts w:eastAsiaTheme="majorEastAsia"/>
+          <w:sz w:val="32"/>
+          <w:szCs w:val="32"/>
+        </w:rPr>
+      </w:pPr>
+      <w:r>
+        <w:rPr>
+          <w:rFonts w:eastAsiaTheme="majorEastAsia"/>
+          <w:sz w:val="32"/>
+          <w:szCs w:val="32"/>
+        </w:rPr>
+        <w:t>Have the attendees open a new tab for the Security Hub service</w:t>
+      </w:r>
+    </w:p>
+    <w:p>
+      <w:pPr>
+        <w:pStyle w:val="ListParagraph"/>
+        <w:numPr>
+          <w:ilvl w:val="0"/>
+          <w:numId w:val="1"/>
+        </w:numPr>
+        <w:rPr>
+          <w:rFonts w:eastAsiaTheme="majorEastAsia"/>
+          <w:sz w:val="32"/>
+          <w:szCs w:val="32"/>
+        </w:rPr>
+      </w:pPr>
+      <w:r>
+        <w:rPr>
+          <w:rFonts w:eastAsiaTheme="majorEastAsia"/>
+          <w:sz w:val="32"/>
+          <w:szCs w:val="32"/>
+        </w:rPr>
+        <w:t>Discuss how you are starting to see certain findings and entries, based on CIS (Center for Internet Security) hardening guidelines</w:t>
+      </w:r>
+    </w:p>
+    <w:p>
+      <w:pPr>
+        <w:pStyle w:val="ListParagraph"/>
+        <w:numPr>
+          <w:ilvl w:val="0"/>
+          <w:numId w:val="1"/>
+        </w:numPr>
+        <w:rPr>
+          <w:rFonts w:eastAsiaTheme="majorEastAsia"/>
+          <w:sz w:val="32"/>
+          <w:szCs w:val="32"/>
+        </w:rPr>
+      </w:pPr>
+      <w:r>
+        <w:rPr>
+          <w:rFonts w:eastAsiaTheme="majorEastAsia"/>
+          <w:sz w:val="32"/>
+          <w:szCs w:val="32"/>
+        </w:rPr>
+        <w:t>Briefly discuss the CIS items that are populated in the ‘findings’ section; mention it helps you to know what you don’t know</w:t>
+      </w:r>
+    </w:p>
+    <w:p>
+      <w:pPr>
+        <w:pStyle w:val="ListParagraph"/>
+        <w:numPr>
+          <w:ilvl w:val="0"/>
+          <w:numId w:val="1"/>
+        </w:numPr>
+        <w:rPr>
+          <w:rFonts w:eastAsiaTheme="majorEastAsia"/>
+          <w:sz w:val="32"/>
+          <w:szCs w:val="32"/>
+        </w:rPr>
+      </w:pPr>
+      <w:r>
+        <w:rPr>
+          <w:rFonts w:eastAsiaTheme="majorEastAsia"/>
+          <w:sz w:val="32"/>
+          <w:szCs w:val="32"/>
+        </w:rPr>
+        <w:t>Click on the integrations section and discuss various integration options</w:t>
+      </w:r>
+    </w:p>
+    <w:p>
+      <w:pPr>
+        <w:pStyle w:val="ListParagraph"/>
+        <w:numPr>
+          <w:ilvl w:val="1"/>
+          <w:numId w:val="1"/>
+        </w:numPr>
+        <w:rPr>
+          <w:rFonts w:eastAsiaTheme="majorEastAsia"/>
+          <w:sz w:val="32"/>
+          <w:szCs w:val="32"/>
+        </w:rPr>
+      </w:pPr>
+      <w:proofErr w:type="spellStart"/>
+      <w:r>
+        <w:rPr>
+          <w:rFonts w:eastAsiaTheme="majorEastAsia"/>
+          <w:sz w:val="32"/>
+          <w:szCs w:val="32"/>
+        </w:rPr>
+        <w:t>GaurdDuty</w:t>
+      </w:r>
+      <w:proofErr w:type="spellEnd"/>
+      <w:r>
+        <w:rPr>
+          <w:rFonts w:eastAsiaTheme="majorEastAsia"/>
+          <w:sz w:val="32"/>
+          <w:szCs w:val="32"/>
+        </w:rPr>
+        <w:t xml:space="preserve"> – Machine learning backed solution to identify common behavior and flag/alert when things are out of the norm</w:t>
+      </w:r>
+    </w:p>
+    <w:p>
+      <w:pPr>
+        <w:pStyle w:val="ListParagraph"/>
+        <w:numPr>
+          <w:ilvl w:val="1"/>
+          <w:numId w:val="1"/>
+        </w:numPr>
+        <w:rPr>
+          <w:rFonts w:eastAsiaTheme="majorEastAsia"/>
+          <w:sz w:val="32"/>
+          <w:szCs w:val="32"/>
+        </w:rPr>
+      </w:pPr>
+      <w:r>
+        <w:rPr>
+          <w:rFonts w:eastAsiaTheme="majorEastAsia"/>
+          <w:sz w:val="32"/>
+          <w:szCs w:val="32"/>
+        </w:rPr>
+        <w:t>Inspector – Vulnerability assessment service with two different options (network based/agentless) and (host based/with Agent)</w:t>
+      </w:r>
+    </w:p>
+    <w:p>
+      <w:pPr>
+        <w:pStyle w:val="ListParagraph"/>
+        <w:numPr>
+          <w:ilvl w:val="1"/>
+          <w:numId w:val="1"/>
+        </w:numPr>
+        <w:rPr>
+          <w:rFonts w:eastAsiaTheme="majorEastAsia"/>
+          <w:sz w:val="32"/>
+          <w:szCs w:val="32"/>
+        </w:rPr>
+      </w:pPr>
+      <w:r>
+        <w:rPr>
+          <w:rFonts w:eastAsiaTheme="majorEastAsia"/>
+          <w:sz w:val="32"/>
+          <w:szCs w:val="32"/>
+        </w:rPr>
+        <w:t>Macie – Machine learning backed service that identifies and notifies you of sensitive data in S3 and learns user behavior as it relates to S3.</w:t>
+      </w:r>
+    </w:p>
+    <w:p>
+      <w:pPr>
+        <w:pStyle w:val="ListParagraph"/>
+        <w:numPr>
+          <w:ilvl w:val="1"/>
+          <w:numId w:val="1"/>
+        </w:numPr>
+        <w:rPr>
+          <w:rFonts w:eastAsiaTheme="majorEastAsia"/>
+          <w:sz w:val="32"/>
+          <w:szCs w:val="32"/>
+        </w:rPr>
+      </w:pPr>
+      <w:r>
+        <w:rPr>
+          <w:rFonts w:eastAsiaTheme="majorEastAsia"/>
+          <w:sz w:val="32"/>
+          <w:szCs w:val="32"/>
+        </w:rPr>
+        <w:t>3</w:t>
+      </w:r>
+      <w:r>
+        <w:rPr>
+          <w:rFonts w:eastAsiaTheme="majorEastAsia"/>
+          <w:sz w:val="32"/>
+          <w:szCs w:val="32"/>
+          <w:vertAlign w:val="superscript"/>
+        </w:rPr>
+        <w:t>rd</w:t>
+      </w:r>
+      <w:r>
+        <w:rPr>
+          <w:rFonts w:eastAsiaTheme="majorEastAsia"/>
+          <w:sz w:val="32"/>
+          <w:szCs w:val="32"/>
+        </w:rPr>
+        <w:t xml:space="preserve"> party options (currently 22 different 3</w:t>
+      </w:r>
+      <w:r>
+        <w:rPr>
+          <w:rFonts w:eastAsiaTheme="majorEastAsia"/>
+          <w:sz w:val="32"/>
+          <w:szCs w:val="32"/>
+          <w:vertAlign w:val="superscript"/>
+        </w:rPr>
+        <w:t>rd</w:t>
+      </w:r>
+      <w:r>
+        <w:rPr>
+          <w:rFonts w:eastAsiaTheme="majorEastAsia"/>
+          <w:sz w:val="32"/>
+          <w:szCs w:val="32"/>
+        </w:rPr>
+        <w:t xml:space="preserve"> party solutions)</w:t>
+      </w:r>
+    </w:p>
+    <w:p>
+      <w:pPr>
+        <w:pStyle w:val="ListParagraph"/>
+        <w:numPr>
+          <w:ilvl w:val="0"/>
+          <w:numId w:val="1"/>
+        </w:numPr>
+        <w:rPr>
+          <w:rFonts w:eastAsiaTheme="majorEastAsia"/>
+          <w:sz w:val="32"/>
+          <w:szCs w:val="32"/>
+        </w:rPr>
+      </w:pPr>
+      <w:r>
+        <w:rPr>
+          <w:rFonts w:eastAsiaTheme="majorEastAsia"/>
+          <w:sz w:val="32"/>
+          <w:szCs w:val="32"/>
+        </w:rPr>
+        <w:t>Look at ‘</w:t>
+      </w:r>
+      <w:r>
+        <w:rPr>
+          <w:rFonts w:eastAsiaTheme="majorEastAsia"/>
+          <w:sz w:val="32"/>
+          <w:szCs w:val="32"/>
+        </w:rPr>
+        <w:t>Compliance Standards’</w:t>
+      </w:r>
+    </w:p>
+    <w:p>
+      <w:pPr>
+        <w:pStyle w:val="ListParagraph"/>
+        <w:numPr>
+          <w:ilvl w:val="0"/>
+          <w:numId w:val="1"/>
+        </w:numPr>
+        <w:rPr>
+          <w:rFonts w:eastAsiaTheme="majorEastAsia"/>
+          <w:sz w:val="32"/>
+          <w:szCs w:val="32"/>
+        </w:rPr>
+      </w:pPr>
+      <w:r>
+        <w:rPr>
+          <w:rFonts w:eastAsiaTheme="majorEastAsia"/>
+          <w:sz w:val="32"/>
+          <w:szCs w:val="32"/>
+        </w:rPr>
+        <w:t>Once looking at results explain these are the CIS controls</w:t>
+      </w:r>
+    </w:p>
+    <w:p>
+      <w:pPr>
+        <w:pStyle w:val="ListParagraph"/>
+        <w:numPr>
+          <w:ilvl w:val="0"/>
+          <w:numId w:val="1"/>
+        </w:numPr>
+        <w:rPr>
+          <w:rFonts w:eastAsiaTheme="majorEastAsia"/>
+          <w:sz w:val="32"/>
+          <w:szCs w:val="32"/>
+        </w:rPr>
+      </w:pPr>
+      <w:r>
+        <w:rPr>
+          <w:rFonts w:eastAsiaTheme="majorEastAsia"/>
+          <w:sz w:val="32"/>
+          <w:szCs w:val="32"/>
+        </w:rPr>
+        <w:t>Filter on S3</w:t>
+      </w:r>
+    </w:p>
+    <w:p>
+      <w:pPr>
+        <w:pStyle w:val="ListParagraph"/>
+        <w:numPr>
+          <w:ilvl w:val="1"/>
+          <w:numId w:val="1"/>
+        </w:numPr>
+        <w:rPr>
+          <w:rFonts w:eastAsiaTheme="majorEastAsia"/>
+          <w:sz w:val="32"/>
+          <w:szCs w:val="32"/>
+        </w:rPr>
+      </w:pPr>
+      <w:r>
+        <w:rPr>
+          <w:rFonts w:eastAsiaTheme="majorEastAsia"/>
+          <w:sz w:val="32"/>
+          <w:szCs w:val="32"/>
+        </w:rPr>
+        <w:t>Mention the lack of a rule for bucket encryption, not there but it is a company policy</w:t>
+      </w:r>
+    </w:p>
+    <w:p>
+      <w:pPr>
+        <w:pStyle w:val="ListParagraph"/>
+        <w:numPr>
+          <w:ilvl w:val="0"/>
+          <w:numId w:val="1"/>
+        </w:numPr>
+        <w:rPr>
+          <w:rFonts w:eastAsiaTheme="majorEastAsia"/>
+          <w:sz w:val="32"/>
+          <w:szCs w:val="32"/>
+        </w:rPr>
+      </w:pPr>
+      <w:r>
+        <w:rPr>
+          <w:rFonts w:eastAsiaTheme="majorEastAsia"/>
+          <w:sz w:val="32"/>
+          <w:szCs w:val="32"/>
+        </w:rPr>
+        <w:t>Discuss how you could add a rule for encrypting S3 buckets and also leverage automated remediation (Config)</w:t>
+      </w:r>
+    </w:p>
+    <w:p>
+      <w:pPr>
+        <w:rPr>
+          <w:rFonts w:eastAsiaTheme="majorEastAsia"/>
+          <w:sz w:val="32"/>
+          <w:szCs w:val="32"/>
+        </w:rPr>
+      </w:pPr>
+    </w:p>
+    <w:p>
+      <w:pPr>
+        <w:rPr>
+          <w:rFonts w:eastAsiaTheme="majorEastAsia"/>
+          <w:sz w:val="32"/>
+          <w:szCs w:val="32"/>
+        </w:rPr>
+      </w:pPr>
+      <w:r>
+        <w:rPr>
+          <w:rFonts w:eastAsiaTheme="majorEastAsia"/>
+          <w:b/>
+          <w:bCs/>
+          <w:sz w:val="32"/>
+          <w:szCs w:val="32"/>
+          <w:u w:val="single"/>
+        </w:rPr>
+        <w:t>Task 5</w:t>
+      </w:r>
+    </w:p>
+    <w:p>
+      <w:pPr>
+        <w:pStyle w:val="ListParagraph"/>
+        <w:numPr>
+          <w:ilvl w:val="0"/>
+          <w:numId w:val="1"/>
+        </w:numPr>
+        <w:rPr>
+          <w:rFonts w:eastAsiaTheme="majorEastAsia"/>
+          <w:sz w:val="32"/>
+          <w:szCs w:val="32"/>
+        </w:rPr>
+      </w:pPr>
+      <w:r>
+        <w:rPr>
+          <w:rFonts w:eastAsiaTheme="majorEastAsia"/>
+          <w:sz w:val="32"/>
+          <w:szCs w:val="32"/>
+        </w:rPr>
+        <w:t>Have attendees work through creating their own config rule</w:t>
+      </w:r>
+    </w:p>
+    <w:p>
+      <w:pPr>
+        <w:pStyle w:val="ListParagraph"/>
+        <w:numPr>
+          <w:ilvl w:val="0"/>
+          <w:numId w:val="1"/>
+        </w:numPr>
+        <w:rPr>
+          <w:rFonts w:eastAsiaTheme="majorEastAsia"/>
+          <w:sz w:val="32"/>
+          <w:szCs w:val="32"/>
+        </w:rPr>
+      </w:pPr>
+      <w:r>
+        <w:rPr>
+          <w:rFonts w:eastAsiaTheme="majorEastAsia"/>
+          <w:sz w:val="32"/>
+          <w:szCs w:val="32"/>
+        </w:rPr>
+        <w:t>Answer questions as necessary</w:t>
+      </w:r>
+    </w:p>
+    <w:p>
+      <w:pPr>
+        <w:pStyle w:val="ListParagraph"/>
+        <w:numPr>
+          <w:ilvl w:val="0"/>
+          <w:numId w:val="1"/>
+        </w:numPr>
+        <w:rPr>
+          <w:rFonts w:eastAsiaTheme="majorEastAsia"/>
+          <w:sz w:val="32"/>
+          <w:szCs w:val="32"/>
+        </w:rPr>
+      </w:pPr>
+      <w:r>
+        <w:rPr>
+          <w:rFonts w:eastAsiaTheme="majorEastAsia"/>
+          <w:sz w:val="32"/>
+          <w:szCs w:val="32"/>
+        </w:rPr>
+        <w:t>Note that it could take some time for the rule to evaluate</w:t>
+      </w:r>
+    </w:p>
+    <w:p>
+      <w:pPr>
+        <w:rPr>
+          <w:rFonts w:eastAsiaTheme="majorEastAsia"/>
+          <w:sz w:val="32"/>
+          <w:szCs w:val="32"/>
+        </w:rPr>
+      </w:pPr>
+    </w:p>
+    <w:p>
+      <w:pPr>
+        <w:rPr>
+          <w:rFonts w:eastAsiaTheme="majorEastAsia"/>
+          <w:b/>
+          <w:bCs/>
+          <w:sz w:val="32"/>
+          <w:szCs w:val="32"/>
+          <w:u w:val="single"/>
+        </w:rPr>
+      </w:pPr>
+      <w:r>
+        <w:rPr>
+          <w:rFonts w:eastAsiaTheme="majorEastAsia"/>
+          <w:b/>
+          <w:bCs/>
+          <w:sz w:val="32"/>
+          <w:szCs w:val="32"/>
+          <w:u w:val="single"/>
+        </w:rPr>
+        <w:t xml:space="preserve">Task </w:t>
+      </w:r>
+      <w:r>
+        <w:rPr>
+          <w:rFonts w:eastAsiaTheme="majorEastAsia"/>
+          <w:b/>
+          <w:bCs/>
+          <w:sz w:val="32"/>
+          <w:szCs w:val="32"/>
+          <w:u w:val="single"/>
+        </w:rPr>
+        <w:t>6</w:t>
+      </w:r>
+    </w:p>
+    <w:p>
+      <w:pPr>
+        <w:pStyle w:val="ListParagraph"/>
+        <w:numPr>
+          <w:ilvl w:val="0"/>
+          <w:numId w:val="1"/>
+        </w:numPr>
+        <w:rPr>
+          <w:rFonts w:eastAsiaTheme="majorEastAsia"/>
+          <w:b/>
+          <w:bCs/>
+          <w:sz w:val="32"/>
+          <w:szCs w:val="32"/>
+          <w:u w:val="single"/>
+        </w:rPr>
+      </w:pPr>
+      <w:r>
+        <w:rPr>
+          <w:rFonts w:eastAsiaTheme="majorEastAsia"/>
+          <w:sz w:val="32"/>
+          <w:szCs w:val="32"/>
+        </w:rPr>
+        <w:t>Have attendees navigate to the AWS Config service in the console</w:t>
+      </w:r>
+    </w:p>
+    <w:p>
+      <w:pPr>
+        <w:pStyle w:val="ListParagraph"/>
+        <w:numPr>
+          <w:ilvl w:val="0"/>
+          <w:numId w:val="1"/>
+        </w:numPr>
+        <w:rPr>
+          <w:rFonts w:eastAsiaTheme="majorEastAsia"/>
+          <w:b/>
+          <w:bCs/>
+          <w:sz w:val="32"/>
+          <w:szCs w:val="32"/>
+          <w:u w:val="single"/>
+        </w:rPr>
+      </w:pPr>
+      <w:r>
+        <w:rPr>
+          <w:rFonts w:eastAsiaTheme="majorEastAsia"/>
+          <w:sz w:val="32"/>
+          <w:szCs w:val="32"/>
+        </w:rPr>
+        <w:t>Direct them to the ‘S3_Bucket_Public_Read_Prohibited’ rule</w:t>
+      </w:r>
+    </w:p>
+    <w:p>
+      <w:pPr>
+        <w:pStyle w:val="ListParagraph"/>
+        <w:numPr>
+          <w:ilvl w:val="1"/>
+          <w:numId w:val="1"/>
+        </w:numPr>
+        <w:rPr>
+          <w:rFonts w:eastAsiaTheme="majorEastAsia"/>
+          <w:b/>
+          <w:bCs/>
+          <w:sz w:val="32"/>
+          <w:szCs w:val="32"/>
+          <w:u w:val="single"/>
+        </w:rPr>
+      </w:pPr>
+      <w:r>
+        <w:rPr>
+          <w:rFonts w:eastAsiaTheme="majorEastAsia"/>
+          <w:sz w:val="32"/>
+          <w:szCs w:val="32"/>
+        </w:rPr>
+        <w:t>Click the name</w:t>
+      </w:r>
+    </w:p>
+    <w:p>
+      <w:pPr>
+        <w:pStyle w:val="ListParagraph"/>
+        <w:numPr>
+          <w:ilvl w:val="1"/>
+          <w:numId w:val="1"/>
+        </w:numPr>
+        <w:rPr>
+          <w:rFonts w:eastAsiaTheme="majorEastAsia"/>
+          <w:b/>
+          <w:bCs/>
+          <w:sz w:val="32"/>
+          <w:szCs w:val="32"/>
+          <w:u w:val="single"/>
+        </w:rPr>
+      </w:pPr>
+      <w:r>
+        <w:rPr>
+          <w:rFonts w:eastAsiaTheme="majorEastAsia"/>
+          <w:sz w:val="32"/>
+          <w:szCs w:val="32"/>
+        </w:rPr>
+        <w:t xml:space="preserve">Click edit and view the </w:t>
+      </w:r>
+      <w:r>
+        <w:rPr>
+          <w:rFonts w:eastAsiaTheme="majorEastAsia"/>
+          <w:sz w:val="32"/>
+          <w:szCs w:val="32"/>
+        </w:rPr>
+        <w:t>remediation</w:t>
+      </w:r>
+      <w:r>
+        <w:rPr>
+          <w:rFonts w:eastAsiaTheme="majorEastAsia"/>
+          <w:sz w:val="32"/>
+          <w:szCs w:val="32"/>
+        </w:rPr>
+        <w:t xml:space="preserve"> actions</w:t>
+      </w:r>
+    </w:p>
+    <w:p>
+      <w:pPr>
+        <w:pStyle w:val="ListParagraph"/>
+        <w:numPr>
+          <w:ilvl w:val="1"/>
+          <w:numId w:val="1"/>
+        </w:numPr>
+        <w:rPr>
+          <w:rFonts w:eastAsiaTheme="majorEastAsia"/>
+          <w:b/>
+          <w:bCs/>
+          <w:sz w:val="32"/>
+          <w:szCs w:val="32"/>
+          <w:u w:val="single"/>
+        </w:rPr>
+      </w:pPr>
+      <w:r>
+        <w:rPr>
+          <w:rFonts w:eastAsiaTheme="majorEastAsia"/>
+          <w:sz w:val="32"/>
+          <w:szCs w:val="32"/>
+        </w:rPr>
+        <w:t>Close the edit screen and view the buckets it found (if not populated click re-</w:t>
+      </w:r>
+      <w:r>
+        <w:rPr>
+          <w:rFonts w:eastAsiaTheme="majorEastAsia"/>
+          <w:sz w:val="32"/>
+          <w:szCs w:val="32"/>
+        </w:rPr>
+        <w:t>evaluate</w:t>
+      </w:r>
+      <w:r>
+        <w:rPr>
+          <w:rFonts w:eastAsiaTheme="majorEastAsia"/>
+          <w:sz w:val="32"/>
+          <w:szCs w:val="32"/>
+        </w:rPr>
+        <w:t xml:space="preserve">, if not remediated, click </w:t>
+      </w:r>
+      <w:r>
+        <w:rPr>
+          <w:rFonts w:eastAsiaTheme="majorEastAsia"/>
+          <w:sz w:val="32"/>
+          <w:szCs w:val="32"/>
+        </w:rPr>
+        <w:t>remediate</w:t>
+      </w:r>
+      <w:r>
+        <w:rPr>
+          <w:rFonts w:eastAsiaTheme="majorEastAsia"/>
+          <w:sz w:val="32"/>
+          <w:szCs w:val="32"/>
+        </w:rPr>
+        <w:t>)</w:t>
+      </w:r>
+    </w:p>
+    <w:p>
+      <w:pPr>
+        <w:pStyle w:val="ListParagraph"/>
+        <w:numPr>
+          <w:ilvl w:val="2"/>
+          <w:numId w:val="1"/>
+        </w:numPr>
+        <w:spacing w:after="200" w:line="276" w:lineRule="auto"/>
+        <w:rPr>
+          <w:rFonts w:eastAsiaTheme="majorEastAsia"/>
+          <w:sz w:val="32"/>
+          <w:szCs w:val="32"/>
+        </w:rPr>
+      </w:pPr>
+      <w:r>
+        <w:rPr>
+          <w:rFonts w:eastAsiaTheme="majorEastAsia"/>
+          <w:sz w:val="32"/>
+          <w:szCs w:val="32"/>
+        </w:rPr>
+        <w:t>If you don’t see resources, move on to the next step and come back later</w:t>
+      </w:r>
+      <w:r>
+        <w:rPr>
+          <w:rFonts w:eastAsiaTheme="majorEastAsia"/>
+          <w:sz w:val="32"/>
+          <w:szCs w:val="32"/>
+        </w:rPr>
+        <w:t xml:space="preserve"> -&gt; </w:t>
+      </w:r>
+      <w:r>
+        <w:rPr>
+          <w:rFonts w:eastAsiaTheme="majorEastAsia"/>
+          <w:b/>
+          <w:bCs/>
+          <w:sz w:val="32"/>
+          <w:szCs w:val="32"/>
+        </w:rPr>
+        <w:t>Will likely need to come back</w:t>
+      </w:r>
+    </w:p>
+    <w:p>
+      <w:pPr>
+        <w:pStyle w:val="ListParagraph"/>
+        <w:numPr>
+          <w:ilvl w:val="1"/>
+          <w:numId w:val="1"/>
+        </w:numPr>
+        <w:rPr>
+          <w:rFonts w:eastAsiaTheme="majorEastAsia"/>
+          <w:b/>
+          <w:bCs/>
+          <w:sz w:val="32"/>
+          <w:szCs w:val="32"/>
+          <w:u w:val="single"/>
+        </w:rPr>
+      </w:pPr>
+      <w:r>
+        <w:rPr>
+          <w:rFonts w:eastAsiaTheme="majorEastAsia"/>
+          <w:sz w:val="32"/>
+          <w:szCs w:val="32"/>
+        </w:rPr>
+        <w:t xml:space="preserve">Next Open the Config rule for </w:t>
+      </w:r>
+      <w:r>
+        <w:rPr>
+          <w:rFonts w:eastAsiaTheme="majorEastAsia"/>
+          <w:sz w:val="32"/>
+          <w:szCs w:val="32"/>
+        </w:rPr>
+        <w:t>‘</w:t>
+      </w:r>
+      <w:r>
+        <w:rPr>
+          <w:rFonts w:eastAsiaTheme="majorEastAsia"/>
+          <w:sz w:val="32"/>
+          <w:szCs w:val="32"/>
+        </w:rPr>
+        <w:t>REQUIRED_TAGS’</w:t>
+      </w:r>
+    </w:p>
+    <w:p>
+      <w:pPr>
+        <w:pStyle w:val="ListParagraph"/>
+        <w:numPr>
+          <w:ilvl w:val="2"/>
+          <w:numId w:val="1"/>
+        </w:numPr>
+        <w:rPr>
+          <w:rFonts w:eastAsiaTheme="majorEastAsia"/>
+          <w:b/>
+          <w:bCs/>
+          <w:sz w:val="32"/>
+          <w:szCs w:val="32"/>
+          <w:u w:val="single"/>
+        </w:rPr>
+      </w:pPr>
+      <w:r>
+        <w:rPr>
+          <w:rFonts w:eastAsiaTheme="majorEastAsia"/>
+          <w:sz w:val="32"/>
+          <w:szCs w:val="32"/>
+        </w:rPr>
+        <w:t>Click Edit and note the remediation, pushing to an SNS topic vs. remediating</w:t>
+      </w:r>
+    </w:p>
+    <w:p>
+      <w:pPr>
+        <w:pStyle w:val="ListParagraph"/>
+        <w:numPr>
+          <w:ilvl w:val="2"/>
+          <w:numId w:val="1"/>
+        </w:numPr>
+        <w:rPr>
+          <w:rFonts w:eastAsiaTheme="majorEastAsia"/>
+          <w:b/>
+          <w:bCs/>
+          <w:sz w:val="32"/>
+          <w:szCs w:val="32"/>
+          <w:u w:val="single"/>
+        </w:rPr>
+      </w:pPr>
+      <w:r>
+        <w:rPr>
+          <w:rFonts w:eastAsiaTheme="majorEastAsia"/>
+          <w:sz w:val="32"/>
+          <w:szCs w:val="32"/>
+        </w:rPr>
+        <w:t>Using a Lambda for remediation</w:t>
+      </w:r>
+    </w:p>
+    <w:p>
+      <w:pPr>
+        <w:pStyle w:val="ListParagraph"/>
+        <w:numPr>
+          <w:ilvl w:val="2"/>
+          <w:numId w:val="1"/>
+        </w:numPr>
+        <w:rPr>
+          <w:rFonts w:eastAsiaTheme="majorEastAsia"/>
+          <w:b/>
+          <w:bCs/>
+          <w:sz w:val="32"/>
+          <w:szCs w:val="32"/>
+          <w:u w:val="single"/>
+        </w:rPr>
+      </w:pPr>
+      <w:r>
+        <w:rPr>
+          <w:rFonts w:eastAsiaTheme="majorEastAsia"/>
+          <w:sz w:val="32"/>
+          <w:szCs w:val="32"/>
+        </w:rPr>
+        <w:t xml:space="preserve">Have attendees open Lambda console in another tab and find/review the lambda function with </w:t>
+      </w:r>
+      <w:r>
+        <w:rPr>
+          <w:rFonts w:eastAsiaTheme="majorEastAsia"/>
+          <w:sz w:val="32"/>
+          <w:szCs w:val="32"/>
+        </w:rPr>
+        <w:t>name including ‘</w:t>
+      </w:r>
+      <w:proofErr w:type="spellStart"/>
+      <w:r>
+        <w:rPr>
+          <w:rFonts w:eastAsiaTheme="majorEastAsia"/>
+          <w:sz w:val="32"/>
+          <w:szCs w:val="32"/>
+        </w:rPr>
+        <w:t>requiredtags</w:t>
+      </w:r>
+      <w:proofErr w:type="spellEnd"/>
+      <w:r>
+        <w:rPr>
+          <w:rFonts w:eastAsiaTheme="majorEastAsia"/>
+          <w:sz w:val="32"/>
+          <w:szCs w:val="32"/>
+        </w:rPr>
+        <w:t>’</w:t>
+      </w:r>
+      <w:r>
+        <w:rPr>
+          <w:rFonts w:eastAsiaTheme="majorEastAsia"/>
+          <w:sz w:val="32"/>
+          <w:szCs w:val="32"/>
+        </w:rPr>
+        <w:t xml:space="preserve"> in the name</w:t>
+      </w:r>
+      <w:r>
+        <w:rPr>
+          <w:rFonts w:eastAsiaTheme="majorEastAsia"/>
+          <w:sz w:val="32"/>
+          <w:szCs w:val="32"/>
+        </w:rPr>
+        <w:t xml:space="preserve"> (nothing specific just so they know where it is)</w:t>
+      </w:r>
+    </w:p>
+    <w:p>
+      <w:pPr>
+        <w:pStyle w:val="ListParagraph"/>
+        <w:numPr>
+          <w:ilvl w:val="1"/>
+          <w:numId w:val="1"/>
+        </w:numPr>
+        <w:rPr>
+          <w:rFonts w:eastAsiaTheme="majorEastAsia"/>
+          <w:b/>
+          <w:bCs/>
+          <w:sz w:val="32"/>
+          <w:szCs w:val="32"/>
+          <w:u w:val="single"/>
+        </w:rPr>
+      </w:pPr>
+      <w:r>
+        <w:rPr>
+          <w:rFonts w:eastAsiaTheme="majorEastAsia"/>
+          <w:sz w:val="32"/>
+          <w:szCs w:val="32"/>
+        </w:rPr>
+        <w:t>Go back to the config rule</w:t>
+      </w:r>
+    </w:p>
+    <w:p>
+      <w:pPr>
+        <w:pStyle w:val="ListParagraph"/>
+        <w:numPr>
+          <w:ilvl w:val="2"/>
+          <w:numId w:val="1"/>
+        </w:numPr>
+        <w:rPr>
+          <w:rFonts w:eastAsiaTheme="majorEastAsia"/>
+          <w:b/>
+          <w:bCs/>
+          <w:sz w:val="32"/>
+          <w:szCs w:val="32"/>
+          <w:u w:val="single"/>
+        </w:rPr>
+      </w:pPr>
+      <w:r>
+        <w:rPr>
+          <w:rFonts w:eastAsiaTheme="majorEastAsia"/>
+          <w:sz w:val="32"/>
+          <w:szCs w:val="32"/>
+        </w:rPr>
+        <w:t>Click on the resource name and talk through the Compliance Timeline (changes in compliance status)</w:t>
+      </w:r>
+    </w:p>
+    <w:p>
+      <w:pPr>
+        <w:pStyle w:val="ListParagraph"/>
+        <w:numPr>
+          <w:ilvl w:val="2"/>
+          <w:numId w:val="1"/>
+        </w:numPr>
+        <w:rPr>
+          <w:rFonts w:eastAsiaTheme="majorEastAsia"/>
+          <w:b/>
+          <w:bCs/>
+          <w:sz w:val="32"/>
+          <w:szCs w:val="32"/>
+          <w:u w:val="single"/>
+        </w:rPr>
+      </w:pPr>
+      <w:r>
+        <w:rPr>
+          <w:rFonts w:eastAsiaTheme="majorEastAsia"/>
+          <w:sz w:val="32"/>
+          <w:szCs w:val="32"/>
+        </w:rPr>
+        <w:t>Validate resource has had tags updated (click on name out of rule screen)</w:t>
+      </w:r>
+    </w:p>
+    <w:p>
+      <w:pPr>
+        <w:rPr>
+          <w:rFonts w:eastAsiaTheme="majorEastAsia"/>
+          <w:sz w:val="32"/>
+          <w:szCs w:val="32"/>
+        </w:rPr>
+      </w:pPr>
+    </w:p>
+    <w:p>
+      <w:pPr>
+        <w:rPr>
+          <w:rFonts w:eastAsiaTheme="majorEastAsia"/>
+          <w:b/>
+          <w:bCs/>
+          <w:sz w:val="32"/>
+          <w:szCs w:val="32"/>
+          <w:u w:val="single"/>
+        </w:rPr>
+      </w:pPr>
+      <w:r>
+        <w:rPr>
+          <w:rFonts w:eastAsiaTheme="majorEastAsia"/>
+          <w:b/>
+          <w:bCs/>
+          <w:sz w:val="32"/>
+          <w:szCs w:val="32"/>
+          <w:u w:val="single"/>
+        </w:rPr>
+        <w:t xml:space="preserve">Task </w:t>
+      </w:r>
+      <w:r>
+        <w:rPr>
+          <w:rFonts w:eastAsiaTheme="majorEastAsia"/>
+          <w:b/>
+          <w:bCs/>
+          <w:sz w:val="32"/>
+          <w:szCs w:val="32"/>
+          <w:u w:val="single"/>
+        </w:rPr>
+        <w:t>7</w:t>
+      </w:r>
+    </w:p>
+    <w:p>
+      <w:pPr>
+        <w:pStyle w:val="ListParagraph"/>
+        <w:numPr>
+          <w:ilvl w:val="0"/>
+          <w:numId w:val="1"/>
+        </w:numPr>
+        <w:rPr>
+          <w:rFonts w:eastAsiaTheme="majorEastAsia"/>
+          <w:sz w:val="32"/>
+          <w:szCs w:val="32"/>
+          <w:u w:val="single"/>
+        </w:rPr>
+      </w:pPr>
+      <w:r>
+        <w:rPr>
+          <w:rFonts w:eastAsiaTheme="majorEastAsia"/>
+          <w:sz w:val="32"/>
+          <w:szCs w:val="32"/>
+        </w:rPr>
+        <w:t>Based on time remaining encourage attendees to view existing config rules and create resources that will be remediated with those rules. (S3 bucket w/ public access</w:t>
+      </w:r>
+      <w:r>
+        <w:rPr>
+          <w:rFonts w:eastAsiaTheme="majorEastAsia"/>
+          <w:sz w:val="32"/>
+          <w:szCs w:val="32"/>
+        </w:rPr>
+        <w:t xml:space="preserve"> and enforced tags</w:t>
+      </w:r>
+      <w:r>
+        <w:rPr>
+          <w:rFonts w:eastAsiaTheme="majorEastAsia"/>
+          <w:sz w:val="32"/>
+          <w:szCs w:val="32"/>
+        </w:rPr>
+        <w:t xml:space="preserve"> is the easiest)</w:t>
+      </w:r>
+    </w:p>
+    <w:p>
+      <w:pPr>
+        <w:pStyle w:val="ListParagraph"/>
+        <w:numPr>
+          <w:ilvl w:val="0"/>
+          <w:numId w:val="1"/>
+        </w:numPr>
+        <w:rPr>
+          <w:rFonts w:eastAsiaTheme="majorEastAsia"/>
+          <w:sz w:val="32"/>
+          <w:szCs w:val="32"/>
+          <w:u w:val="single"/>
+        </w:rPr>
+      </w:pPr>
+      <w:r>
+        <w:rPr>
+          <w:rFonts w:eastAsiaTheme="majorEastAsia"/>
+          <w:sz w:val="32"/>
+          <w:szCs w:val="32"/>
+        </w:rPr>
+        <w:t>Have them validate resources were remediated</w:t>
+      </w:r>
+    </w:p>
+    <w:p>
+      <w:pPr>
+        <w:rPr>
+          <w:rFonts w:eastAsiaTheme="majorEastAsia"/>
+          <w:sz w:val="32"/>
+          <w:szCs w:val="32"/>
+          <w:u w:val="single"/>
+        </w:rPr>
+      </w:pPr>
+    </w:p>
+    <w:p>
+      <w:pPr>
+        <w:rPr>
+          <w:rFonts w:eastAsiaTheme="majorEastAsia"/>
+          <w:b/>
+          <w:bCs/>
+          <w:sz w:val="32"/>
+          <w:szCs w:val="32"/>
+          <w:u w:val="single"/>
+        </w:rPr>
+      </w:pPr>
+      <w:r>
+        <w:rPr>
+          <w:rFonts w:eastAsiaTheme="majorEastAsia"/>
+          <w:b/>
+          <w:bCs/>
+          <w:sz w:val="32"/>
+          <w:szCs w:val="32"/>
+          <w:u w:val="single"/>
+        </w:rPr>
+        <w:t>Task 9</w:t>
+      </w:r>
+    </w:p>
+    <w:p>
+      <w:pPr>
+        <w:pStyle w:val="ListParagraph"/>
+        <w:numPr>
+          <w:ilvl w:val="0"/>
+          <w:numId w:val="1"/>
+        </w:numPr>
+        <w:rPr>
+          <w:rFonts w:eastAsiaTheme="majorEastAsia"/>
+          <w:sz w:val="32"/>
+          <w:szCs w:val="32"/>
+          <w:u w:val="single"/>
+        </w:rPr>
+      </w:pPr>
+      <w:r>
+        <w:rPr>
+          <w:rFonts w:eastAsiaTheme="majorEastAsia"/>
+          <w:sz w:val="32"/>
+          <w:szCs w:val="32"/>
+        </w:rPr>
         <w:lastRenderedPageBreak/>
-        <w:t>Task 4</w:t>
-      </w:r>
-    </w:p>
-    <w:p>
-      <w:pPr>
-        <w:pStyle w:val="ListParagraph"/>
-        <w:numPr>
-          <w:ilvl w:val="0"/>
-          <w:numId w:val="1"/>
-        </w:numPr>
-        <w:rPr>
-          <w:rFonts w:eastAsiaTheme="majorEastAsia"/>
-          <w:sz w:val="32"/>
-          <w:szCs w:val="32"/>
-        </w:rPr>
-      </w:pPr>
-      <w:r>
-        <w:rPr>
-          <w:rFonts w:eastAsiaTheme="majorEastAsia"/>
-          <w:sz w:val="32"/>
-          <w:szCs w:val="32"/>
-        </w:rPr>
-        <w:t>Have the attendees open a new tab for the Security Hub service</w:t>
-      </w:r>
-    </w:p>
-    <w:p>
-      <w:pPr>
-        <w:pStyle w:val="ListParagraph"/>
-        <w:numPr>
-          <w:ilvl w:val="0"/>
-          <w:numId w:val="1"/>
-        </w:numPr>
-        <w:rPr>
-          <w:rFonts w:eastAsiaTheme="majorEastAsia"/>
-          <w:sz w:val="32"/>
-          <w:szCs w:val="32"/>
-        </w:rPr>
-      </w:pPr>
-      <w:r>
-        <w:rPr>
-          <w:rFonts w:eastAsiaTheme="majorEastAsia"/>
-          <w:sz w:val="32"/>
-          <w:szCs w:val="32"/>
-        </w:rPr>
-        <w:t>Discuss how you are starting to see certain findings and entries, based on CIS (Center for Internet Security) hardening guidelines</w:t>
-      </w:r>
-    </w:p>
-    <w:p>
-      <w:pPr>
-        <w:pStyle w:val="ListParagraph"/>
-        <w:numPr>
-          <w:ilvl w:val="0"/>
-          <w:numId w:val="1"/>
-        </w:numPr>
-        <w:rPr>
-          <w:rFonts w:eastAsiaTheme="majorEastAsia"/>
-          <w:sz w:val="32"/>
-          <w:szCs w:val="32"/>
-        </w:rPr>
-      </w:pPr>
-      <w:r>
-        <w:rPr>
-          <w:rFonts w:eastAsiaTheme="majorEastAsia"/>
-          <w:sz w:val="32"/>
-          <w:szCs w:val="32"/>
-        </w:rPr>
-        <w:t>Briefly discuss the CIS items that are populated in the ‘findings’ section; mention it helps you to know what you don’t know</w:t>
-      </w:r>
-    </w:p>
-    <w:p>
-      <w:pPr>
-        <w:pStyle w:val="ListParagraph"/>
-        <w:numPr>
-          <w:ilvl w:val="0"/>
-          <w:numId w:val="1"/>
-        </w:numPr>
-        <w:rPr>
-          <w:rFonts w:eastAsiaTheme="majorEastAsia"/>
-          <w:sz w:val="32"/>
-          <w:szCs w:val="32"/>
-        </w:rPr>
-      </w:pPr>
-      <w:r>
-        <w:rPr>
-          <w:rFonts w:eastAsiaTheme="majorEastAsia"/>
-          <w:sz w:val="32"/>
-          <w:szCs w:val="32"/>
-        </w:rPr>
-        <w:t>Click on the integrations section and discuss various integration options</w:t>
-      </w:r>
-    </w:p>
-    <w:p>
-      <w:pPr>
-        <w:pStyle w:val="ListParagraph"/>
-        <w:numPr>
-          <w:ilvl w:val="1"/>
-          <w:numId w:val="1"/>
-        </w:numPr>
-        <w:rPr>
-          <w:rFonts w:eastAsiaTheme="majorEastAsia"/>
-          <w:sz w:val="32"/>
-          <w:szCs w:val="32"/>
-        </w:rPr>
-      </w:pPr>
-      <w:proofErr w:type="spellStart"/>
-      <w:r>
-        <w:rPr>
-          <w:rFonts w:eastAsiaTheme="majorEastAsia"/>
-          <w:sz w:val="32"/>
-          <w:szCs w:val="32"/>
-        </w:rPr>
-        <w:t>GaurdDuty</w:t>
-      </w:r>
-      <w:proofErr w:type="spellEnd"/>
-      <w:r>
-        <w:rPr>
-          <w:rFonts w:eastAsiaTheme="majorEastAsia"/>
-          <w:sz w:val="32"/>
-          <w:szCs w:val="32"/>
-        </w:rPr>
-        <w:t xml:space="preserve"> – Machine learning backed solution to identify common behavior and flag/alert when things are out of the norm</w:t>
-      </w:r>
-    </w:p>
-    <w:p>
-      <w:pPr>
-        <w:pStyle w:val="ListParagraph"/>
-        <w:numPr>
-          <w:ilvl w:val="1"/>
-          <w:numId w:val="1"/>
-        </w:numPr>
-        <w:rPr>
-          <w:rFonts w:eastAsiaTheme="majorEastAsia"/>
-          <w:sz w:val="32"/>
-          <w:szCs w:val="32"/>
-        </w:rPr>
-      </w:pPr>
-      <w:r>
-        <w:rPr>
-          <w:rFonts w:eastAsiaTheme="majorEastAsia"/>
-          <w:sz w:val="32"/>
-          <w:szCs w:val="32"/>
-        </w:rPr>
-        <w:t>Inspector – Vulnerability assessment service with two different options (network based/agentless) and (host based/with Agent)</w:t>
-      </w:r>
-    </w:p>
-    <w:p>
-      <w:pPr>
-        <w:pStyle w:val="ListParagraph"/>
-        <w:numPr>
-          <w:ilvl w:val="1"/>
-          <w:numId w:val="1"/>
-        </w:numPr>
-        <w:rPr>
-          <w:rFonts w:eastAsiaTheme="majorEastAsia"/>
-          <w:sz w:val="32"/>
-          <w:szCs w:val="32"/>
-        </w:rPr>
-      </w:pPr>
-      <w:r>
-        <w:rPr>
-          <w:rFonts w:eastAsiaTheme="majorEastAsia"/>
-          <w:sz w:val="32"/>
-          <w:szCs w:val="32"/>
-        </w:rPr>
-        <w:t>Macie – Machine learning backed service that identifies and notifies you of sensitive data in S3 and learns user behavior as it relates to S3.</w:t>
-      </w:r>
-    </w:p>
-    <w:p>
-      <w:pPr>
-        <w:pStyle w:val="ListParagraph"/>
-        <w:numPr>
-          <w:ilvl w:val="1"/>
-          <w:numId w:val="1"/>
-        </w:numPr>
-        <w:rPr>
-          <w:rFonts w:eastAsiaTheme="majorEastAsia"/>
-          <w:sz w:val="32"/>
-          <w:szCs w:val="32"/>
-        </w:rPr>
-      </w:pPr>
-      <w:r>
-        <w:rPr>
-          <w:rFonts w:eastAsiaTheme="majorEastAsia"/>
-          <w:sz w:val="32"/>
-          <w:szCs w:val="32"/>
-        </w:rPr>
-        <w:t>3</w:t>
-      </w:r>
-      <w:r>
-        <w:rPr>
-          <w:rFonts w:eastAsiaTheme="majorEastAsia"/>
-          <w:sz w:val="32"/>
-          <w:szCs w:val="32"/>
-          <w:vertAlign w:val="superscript"/>
-        </w:rPr>
-        <w:t>rd</w:t>
-      </w:r>
-      <w:r>
-        <w:rPr>
-          <w:rFonts w:eastAsiaTheme="majorEastAsia"/>
-          <w:sz w:val="32"/>
-          <w:szCs w:val="32"/>
-        </w:rPr>
-        <w:t xml:space="preserve"> party options (currently 22 different 3</w:t>
-      </w:r>
-      <w:r>
-        <w:rPr>
-          <w:rFonts w:eastAsiaTheme="majorEastAsia"/>
-          <w:sz w:val="32"/>
-          <w:szCs w:val="32"/>
-          <w:vertAlign w:val="superscript"/>
-        </w:rPr>
-        <w:t>rd</w:t>
-      </w:r>
-      <w:r>
-        <w:rPr>
-          <w:rFonts w:eastAsiaTheme="majorEastAsia"/>
-          <w:sz w:val="32"/>
-          <w:szCs w:val="32"/>
-        </w:rPr>
-        <w:t xml:space="preserve"> party solutions)</w:t>
-      </w:r>
-    </w:p>
-    <w:p>
-      <w:pPr>
-        <w:pStyle w:val="ListParagraph"/>
-        <w:numPr>
-          <w:ilvl w:val="0"/>
-          <w:numId w:val="1"/>
-        </w:numPr>
-        <w:rPr>
-          <w:rFonts w:eastAsiaTheme="majorEastAsia"/>
-          <w:sz w:val="32"/>
-          <w:szCs w:val="32"/>
-        </w:rPr>
-      </w:pPr>
-      <w:r>
-        <w:rPr>
-          <w:rFonts w:eastAsiaTheme="majorEastAsia"/>
-          <w:sz w:val="32"/>
-          <w:szCs w:val="32"/>
-        </w:rPr>
-        <w:t>Look at ‘Findings’</w:t>
-      </w:r>
-    </w:p>
-    <w:p>
-      <w:pPr>
-        <w:pStyle w:val="ListParagraph"/>
-        <w:numPr>
-          <w:ilvl w:val="0"/>
-          <w:numId w:val="1"/>
-        </w:numPr>
-        <w:rPr>
-          <w:rFonts w:eastAsiaTheme="majorEastAsia"/>
-          <w:sz w:val="32"/>
-          <w:szCs w:val="32"/>
-        </w:rPr>
-      </w:pPr>
-      <w:r>
-        <w:rPr>
-          <w:rFonts w:eastAsiaTheme="majorEastAsia"/>
-          <w:sz w:val="32"/>
-          <w:szCs w:val="32"/>
-        </w:rPr>
-        <w:t>Click on the name of a rule, take not</w:t>
-      </w:r>
-      <w:r>
-        <w:rPr>
-          <w:rFonts w:eastAsiaTheme="majorEastAsia"/>
-          <w:sz w:val="32"/>
-          <w:szCs w:val="32"/>
-        </w:rPr>
-        <w:t>e</w:t>
-      </w:r>
-      <w:r>
-        <w:rPr>
-          <w:rFonts w:eastAsiaTheme="majorEastAsia"/>
-          <w:sz w:val="32"/>
-          <w:szCs w:val="32"/>
-        </w:rPr>
-        <w:t xml:space="preserve"> of the remediation option…. But it’s manual.  Discuss how you can do automated remediation (hint… hint… AWS Config)</w:t>
-      </w:r>
-    </w:p>
-    <w:p>
-      <w:pPr>
-        <w:pStyle w:val="ListParagraph"/>
-        <w:numPr>
-          <w:ilvl w:val="0"/>
-          <w:numId w:val="1"/>
-        </w:numPr>
-        <w:rPr>
-          <w:rFonts w:eastAsiaTheme="majorEastAsia"/>
-          <w:sz w:val="32"/>
-          <w:szCs w:val="32"/>
-        </w:rPr>
-      </w:pPr>
-      <w:r>
-        <w:rPr>
-          <w:rFonts w:eastAsiaTheme="majorEastAsia"/>
-          <w:sz w:val="32"/>
-          <w:szCs w:val="32"/>
-        </w:rPr>
-        <w:t>Go to findings and filter on ‘AwsS3Bucket’</w:t>
-      </w:r>
-    </w:p>
-    <w:p>
-      <w:pPr>
-        <w:pStyle w:val="ListParagraph"/>
-        <w:numPr>
-          <w:ilvl w:val="1"/>
-          <w:numId w:val="1"/>
-        </w:numPr>
-        <w:rPr>
-          <w:rFonts w:eastAsiaTheme="majorEastAsia"/>
-          <w:sz w:val="32"/>
-          <w:szCs w:val="32"/>
-        </w:rPr>
-      </w:pPr>
-      <w:r>
-        <w:rPr>
-          <w:rFonts w:eastAsiaTheme="majorEastAsia"/>
-          <w:sz w:val="32"/>
-          <w:szCs w:val="32"/>
-        </w:rPr>
-        <w:t>Mention the lack of a rule for bucket encryption, not there but it is a company policy</w:t>
-      </w:r>
-    </w:p>
-    <w:p>
-      <w:pPr>
-        <w:pStyle w:val="ListParagraph"/>
-        <w:numPr>
-          <w:ilvl w:val="0"/>
-          <w:numId w:val="1"/>
-        </w:numPr>
-        <w:rPr>
-          <w:rFonts w:eastAsiaTheme="majorEastAsia"/>
-          <w:sz w:val="32"/>
-          <w:szCs w:val="32"/>
-        </w:rPr>
-      </w:pPr>
-      <w:r>
-        <w:rPr>
-          <w:rFonts w:eastAsiaTheme="majorEastAsia"/>
-          <w:sz w:val="32"/>
-          <w:szCs w:val="32"/>
-        </w:rPr>
-        <w:t>Discuss how you could add a rule for encrypting S3 buckets and also leverage automated remediation (Config)</w:t>
-      </w:r>
-    </w:p>
-    <w:p>
-      <w:pPr>
-        <w:rPr>
-          <w:rFonts w:eastAsiaTheme="majorEastAsia"/>
-          <w:sz w:val="32"/>
-          <w:szCs w:val="32"/>
-        </w:rPr>
-      </w:pPr>
-    </w:p>
-    <w:p>
-      <w:pPr>
-        <w:rPr>
-          <w:rFonts w:eastAsiaTheme="majorEastAsia"/>
-          <w:sz w:val="32"/>
-          <w:szCs w:val="32"/>
-        </w:rPr>
-      </w:pPr>
-      <w:r>
-        <w:rPr>
-          <w:rFonts w:eastAsiaTheme="majorEastAsia"/>
-          <w:b/>
-          <w:bCs/>
-          <w:sz w:val="32"/>
-          <w:szCs w:val="32"/>
-          <w:u w:val="single"/>
-        </w:rPr>
-        <w:t>Task 5</w:t>
-      </w:r>
-    </w:p>
-    <w:p>
-      <w:pPr>
-        <w:pStyle w:val="ListParagraph"/>
-        <w:numPr>
-          <w:ilvl w:val="0"/>
-          <w:numId w:val="1"/>
-        </w:numPr>
-        <w:rPr>
-          <w:rFonts w:eastAsiaTheme="majorEastAsia"/>
-          <w:sz w:val="32"/>
-          <w:szCs w:val="32"/>
-        </w:rPr>
-      </w:pPr>
-      <w:r>
-        <w:rPr>
-          <w:rFonts w:eastAsiaTheme="majorEastAsia"/>
-          <w:sz w:val="32"/>
-          <w:szCs w:val="32"/>
-        </w:rPr>
-        <w:t>Have attendees work through creating their own config rule</w:t>
-      </w:r>
-    </w:p>
-    <w:p>
-      <w:pPr>
-        <w:pStyle w:val="ListParagraph"/>
-        <w:numPr>
-          <w:ilvl w:val="0"/>
-          <w:numId w:val="1"/>
-        </w:numPr>
-        <w:rPr>
-          <w:rFonts w:eastAsiaTheme="majorEastAsia"/>
-          <w:sz w:val="32"/>
-          <w:szCs w:val="32"/>
-        </w:rPr>
-      </w:pPr>
-      <w:r>
-        <w:rPr>
-          <w:rFonts w:eastAsiaTheme="majorEastAsia"/>
-          <w:sz w:val="32"/>
-          <w:szCs w:val="32"/>
-        </w:rPr>
-        <w:t>Answer questions as necessary</w:t>
-      </w:r>
-    </w:p>
-    <w:p>
-      <w:pPr>
-        <w:pStyle w:val="ListParagraph"/>
-        <w:numPr>
-          <w:ilvl w:val="0"/>
-          <w:numId w:val="1"/>
-        </w:numPr>
-        <w:rPr>
-          <w:rFonts w:eastAsiaTheme="majorEastAsia"/>
-          <w:sz w:val="32"/>
-          <w:szCs w:val="32"/>
-        </w:rPr>
-      </w:pPr>
-      <w:r>
-        <w:rPr>
-          <w:rFonts w:eastAsiaTheme="majorEastAsia"/>
-          <w:sz w:val="32"/>
-          <w:szCs w:val="32"/>
-        </w:rPr>
-        <w:t>Note that it could take some time for the rule to evaluate</w:t>
-      </w:r>
-    </w:p>
-    <w:p>
-      <w:pPr>
-        <w:rPr>
-          <w:rFonts w:eastAsiaTheme="majorEastAsia"/>
-          <w:sz w:val="32"/>
-          <w:szCs w:val="32"/>
-        </w:rPr>
-      </w:pPr>
-    </w:p>
-    <w:p>
-      <w:pPr>
-        <w:rPr>
-          <w:rFonts w:eastAsiaTheme="majorEastAsia"/>
-          <w:b/>
-          <w:bCs/>
-          <w:sz w:val="32"/>
-          <w:szCs w:val="32"/>
-          <w:u w:val="single"/>
-        </w:rPr>
-      </w:pPr>
-      <w:r>
-        <w:rPr>
-          <w:rFonts w:eastAsiaTheme="majorEastAsia"/>
-          <w:b/>
-          <w:bCs/>
-          <w:sz w:val="32"/>
-          <w:szCs w:val="32"/>
-          <w:u w:val="single"/>
-        </w:rPr>
-        <w:lastRenderedPageBreak/>
-        <w:t xml:space="preserve">Task </w:t>
-      </w:r>
-      <w:r>
-        <w:rPr>
-          <w:rFonts w:eastAsiaTheme="majorEastAsia"/>
-          <w:b/>
-          <w:bCs/>
-          <w:sz w:val="32"/>
-          <w:szCs w:val="32"/>
-          <w:u w:val="single"/>
-        </w:rPr>
-        <w:t>6</w:t>
-      </w:r>
-    </w:p>
-    <w:p>
-      <w:pPr>
-        <w:pStyle w:val="ListParagraph"/>
-        <w:numPr>
-          <w:ilvl w:val="0"/>
-          <w:numId w:val="1"/>
-        </w:numPr>
-        <w:rPr>
-          <w:rFonts w:eastAsiaTheme="majorEastAsia"/>
-          <w:b/>
-          <w:bCs/>
-          <w:sz w:val="32"/>
-          <w:szCs w:val="32"/>
-          <w:u w:val="single"/>
-        </w:rPr>
-      </w:pPr>
-      <w:r>
-        <w:rPr>
-          <w:rFonts w:eastAsiaTheme="majorEastAsia"/>
-          <w:sz w:val="32"/>
-          <w:szCs w:val="32"/>
-        </w:rPr>
-        <w:t>Have attendees navigate to the AWS Config service in the console</w:t>
-      </w:r>
-    </w:p>
-    <w:p>
-      <w:pPr>
-        <w:pStyle w:val="ListParagraph"/>
-        <w:numPr>
-          <w:ilvl w:val="0"/>
-          <w:numId w:val="1"/>
-        </w:numPr>
-        <w:rPr>
-          <w:rFonts w:eastAsiaTheme="majorEastAsia"/>
-          <w:b/>
-          <w:bCs/>
-          <w:sz w:val="32"/>
-          <w:szCs w:val="32"/>
-          <w:u w:val="single"/>
-        </w:rPr>
-      </w:pPr>
-      <w:r>
-        <w:rPr>
-          <w:rFonts w:eastAsiaTheme="majorEastAsia"/>
-          <w:sz w:val="32"/>
-          <w:szCs w:val="32"/>
-        </w:rPr>
-        <w:t>Direct them to the ‘S3_Bucket_Public_Read_Prohibited’ rule</w:t>
-      </w:r>
-    </w:p>
-    <w:p>
-      <w:pPr>
-        <w:pStyle w:val="ListParagraph"/>
-        <w:numPr>
-          <w:ilvl w:val="1"/>
-          <w:numId w:val="1"/>
-        </w:numPr>
-        <w:rPr>
-          <w:rFonts w:eastAsiaTheme="majorEastAsia"/>
-          <w:b/>
-          <w:bCs/>
-          <w:sz w:val="32"/>
-          <w:szCs w:val="32"/>
-          <w:u w:val="single"/>
-        </w:rPr>
-      </w:pPr>
-      <w:r>
-        <w:rPr>
-          <w:rFonts w:eastAsiaTheme="majorEastAsia"/>
-          <w:sz w:val="32"/>
-          <w:szCs w:val="32"/>
-        </w:rPr>
-        <w:t>Click the name</w:t>
-      </w:r>
-    </w:p>
-    <w:p>
-      <w:pPr>
-        <w:pStyle w:val="ListParagraph"/>
-        <w:numPr>
-          <w:ilvl w:val="1"/>
-          <w:numId w:val="1"/>
-        </w:numPr>
-        <w:rPr>
-          <w:rFonts w:eastAsiaTheme="majorEastAsia"/>
-          <w:b/>
-          <w:bCs/>
-          <w:sz w:val="32"/>
-          <w:szCs w:val="32"/>
-          <w:u w:val="single"/>
-        </w:rPr>
-      </w:pPr>
-      <w:r>
-        <w:rPr>
-          <w:rFonts w:eastAsiaTheme="majorEastAsia"/>
-          <w:sz w:val="32"/>
-          <w:szCs w:val="32"/>
-        </w:rPr>
-        <w:t xml:space="preserve">Click edit and view the </w:t>
-      </w:r>
-      <w:r>
-        <w:rPr>
-          <w:rFonts w:eastAsiaTheme="majorEastAsia"/>
-          <w:sz w:val="32"/>
-          <w:szCs w:val="32"/>
-        </w:rPr>
-        <w:t>remediation</w:t>
-      </w:r>
-      <w:r>
-        <w:rPr>
-          <w:rFonts w:eastAsiaTheme="majorEastAsia"/>
-          <w:sz w:val="32"/>
-          <w:szCs w:val="32"/>
-        </w:rPr>
-        <w:t xml:space="preserve"> actions</w:t>
-      </w:r>
-    </w:p>
-    <w:p>
-      <w:pPr>
-        <w:pStyle w:val="ListParagraph"/>
-        <w:numPr>
-          <w:ilvl w:val="1"/>
-          <w:numId w:val="1"/>
-        </w:numPr>
-        <w:rPr>
-          <w:rFonts w:eastAsiaTheme="majorEastAsia"/>
-          <w:b/>
-          <w:bCs/>
-          <w:sz w:val="32"/>
-          <w:szCs w:val="32"/>
-          <w:u w:val="single"/>
-        </w:rPr>
-      </w:pPr>
-      <w:r>
-        <w:rPr>
-          <w:rFonts w:eastAsiaTheme="majorEastAsia"/>
-          <w:sz w:val="32"/>
-          <w:szCs w:val="32"/>
-        </w:rPr>
-        <w:t>Close the edit screen and view the buckets it found (if not populated click re-</w:t>
-      </w:r>
-      <w:r>
-        <w:rPr>
-          <w:rFonts w:eastAsiaTheme="majorEastAsia"/>
-          <w:sz w:val="32"/>
-          <w:szCs w:val="32"/>
-        </w:rPr>
-        <w:t>evaluate</w:t>
-      </w:r>
-      <w:r>
-        <w:rPr>
-          <w:rFonts w:eastAsiaTheme="majorEastAsia"/>
-          <w:sz w:val="32"/>
-          <w:szCs w:val="32"/>
-        </w:rPr>
-        <w:t xml:space="preserve">, if not remediated, click </w:t>
-      </w:r>
-      <w:r>
-        <w:rPr>
-          <w:rFonts w:eastAsiaTheme="majorEastAsia"/>
-          <w:sz w:val="32"/>
-          <w:szCs w:val="32"/>
-        </w:rPr>
-        <w:t>remediate</w:t>
-      </w:r>
-      <w:r>
-        <w:rPr>
-          <w:rFonts w:eastAsiaTheme="majorEastAsia"/>
-          <w:sz w:val="32"/>
-          <w:szCs w:val="32"/>
-        </w:rPr>
-        <w:t>)</w:t>
-      </w:r>
-    </w:p>
-    <w:p>
-      <w:pPr>
-        <w:pStyle w:val="ListParagraph"/>
-        <w:numPr>
-          <w:ilvl w:val="2"/>
-          <w:numId w:val="1"/>
-        </w:numPr>
-        <w:spacing w:after="200" w:line="276" w:lineRule="auto"/>
-        <w:rPr>
-          <w:rFonts w:eastAsiaTheme="majorEastAsia"/>
-          <w:sz w:val="32"/>
-          <w:szCs w:val="32"/>
-        </w:rPr>
-      </w:pPr>
-      <w:r>
-        <w:rPr>
-          <w:rFonts w:eastAsiaTheme="majorEastAsia"/>
-          <w:sz w:val="32"/>
-          <w:szCs w:val="32"/>
-        </w:rPr>
-        <w:t>If you don’t see resources, move on to the next step and come back later</w:t>
-      </w:r>
-    </w:p>
-    <w:p>
-      <w:pPr>
-        <w:pStyle w:val="ListParagraph"/>
-        <w:numPr>
-          <w:ilvl w:val="1"/>
-          <w:numId w:val="1"/>
-        </w:numPr>
-        <w:rPr>
-          <w:rFonts w:eastAsiaTheme="majorEastAsia"/>
-          <w:b/>
-          <w:bCs/>
-          <w:sz w:val="32"/>
-          <w:szCs w:val="32"/>
-          <w:u w:val="single"/>
-        </w:rPr>
-      </w:pPr>
-      <w:r>
-        <w:rPr>
-          <w:rFonts w:eastAsiaTheme="majorEastAsia"/>
-          <w:sz w:val="32"/>
-          <w:szCs w:val="32"/>
-        </w:rPr>
-        <w:t xml:space="preserve">Next Open the Config rule for </w:t>
-      </w:r>
-      <w:r>
-        <w:rPr>
-          <w:rFonts w:eastAsiaTheme="majorEastAsia"/>
-          <w:sz w:val="32"/>
-          <w:szCs w:val="32"/>
-        </w:rPr>
-        <w:t>‘</w:t>
-      </w:r>
-      <w:r>
-        <w:rPr>
-          <w:rFonts w:eastAsiaTheme="majorEastAsia"/>
-          <w:sz w:val="32"/>
-          <w:szCs w:val="32"/>
-        </w:rPr>
-        <w:t>REQUIRED_TAGS’</w:t>
-      </w:r>
-    </w:p>
-    <w:p>
-      <w:pPr>
-        <w:pStyle w:val="ListParagraph"/>
-        <w:numPr>
-          <w:ilvl w:val="2"/>
-          <w:numId w:val="1"/>
-        </w:numPr>
-        <w:rPr>
-          <w:rFonts w:eastAsiaTheme="majorEastAsia"/>
-          <w:b/>
-          <w:bCs/>
-          <w:sz w:val="32"/>
-          <w:szCs w:val="32"/>
-          <w:u w:val="single"/>
-        </w:rPr>
-      </w:pPr>
-      <w:r>
-        <w:rPr>
-          <w:rFonts w:eastAsiaTheme="majorEastAsia"/>
-          <w:sz w:val="32"/>
-          <w:szCs w:val="32"/>
-        </w:rPr>
-        <w:t>Click Edit and note the remediation, pushing to an SNS topic vs. remediating</w:t>
-      </w:r>
-    </w:p>
-    <w:p>
-      <w:pPr>
-        <w:pStyle w:val="ListParagraph"/>
-        <w:numPr>
-          <w:ilvl w:val="2"/>
-          <w:numId w:val="1"/>
-        </w:numPr>
-        <w:rPr>
-          <w:rFonts w:eastAsiaTheme="majorEastAsia"/>
-          <w:b/>
-          <w:bCs/>
-          <w:sz w:val="32"/>
-          <w:szCs w:val="32"/>
-          <w:u w:val="single"/>
-        </w:rPr>
-      </w:pPr>
-      <w:r>
-        <w:rPr>
-          <w:rFonts w:eastAsiaTheme="majorEastAsia"/>
-          <w:sz w:val="32"/>
-          <w:szCs w:val="32"/>
-        </w:rPr>
-        <w:t>Using a Lambda for remediation</w:t>
-      </w:r>
-    </w:p>
-    <w:p>
-      <w:pPr>
-        <w:pStyle w:val="ListParagraph"/>
-        <w:numPr>
-          <w:ilvl w:val="2"/>
-          <w:numId w:val="1"/>
-        </w:numPr>
-        <w:rPr>
-          <w:rFonts w:eastAsiaTheme="majorEastAsia"/>
-          <w:b/>
-          <w:bCs/>
-          <w:sz w:val="32"/>
-          <w:szCs w:val="32"/>
-          <w:u w:val="single"/>
-        </w:rPr>
-      </w:pPr>
-      <w:r>
-        <w:rPr>
-          <w:rFonts w:eastAsiaTheme="majorEastAsia"/>
-          <w:sz w:val="32"/>
-          <w:szCs w:val="32"/>
-        </w:rPr>
-        <w:t xml:space="preserve">Have attendees open Lambda console in another tab and find/review the lambda function with </w:t>
-      </w:r>
-      <w:r>
-        <w:rPr>
-          <w:rFonts w:eastAsiaTheme="majorEastAsia"/>
-          <w:sz w:val="32"/>
-          <w:szCs w:val="32"/>
-        </w:rPr>
-        <w:t>name including ‘</w:t>
-      </w:r>
-      <w:proofErr w:type="spellStart"/>
-      <w:r>
-        <w:rPr>
-          <w:rFonts w:eastAsiaTheme="majorEastAsia"/>
-          <w:sz w:val="32"/>
-          <w:szCs w:val="32"/>
-        </w:rPr>
-        <w:t>requiredtags</w:t>
-      </w:r>
-      <w:proofErr w:type="spellEnd"/>
-      <w:r>
-        <w:rPr>
-          <w:rFonts w:eastAsiaTheme="majorEastAsia"/>
-          <w:sz w:val="32"/>
-          <w:szCs w:val="32"/>
-        </w:rPr>
-        <w:t>’</w:t>
-      </w:r>
-      <w:r>
-        <w:rPr>
-          <w:rFonts w:eastAsiaTheme="majorEastAsia"/>
-          <w:sz w:val="32"/>
-          <w:szCs w:val="32"/>
-        </w:rPr>
-        <w:t xml:space="preserve"> in the name</w:t>
-      </w:r>
-    </w:p>
-    <w:p>
-      <w:pPr>
-        <w:pStyle w:val="ListParagraph"/>
-        <w:numPr>
-          <w:ilvl w:val="1"/>
-          <w:numId w:val="1"/>
-        </w:numPr>
-        <w:rPr>
-          <w:rFonts w:eastAsiaTheme="majorEastAsia"/>
-          <w:b/>
-          <w:bCs/>
-          <w:sz w:val="32"/>
-          <w:szCs w:val="32"/>
-          <w:u w:val="single"/>
-        </w:rPr>
-      </w:pPr>
-      <w:r>
-        <w:rPr>
-          <w:rFonts w:eastAsiaTheme="majorEastAsia"/>
-          <w:sz w:val="32"/>
-          <w:szCs w:val="32"/>
-        </w:rPr>
-        <w:t>Go back to the config rule</w:t>
-      </w:r>
-    </w:p>
-    <w:p>
-      <w:pPr>
-        <w:pStyle w:val="ListParagraph"/>
-        <w:numPr>
-          <w:ilvl w:val="2"/>
-          <w:numId w:val="1"/>
-        </w:numPr>
-        <w:rPr>
-          <w:rFonts w:eastAsiaTheme="majorEastAsia"/>
-          <w:b/>
-          <w:bCs/>
-          <w:sz w:val="32"/>
-          <w:szCs w:val="32"/>
-          <w:u w:val="single"/>
-        </w:rPr>
-      </w:pPr>
-      <w:r>
-        <w:rPr>
-          <w:rFonts w:eastAsiaTheme="majorEastAsia"/>
-          <w:sz w:val="32"/>
-          <w:szCs w:val="32"/>
-        </w:rPr>
-        <w:t>Click on the resource name and talk through the configuration timeline (changes in configuration) and Compliance</w:t>
+        <w:t xml:space="preserve">Briefly discuss cleanup that is done if lab is not completed in a pre-provisioned account.  </w:t>
+      </w:r>
+    </w:p>
+    <w:p>
+      <w:pPr>
+        <w:pStyle w:val="ListParagraph"/>
+        <w:numPr>
+          <w:ilvl w:val="0"/>
+          <w:numId w:val="1"/>
+        </w:numPr>
+        <w:rPr>
+          <w:rFonts w:eastAsiaTheme="majorEastAsia"/>
+          <w:sz w:val="32"/>
+          <w:szCs w:val="32"/>
+          <w:u w:val="single"/>
+        </w:rPr>
+      </w:pPr>
+      <w:r>
+        <w:rPr>
+          <w:rFonts w:eastAsiaTheme="majorEastAsia"/>
+          <w:sz w:val="32"/>
+          <w:szCs w:val="32"/>
+        </w:rPr>
+        <w:t>Note that they don’t have to worry about it here as accounts will be decommissioned once lab is finished</w:t>
+      </w:r>
+    </w:p>
+    <w:p>
+      <w:pPr>
+        <w:rPr>
+          <w:rFonts w:eastAsiaTheme="majorEastAsia"/>
+          <w:sz w:val="32"/>
+          <w:szCs w:val="32"/>
+          <w:u w:val="single"/>
+        </w:rPr>
+      </w:pPr>
+    </w:p>
+    <w:p>
+      <w:pPr>
+        <w:rPr>
+          <w:rFonts w:eastAsiaTheme="majorEastAsia"/>
+          <w:b/>
+          <w:bCs/>
+          <w:sz w:val="32"/>
+          <w:szCs w:val="32"/>
+          <w:u w:val="single"/>
+        </w:rPr>
+      </w:pPr>
+      <w:r>
+        <w:rPr>
+          <w:rFonts w:eastAsiaTheme="majorEastAsia"/>
+          <w:b/>
+          <w:bCs/>
+          <w:sz w:val="32"/>
+          <w:szCs w:val="32"/>
+          <w:u w:val="single"/>
+        </w:rPr>
+        <w:t>Task 10</w:t>
       </w:r>
       <w:bookmarkStart w:id="14" w:name="_GoBack"/>
       <w:bookmarkEnd w:id="14"/>
-      <w:r>
-        <w:rPr>
-          <w:rFonts w:eastAsiaTheme="majorEastAsia"/>
-          <w:sz w:val="32"/>
-          <w:szCs w:val="32"/>
-        </w:rPr>
-        <w:t xml:space="preserve"> Timeline (changes in compliance status)</w:t>
-      </w:r>
-    </w:p>
-    <w:p>
-      <w:pPr>
-        <w:pStyle w:val="ListParagraph"/>
-        <w:numPr>
-          <w:ilvl w:val="2"/>
-          <w:numId w:val="1"/>
-        </w:numPr>
-        <w:rPr>
-          <w:rFonts w:eastAsiaTheme="majorEastAsia"/>
-          <w:b/>
-          <w:bCs/>
-          <w:sz w:val="32"/>
-          <w:szCs w:val="32"/>
-          <w:u w:val="single"/>
-        </w:rPr>
-      </w:pPr>
-      <w:r>
-        <w:rPr>
-          <w:rFonts w:eastAsiaTheme="majorEastAsia"/>
-          <w:sz w:val="32"/>
-          <w:szCs w:val="32"/>
-        </w:rPr>
-        <w:t>Validate resource has had tags updated (click on name out of rule screen)</w:t>
-      </w:r>
-    </w:p>
-    <w:p>
-      <w:pPr>
-        <w:rPr>
-          <w:rFonts w:eastAsiaTheme="majorEastAsia"/>
-          <w:sz w:val="32"/>
-          <w:szCs w:val="32"/>
-        </w:rPr>
-      </w:pPr>
-    </w:p>
-    <w:p>
-      <w:pPr>
-        <w:rPr>
-          <w:rFonts w:eastAsiaTheme="majorEastAsia"/>
-          <w:b/>
-          <w:bCs/>
-          <w:sz w:val="32"/>
-          <w:szCs w:val="32"/>
-          <w:u w:val="single"/>
-        </w:rPr>
-      </w:pPr>
-      <w:r>
-        <w:rPr>
-          <w:rFonts w:eastAsiaTheme="majorEastAsia"/>
-          <w:b/>
-          <w:bCs/>
-          <w:sz w:val="32"/>
-          <w:szCs w:val="32"/>
-          <w:u w:val="single"/>
-        </w:rPr>
-        <w:t xml:space="preserve">Task </w:t>
-      </w:r>
-      <w:r>
-        <w:rPr>
-          <w:rFonts w:eastAsiaTheme="majorEastAsia"/>
-          <w:b/>
-          <w:bCs/>
-          <w:sz w:val="32"/>
-          <w:szCs w:val="32"/>
-          <w:u w:val="single"/>
-        </w:rPr>
-        <w:t>7</w:t>
-      </w:r>
-    </w:p>
-    <w:p>
-      <w:pPr>
-        <w:pStyle w:val="ListParagraph"/>
-        <w:numPr>
-          <w:ilvl w:val="0"/>
-          <w:numId w:val="1"/>
-        </w:numPr>
-        <w:rPr>
-          <w:rFonts w:eastAsiaTheme="majorEastAsia"/>
-          <w:sz w:val="32"/>
-          <w:szCs w:val="32"/>
-          <w:u w:val="single"/>
-        </w:rPr>
-      </w:pPr>
-      <w:r>
-        <w:rPr>
-          <w:rFonts w:eastAsiaTheme="majorEastAsia"/>
-          <w:sz w:val="32"/>
-          <w:szCs w:val="32"/>
-        </w:rPr>
-        <w:t>Based on time remaining encourage attendees to view existing config rules and create resources that will be remediated with those rules. (S3 bucket w/ public access</w:t>
-      </w:r>
-      <w:r>
-        <w:rPr>
-          <w:rFonts w:eastAsiaTheme="majorEastAsia"/>
-          <w:sz w:val="32"/>
-          <w:szCs w:val="32"/>
-        </w:rPr>
-        <w:t xml:space="preserve"> and enforced tags</w:t>
-      </w:r>
-      <w:r>
-        <w:rPr>
-          <w:rFonts w:eastAsiaTheme="majorEastAsia"/>
-          <w:sz w:val="32"/>
-          <w:szCs w:val="32"/>
-        </w:rPr>
-        <w:t xml:space="preserve"> is the easiest)</w:t>
-      </w:r>
-    </w:p>
-    <w:p>
-      <w:pPr>
-        <w:pStyle w:val="ListParagraph"/>
-        <w:numPr>
-          <w:ilvl w:val="0"/>
-          <w:numId w:val="1"/>
-        </w:numPr>
-        <w:rPr>
-          <w:rFonts w:eastAsiaTheme="majorEastAsia"/>
-          <w:sz w:val="32"/>
-          <w:szCs w:val="32"/>
-          <w:u w:val="single"/>
-        </w:rPr>
-      </w:pPr>
-      <w:r>
-        <w:rPr>
-          <w:rFonts w:eastAsiaTheme="majorEastAsia"/>
-          <w:sz w:val="32"/>
-          <w:szCs w:val="32"/>
-        </w:rPr>
-        <w:t>Have them validate resources were remediated</w:t>
-      </w:r>
-    </w:p>
-    <w:p>
-      <w:pPr>
-        <w:rPr>
-          <w:rFonts w:eastAsiaTheme="majorEastAsia"/>
-          <w:sz w:val="32"/>
-          <w:szCs w:val="32"/>
-          <w:u w:val="single"/>
-        </w:rPr>
-      </w:pPr>
-    </w:p>
-    <w:p>
-      <w:pPr>
-        <w:rPr>
-          <w:rFonts w:eastAsiaTheme="majorEastAsia"/>
-          <w:b/>
-          <w:bCs/>
-          <w:sz w:val="32"/>
-          <w:szCs w:val="32"/>
-          <w:u w:val="single"/>
-        </w:rPr>
-      </w:pPr>
-      <w:r>
-        <w:rPr>
-          <w:rFonts w:eastAsiaTheme="majorEastAsia"/>
-          <w:b/>
-          <w:bCs/>
-          <w:sz w:val="32"/>
-          <w:szCs w:val="32"/>
-          <w:u w:val="single"/>
-        </w:rPr>
-        <w:t>Task 9</w:t>
-      </w:r>
-    </w:p>
-    <w:p>
-      <w:pPr>
-        <w:pStyle w:val="ListParagraph"/>
-        <w:numPr>
-          <w:ilvl w:val="0"/>
-          <w:numId w:val="1"/>
-        </w:numPr>
-        <w:rPr>
-          <w:rFonts w:eastAsiaTheme="majorEastAsia"/>
-          <w:sz w:val="32"/>
-          <w:szCs w:val="32"/>
-          <w:u w:val="single"/>
-        </w:rPr>
-      </w:pPr>
-      <w:r>
-        <w:rPr>
-          <w:rFonts w:eastAsiaTheme="majorEastAsia"/>
-          <w:sz w:val="32"/>
-          <w:szCs w:val="32"/>
-        </w:rPr>
-        <w:lastRenderedPageBreak/>
-        <w:t xml:space="preserve">Briefly discuss cleanup that is done if lab is not completed in a pre-provisioned account.  </w:t>
-      </w:r>
-    </w:p>
-    <w:p>
-      <w:pPr>
-        <w:pStyle w:val="ListParagraph"/>
-        <w:numPr>
-          <w:ilvl w:val="0"/>
-          <w:numId w:val="1"/>
-        </w:numPr>
-        <w:rPr>
-          <w:rFonts w:eastAsiaTheme="majorEastAsia"/>
-          <w:sz w:val="32"/>
-          <w:szCs w:val="32"/>
-          <w:u w:val="single"/>
-        </w:rPr>
-      </w:pPr>
-      <w:r>
-        <w:rPr>
-          <w:rFonts w:eastAsiaTheme="majorEastAsia"/>
-          <w:sz w:val="32"/>
-          <w:szCs w:val="32"/>
-        </w:rPr>
-        <w:t>Note that they don’t have to worry about it here as accounts will be decommissioned once lab is finished</w:t>
-      </w:r>
-    </w:p>
-    <w:p>
-      <w:pPr>
-        <w:rPr>
-          <w:rFonts w:eastAsiaTheme="majorEastAsia"/>
-          <w:sz w:val="32"/>
-          <w:szCs w:val="32"/>
-          <w:u w:val="single"/>
-        </w:rPr>
-      </w:pPr>
-    </w:p>
-    <w:p>
-      <w:pPr>
-        <w:rPr>
-          <w:rFonts w:eastAsiaTheme="majorEastAsia"/>
-          <w:b/>
-          <w:bCs/>
-          <w:sz w:val="32"/>
-          <w:szCs w:val="32"/>
-          <w:u w:val="single"/>
-        </w:rPr>
-      </w:pPr>
-      <w:r>
-        <w:rPr>
-          <w:rFonts w:eastAsiaTheme="majorEastAsia"/>
-          <w:b/>
-          <w:bCs/>
-          <w:sz w:val="32"/>
-          <w:szCs w:val="32"/>
-          <w:u w:val="single"/>
-        </w:rPr>
-        <w:t>Task 10</w:t>
-      </w:r>
     </w:p>
     <w:p>
       <w:pPr>

</xml_diff>